<commit_message>
Adding Deployment Structure and Module Usage Structure
</commit_message>
<xml_diff>
--- a/RidePal.docx
+++ b/RidePal.docx
@@ -1,6 +1,6 @@
 
 <file path=word/document.xml><?xml version="1.0" encoding="utf-8"?>
-<w:document xmlns:wpc="http://schemas.microsoft.com/office/word/2010/wordprocessingCanvas" xmlns:mc="http://schemas.openxmlformats.org/markup-compatibility/2006" xmlns:o="urn:schemas-microsoft-com:office:office" xmlns:r="http://schemas.openxmlformats.org/officeDocument/2006/relationships" xmlns:m="http://schemas.openxmlformats.org/officeDocument/2006/math" xmlns:v="urn:schemas-microsoft-com:vml" xmlns:wp14="http://schemas.microsoft.com/office/word/2010/wordprocessingDrawing" xmlns:wp="http://schemas.openxmlformats.org/drawingml/2006/wordprocessingDrawing" xmlns:w10="urn:schemas-microsoft-com:office:word" xmlns:w="http://schemas.openxmlformats.org/wordprocessingml/2006/main" xmlns:w14="http://schemas.microsoft.com/office/word/2010/wordml" xmlns:wpg="http://schemas.microsoft.com/office/word/2010/wordprocessingGroup" xmlns:wpi="http://schemas.microsoft.com/office/word/2010/wordprocessingInk" xmlns:wne="http://schemas.microsoft.com/office/word/2006/wordml" xmlns:wps="http://schemas.microsoft.com/office/word/2010/wordprocessingShape" mc:Ignorable="w14 wp14">
+<w:document xmlns:wpc="http://schemas.microsoft.com/office/word/2010/wordprocessingCanvas" xmlns:mc="http://schemas.openxmlformats.org/markup-compatibility/2006" xmlns:o="urn:schemas-microsoft-com:office:office" xmlns:r="http://schemas.openxmlformats.org/officeDocument/2006/relationships" xmlns:m="http://schemas.openxmlformats.org/officeDocument/2006/math" xmlns:v="urn:schemas-microsoft-com:vml" xmlns:wp14="http://schemas.microsoft.com/office/word/2010/wordprocessingDrawing" xmlns:wp="http://schemas.openxmlformats.org/drawingml/2006/wordprocessingDrawing" xmlns:w10="urn:schemas-microsoft-com:office:word" xmlns:w="http://schemas.openxmlformats.org/wordprocessingml/2006/main" xmlns:w14="http://schemas.microsoft.com/office/word/2010/wordml" xmlns:w15="http://schemas.microsoft.com/office/word/2012/wordml" xmlns:wpg="http://schemas.microsoft.com/office/word/2010/wordprocessingGroup" xmlns:wpi="http://schemas.microsoft.com/office/word/2010/wordprocessingInk" xmlns:wne="http://schemas.microsoft.com/office/word/2006/wordml" xmlns:wps="http://schemas.microsoft.com/office/word/2010/wordprocessingShape" mc:Ignorable="w14 w15 wp14">
   <w:body>
     <w:p>
       <w:pPr>
@@ -699,7 +699,7 @@
     </w:p>
     <w:p>
       <w:pPr>
-        <w:pStyle w:val="a5"/>
+        <w:pStyle w:val="ListParagraph"/>
         <w:widowControl w:val="0"/>
         <w:numPr>
           <w:ilvl w:val="0"/>
@@ -730,7 +730,7 @@
     </w:p>
     <w:p>
       <w:pPr>
-        <w:pStyle w:val="a5"/>
+        <w:pStyle w:val="ListParagraph"/>
         <w:widowControl w:val="0"/>
         <w:numPr>
           <w:ilvl w:val="1"/>
@@ -761,7 +761,7 @@
     </w:p>
     <w:p>
       <w:pPr>
-        <w:pStyle w:val="a5"/>
+        <w:pStyle w:val="ListParagraph"/>
         <w:widowControl w:val="0"/>
         <w:numPr>
           <w:ilvl w:val="2"/>
@@ -792,7 +792,7 @@
     </w:p>
     <w:p>
       <w:pPr>
-        <w:pStyle w:val="a5"/>
+        <w:pStyle w:val="ListParagraph"/>
         <w:widowControl w:val="0"/>
         <w:numPr>
           <w:ilvl w:val="2"/>
@@ -823,7 +823,7 @@
     </w:p>
     <w:p>
       <w:pPr>
-        <w:pStyle w:val="a5"/>
+        <w:pStyle w:val="ListParagraph"/>
         <w:widowControl w:val="0"/>
         <w:numPr>
           <w:ilvl w:val="2"/>
@@ -854,7 +854,7 @@
     </w:p>
     <w:p>
       <w:pPr>
-        <w:pStyle w:val="a5"/>
+        <w:pStyle w:val="ListParagraph"/>
         <w:widowControl w:val="0"/>
         <w:numPr>
           <w:ilvl w:val="1"/>
@@ -885,7 +885,7 @@
     </w:p>
     <w:p>
       <w:pPr>
-        <w:pStyle w:val="a5"/>
+        <w:pStyle w:val="ListParagraph"/>
         <w:widowControl w:val="0"/>
         <w:numPr>
           <w:ilvl w:val="1"/>
@@ -916,7 +916,7 @@
     </w:p>
     <w:p>
       <w:pPr>
-        <w:pStyle w:val="a5"/>
+        <w:pStyle w:val="ListParagraph"/>
         <w:widowControl w:val="0"/>
         <w:numPr>
           <w:ilvl w:val="2"/>
@@ -947,7 +947,7 @@
     </w:p>
     <w:p>
       <w:pPr>
-        <w:pStyle w:val="a5"/>
+        <w:pStyle w:val="ListParagraph"/>
         <w:widowControl w:val="0"/>
         <w:numPr>
           <w:ilvl w:val="2"/>
@@ -978,7 +978,7 @@
     </w:p>
     <w:p>
       <w:pPr>
-        <w:pStyle w:val="a5"/>
+        <w:pStyle w:val="ListParagraph"/>
         <w:widowControl w:val="0"/>
         <w:numPr>
           <w:ilvl w:val="0"/>
@@ -1009,7 +1009,7 @@
     </w:p>
     <w:p>
       <w:pPr>
-        <w:pStyle w:val="a5"/>
+        <w:pStyle w:val="ListParagraph"/>
         <w:widowControl w:val="0"/>
         <w:numPr>
           <w:ilvl w:val="1"/>
@@ -1040,7 +1040,7 @@
     </w:p>
     <w:p>
       <w:pPr>
-        <w:pStyle w:val="a5"/>
+        <w:pStyle w:val="ListParagraph"/>
         <w:widowControl w:val="0"/>
         <w:numPr>
           <w:ilvl w:val="1"/>
@@ -1071,7 +1071,7 @@
     </w:p>
     <w:p>
       <w:pPr>
-        <w:pStyle w:val="a5"/>
+        <w:pStyle w:val="ListParagraph"/>
         <w:widowControl w:val="0"/>
         <w:numPr>
           <w:ilvl w:val="1"/>
@@ -1102,7 +1102,7 @@
     </w:p>
     <w:p>
       <w:pPr>
-        <w:pStyle w:val="a5"/>
+        <w:pStyle w:val="ListParagraph"/>
         <w:widowControl w:val="0"/>
         <w:numPr>
           <w:ilvl w:val="2"/>
@@ -1133,7 +1133,7 @@
     </w:p>
     <w:p>
       <w:pPr>
-        <w:pStyle w:val="a5"/>
+        <w:pStyle w:val="ListParagraph"/>
         <w:widowControl w:val="0"/>
         <w:numPr>
           <w:ilvl w:val="2"/>
@@ -1164,7 +1164,7 @@
     </w:p>
     <w:p>
       <w:pPr>
-        <w:pStyle w:val="a5"/>
+        <w:pStyle w:val="ListParagraph"/>
         <w:widowControl w:val="0"/>
         <w:numPr>
           <w:ilvl w:val="2"/>
@@ -1195,7 +1195,7 @@
     </w:p>
     <w:p>
       <w:pPr>
-        <w:pStyle w:val="a5"/>
+        <w:pStyle w:val="ListParagraph"/>
         <w:widowControl w:val="0"/>
         <w:numPr>
           <w:ilvl w:val="2"/>
@@ -1226,7 +1226,7 @@
     </w:p>
     <w:p>
       <w:pPr>
-        <w:pStyle w:val="a5"/>
+        <w:pStyle w:val="ListParagraph"/>
         <w:widowControl w:val="0"/>
         <w:numPr>
           <w:ilvl w:val="0"/>
@@ -1257,7 +1257,7 @@
     </w:p>
     <w:p>
       <w:pPr>
-        <w:pStyle w:val="a5"/>
+        <w:pStyle w:val="ListParagraph"/>
         <w:widowControl w:val="0"/>
         <w:numPr>
           <w:ilvl w:val="1"/>
@@ -1288,7 +1288,7 @@
     </w:p>
     <w:p>
       <w:pPr>
-        <w:pStyle w:val="a5"/>
+        <w:pStyle w:val="ListParagraph"/>
         <w:widowControl w:val="0"/>
         <w:numPr>
           <w:ilvl w:val="1"/>
@@ -1319,7 +1319,7 @@
     </w:p>
     <w:p>
       <w:pPr>
-        <w:pStyle w:val="a5"/>
+        <w:pStyle w:val="ListParagraph"/>
         <w:widowControl w:val="0"/>
         <w:numPr>
           <w:ilvl w:val="1"/>
@@ -1350,7 +1350,7 @@
     </w:p>
     <w:p>
       <w:pPr>
-        <w:pStyle w:val="a5"/>
+        <w:pStyle w:val="ListParagraph"/>
         <w:widowControl w:val="0"/>
         <w:numPr>
           <w:ilvl w:val="1"/>
@@ -1381,7 +1381,7 @@
     </w:p>
     <w:p>
       <w:pPr>
-        <w:pStyle w:val="a5"/>
+        <w:pStyle w:val="ListParagraph"/>
         <w:widowControl w:val="0"/>
         <w:numPr>
           <w:ilvl w:val="0"/>
@@ -1429,7 +1429,7 @@
     </w:p>
     <w:p>
       <w:pPr>
-        <w:pStyle w:val="a5"/>
+        <w:pStyle w:val="ListParagraph"/>
         <w:widowControl w:val="0"/>
         <w:autoSpaceDE w:val="0"/>
         <w:autoSpaceDN w:val="0"/>
@@ -1566,7 +1566,7 @@
     </w:p>
     <w:p>
       <w:pPr>
-        <w:pStyle w:val="a5"/>
+        <w:pStyle w:val="ListParagraph"/>
         <w:widowControl w:val="0"/>
         <w:numPr>
           <w:ilvl w:val="0"/>
@@ -2292,7 +2292,7 @@
                     <pic:cNvPicPr/>
                   </pic:nvPicPr>
                   <pic:blipFill>
-                    <a:blip r:embed="rId7">
+                    <a:blip r:embed="rId6">
                       <a:extLst>
                         <a:ext uri="{28A0092B-C50C-407E-A947-70E740481C1C}">
                           <a14:useLocalDpi xmlns:a14="http://schemas.microsoft.com/office/drawing/2010/main" val="0"/>
@@ -2381,7 +2381,7 @@
     </w:p>
     <w:p>
       <w:pPr>
-        <w:pStyle w:val="a5"/>
+        <w:pStyle w:val="ListParagraph"/>
         <w:numPr>
           <w:ilvl w:val="1"/>
           <w:numId w:val="9"/>
@@ -2427,7 +2427,7 @@
     </w:p>
     <w:p>
       <w:pPr>
-        <w:pStyle w:val="a5"/>
+        <w:pStyle w:val="ListParagraph"/>
         <w:ind w:left="1125"/>
         <w:rPr>
           <w:rFonts w:ascii="Arial" w:hAnsi="Arial" w:cs="Arial"/>
@@ -2461,7 +2461,7 @@
                     <pic:cNvPicPr/>
                   </pic:nvPicPr>
                   <pic:blipFill>
-                    <a:blip r:embed="rId8">
+                    <a:blip r:embed="rId7">
                       <a:extLst>
                         <a:ext uri="{28A0092B-C50C-407E-A947-70E740481C1C}">
                           <a14:useLocalDpi xmlns:a14="http://schemas.microsoft.com/office/drawing/2010/main" val="0"/>
@@ -2521,7 +2521,7 @@
     </w:p>
     <w:p>
       <w:pPr>
-        <w:pStyle w:val="a5"/>
+        <w:pStyle w:val="ListParagraph"/>
         <w:rPr>
           <w:rFonts w:ascii="Arial" w:hAnsi="Arial" w:cs="Arial"/>
           <w:sz w:val="24"/>
@@ -2551,7 +2551,7 @@
     </w:p>
     <w:p>
       <w:pPr>
-        <w:pStyle w:val="a5"/>
+        <w:pStyle w:val="ListParagraph"/>
         <w:rPr>
           <w:rFonts w:ascii="Arial" w:hAnsi="Arial" w:cs="Arial"/>
           <w:b/>
@@ -2583,7 +2583,7 @@
     </w:p>
     <w:p>
       <w:pPr>
-        <w:pStyle w:val="a5"/>
+        <w:pStyle w:val="ListParagraph"/>
         <w:rPr>
           <w:rFonts w:ascii="Arial" w:hAnsi="Arial" w:cs="Arial"/>
           <w:sz w:val="24"/>
@@ -2805,7 +2805,7 @@
     </w:p>
     <w:p>
       <w:pPr>
-        <w:pStyle w:val="a5"/>
+        <w:pStyle w:val="ListParagraph"/>
         <w:rPr>
           <w:rFonts w:ascii="Arial" w:hAnsi="Arial" w:cs="Arial"/>
           <w:b/>
@@ -2835,7 +2835,7 @@
     </w:p>
     <w:p>
       <w:pPr>
-        <w:pStyle w:val="a5"/>
+        <w:pStyle w:val="ListParagraph"/>
         <w:rPr>
           <w:rFonts w:ascii="Arial" w:hAnsi="Arial" w:cs="Arial"/>
           <w:sz w:val="24"/>
@@ -2897,7 +2897,7 @@
     </w:p>
     <w:p>
       <w:pPr>
-        <w:pStyle w:val="a5"/>
+        <w:pStyle w:val="ListParagraph"/>
         <w:numPr>
           <w:ilvl w:val="3"/>
           <w:numId w:val="19"/>
@@ -3564,7 +3564,7 @@
                     <pic:cNvPicPr/>
                   </pic:nvPicPr>
                   <pic:blipFill>
-                    <a:blip r:embed="rId9">
+                    <a:blip r:embed="rId8">
                       <a:extLst>
                         <a:ext uri="{28A0092B-C50C-407E-A947-70E740481C1C}">
                           <a14:useLocalDpi xmlns:a14="http://schemas.microsoft.com/office/drawing/2010/main" val="0"/>
@@ -4162,7 +4162,7 @@
                     <pic:cNvPicPr/>
                   </pic:nvPicPr>
                   <pic:blipFill>
-                    <a:blip r:embed="rId10">
+                    <a:blip r:embed="rId9">
                       <a:extLst>
                         <a:ext uri="{28A0092B-C50C-407E-A947-70E740481C1C}">
                           <a14:useLocalDpi xmlns:a14="http://schemas.microsoft.com/office/drawing/2010/main" val="0"/>
@@ -4803,7 +4803,7 @@
                     <pic:cNvPicPr/>
                   </pic:nvPicPr>
                   <pic:blipFill>
-                    <a:blip r:embed="rId11">
+                    <a:blip r:embed="rId10">
                       <a:extLst>
                         <a:ext uri="{28A0092B-C50C-407E-A947-70E740481C1C}">
                           <a14:useLocalDpi xmlns:a14="http://schemas.microsoft.com/office/drawing/2010/main" val="0"/>
@@ -5921,7 +5921,7 @@
                     <pic:cNvPicPr/>
                   </pic:nvPicPr>
                   <pic:blipFill>
-                    <a:blip r:embed="rId12">
+                    <a:blip r:embed="rId11">
                       <a:extLst>
                         <a:ext uri="{28A0092B-C50C-407E-A947-70E740481C1C}">
                           <a14:useLocalDpi xmlns:a14="http://schemas.microsoft.com/office/drawing/2010/main" val="0"/>
@@ -6735,8 +6735,6 @@
           <w:szCs w:val="28"/>
         </w:rPr>
       </w:pPr>
-      <w:bookmarkStart w:id="1" w:name="_GoBack"/>
-      <w:bookmarkEnd w:id="1"/>
       <w:r>
         <w:rPr>
           <w:rFonts w:ascii="Arial" w:hAnsi="Arial" w:cs="Arial"/>
@@ -6778,7 +6776,7 @@
                     <pic:cNvPicPr/>
                   </pic:nvPicPr>
                   <pic:blipFill>
-                    <a:blip r:embed="rId13">
+                    <a:blip r:embed="rId12">
                       <a:extLst>
                         <a:ext uri="{28A0092B-C50C-407E-A947-70E740481C1C}">
                           <a14:useLocalDpi xmlns:a14="http://schemas.microsoft.com/office/drawing/2010/main" val="0"/>
@@ -6830,7 +6828,7 @@
     </w:p>
     <w:p>
       <w:pPr>
-        <w:pStyle w:val="a5"/>
+        <w:pStyle w:val="ListParagraph"/>
         <w:widowControl w:val="0"/>
         <w:numPr>
           <w:ilvl w:val="0"/>
@@ -6862,148 +6860,3322 @@
     </w:p>
     <w:p>
       <w:pPr>
-        <w:pStyle w:val="a5"/>
+        <w:pStyle w:val="ListParagraph"/>
         <w:widowControl w:val="0"/>
         <w:autoSpaceDE w:val="0"/>
         <w:autoSpaceDN w:val="0"/>
         <w:adjustRightInd w:val="0"/>
         <w:spacing w:after="0" w:line="240" w:lineRule="auto"/>
-        <w:rPr>
-          <w:rFonts w:ascii="Arial" w:hAnsi="Arial" w:cs="Arial"/>
-          <w:b/>
-          <w:sz w:val="28"/>
-          <w:szCs w:val="28"/>
-          <w:lang w:val="bg-BG"/>
-        </w:rPr>
-      </w:pPr>
-    </w:p>
-    <w:p>
-      <w:pPr>
-        <w:pStyle w:val="a5"/>
-        <w:widowControl w:val="0"/>
-        <w:numPr>
-          <w:ilvl w:val="1"/>
-          <w:numId w:val="19"/>
-        </w:numPr>
+        <w:ind w:left="885"/>
+        <w:rPr>
+          <w:rFonts w:ascii="Arial" w:hAnsi="Arial" w:cs="Arial"/>
+          <w:b/>
+          <w:sz w:val="28"/>
+          <w:szCs w:val="28"/>
+          <w:lang w:val="bg-BG"/>
+        </w:rPr>
+      </w:pPr>
+    </w:p>
+    <w:p>
+      <w:pPr>
+        <w:pStyle w:val="ListParagraph"/>
+        <w:widowControl w:val="0"/>
         <w:autoSpaceDE w:val="0"/>
         <w:autoSpaceDN w:val="0"/>
         <w:adjustRightInd w:val="0"/>
         <w:spacing w:after="0" w:line="240" w:lineRule="auto"/>
-        <w:rPr>
-          <w:rFonts w:ascii="Arial" w:hAnsi="Arial" w:cs="Arial"/>
-          <w:b/>
-          <w:sz w:val="28"/>
-          <w:szCs w:val="28"/>
-          <w:lang w:val="bg-BG"/>
-        </w:rPr>
-      </w:pPr>
-      <w:r>
-        <w:rPr>
-          <w:rFonts w:ascii="Arial" w:hAnsi="Arial" w:cs="Arial"/>
-          <w:b/>
-          <w:sz w:val="28"/>
-          <w:szCs w:val="28"/>
-          <w:lang w:val="bg-BG"/>
-        </w:rPr>
-        <w:t xml:space="preserve"> Първично представяне </w:t>
-      </w:r>
-    </w:p>
-    <w:p>
-      <w:pPr>
-        <w:pStyle w:val="a5"/>
-        <w:widowControl w:val="0"/>
-        <w:numPr>
-          <w:ilvl w:val="1"/>
-          <w:numId w:val="19"/>
-        </w:numPr>
+        <w:ind w:left="885"/>
+        <w:rPr>
+          <w:rFonts w:ascii="Arial" w:hAnsi="Arial" w:cs="Arial"/>
+          <w:b/>
+          <w:sz w:val="28"/>
+          <w:szCs w:val="28"/>
+          <w:lang w:val="bg-BG"/>
+        </w:rPr>
+      </w:pPr>
+      <w:r>
+        <w:rPr>
+          <w:rFonts w:ascii="Arial" w:hAnsi="Arial" w:cs="Arial"/>
+          <w:b/>
+          <w:sz w:val="28"/>
+          <w:szCs w:val="28"/>
+        </w:rPr>
+        <w:t xml:space="preserve">3.1 </w:t>
+      </w:r>
+      <w:r>
+        <w:rPr>
+          <w:rFonts w:ascii="Arial" w:hAnsi="Arial" w:cs="Arial"/>
+          <w:b/>
+          <w:sz w:val="28"/>
+          <w:szCs w:val="28"/>
+          <w:lang w:val="bg-BG"/>
+        </w:rPr>
+        <w:t>Употреба на модули</w:t>
+      </w:r>
+    </w:p>
+    <w:p>
+      <w:pPr>
+        <w:pStyle w:val="ListParagraph"/>
+        <w:widowControl w:val="0"/>
         <w:autoSpaceDE w:val="0"/>
         <w:autoSpaceDN w:val="0"/>
         <w:adjustRightInd w:val="0"/>
         <w:spacing w:after="0" w:line="240" w:lineRule="auto"/>
-        <w:rPr>
-          <w:rFonts w:ascii="Arial" w:hAnsi="Arial" w:cs="Arial"/>
-          <w:b/>
-          <w:sz w:val="28"/>
-          <w:szCs w:val="28"/>
-          <w:lang w:val="bg-BG"/>
-        </w:rPr>
-      </w:pPr>
-      <w:r>
-        <w:rPr>
-          <w:rFonts w:ascii="Arial" w:hAnsi="Arial" w:cs="Arial"/>
-          <w:b/>
-          <w:sz w:val="28"/>
-          <w:szCs w:val="28"/>
-          <w:lang w:val="bg-BG"/>
-        </w:rPr>
-        <w:t xml:space="preserve"> Описание на елементите и връзките</w:t>
-      </w:r>
-    </w:p>
-    <w:p>
-      <w:pPr>
-        <w:pStyle w:val="a5"/>
-        <w:widowControl w:val="0"/>
-        <w:numPr>
-          <w:ilvl w:val="1"/>
-          <w:numId w:val="19"/>
-        </w:numPr>
+        <w:ind w:left="885"/>
+        <w:rPr>
+          <w:rFonts w:ascii="Arial" w:hAnsi="Arial" w:cs="Arial"/>
+          <w:b/>
+          <w:sz w:val="28"/>
+          <w:szCs w:val="28"/>
+          <w:lang w:val="bg-BG"/>
+        </w:rPr>
+      </w:pPr>
+      <w:r>
+        <w:rPr>
+          <w:rFonts w:ascii="Arial" w:hAnsi="Arial" w:cs="Arial"/>
+          <w:b/>
+          <w:sz w:val="28"/>
+          <w:szCs w:val="28"/>
+          <w:lang w:val="bg-BG"/>
+        </w:rPr>
+        <w:tab/>
+        <w:t xml:space="preserve">3.1.1 </w:t>
+      </w:r>
+      <w:r>
+        <w:rPr>
+          <w:rFonts w:ascii="Arial" w:hAnsi="Arial" w:cs="Arial"/>
+          <w:b/>
+          <w:sz w:val="28"/>
+          <w:szCs w:val="28"/>
+          <w:lang w:val="bg-BG"/>
+        </w:rPr>
+        <w:t>Мотивация за избора на структурата</w:t>
+      </w:r>
+    </w:p>
+    <w:p>
+      <w:pPr>
+        <w:pStyle w:val="ListParagraph"/>
+        <w:widowControl w:val="0"/>
         <w:autoSpaceDE w:val="0"/>
         <w:autoSpaceDN w:val="0"/>
         <w:adjustRightInd w:val="0"/>
         <w:spacing w:after="0" w:line="240" w:lineRule="auto"/>
-        <w:rPr>
-          <w:rFonts w:ascii="Arial" w:hAnsi="Arial" w:cs="Arial"/>
-          <w:b/>
-          <w:sz w:val="28"/>
-          <w:szCs w:val="28"/>
-          <w:lang w:val="bg-BG"/>
-        </w:rPr>
-      </w:pPr>
-      <w:r>
-        <w:rPr>
-          <w:rFonts w:ascii="Arial" w:hAnsi="Arial" w:cs="Arial"/>
-          <w:b/>
-          <w:sz w:val="28"/>
-          <w:szCs w:val="28"/>
-          <w:lang w:val="bg-BG"/>
-        </w:rPr>
-        <w:t xml:space="preserve"> Описание на обкръжението</w:t>
-      </w:r>
-    </w:p>
-    <w:p>
-      <w:pPr>
-        <w:pStyle w:val="a5"/>
-        <w:widowControl w:val="0"/>
-        <w:numPr>
-          <w:ilvl w:val="1"/>
-          <w:numId w:val="19"/>
-        </w:numPr>
+        <w:ind w:left="885"/>
+        <w:rPr>
+          <w:rFonts w:ascii="Arial" w:hAnsi="Arial" w:cs="Arial"/>
+          <w:sz w:val="24"/>
+          <w:szCs w:val="24"/>
+        </w:rPr>
+      </w:pPr>
+      <w:r>
+        <w:rPr>
+          <w:rFonts w:ascii="Arial" w:hAnsi="Arial" w:cs="Arial"/>
+          <w:sz w:val="24"/>
+          <w:szCs w:val="24"/>
+          <w:lang w:val="bg-BG"/>
+        </w:rPr>
+        <w:t>Избрахме да използваме структурата за Употреба на модулите, за да опишем по-подробно връзките меж</w:t>
+      </w:r>
+      <w:r>
+        <w:rPr>
+          <w:rFonts w:ascii="Arial" w:hAnsi="Arial" w:cs="Arial"/>
+          <w:sz w:val="24"/>
+          <w:szCs w:val="24"/>
+          <w:lang w:val="bg-BG"/>
+        </w:rPr>
+        <w:t>ду модулите в системата</w:t>
+      </w:r>
+      <w:r>
+        <w:rPr>
+          <w:rFonts w:ascii="Arial" w:hAnsi="Arial" w:cs="Arial"/>
+          <w:sz w:val="24"/>
+          <w:szCs w:val="24"/>
+          <w:lang w:val="bg-BG"/>
+        </w:rPr>
+        <w:t>.</w:t>
+      </w:r>
+      <w:r>
+        <w:rPr>
+          <w:rFonts w:ascii="Arial" w:hAnsi="Arial" w:cs="Arial"/>
+          <w:sz w:val="24"/>
+          <w:szCs w:val="24"/>
+          <w:lang w:val="bg-BG"/>
+        </w:rPr>
+        <w:t xml:space="preserve"> Тази структура дава възможност за последователната разработка и лесното добавяне на нова функционалност.</w:t>
+      </w:r>
+    </w:p>
+    <w:p>
+      <w:pPr>
+        <w:pStyle w:val="ListParagraph"/>
+        <w:widowControl w:val="0"/>
         <w:autoSpaceDE w:val="0"/>
         <w:autoSpaceDN w:val="0"/>
         <w:adjustRightInd w:val="0"/>
         <w:spacing w:after="0" w:line="240" w:lineRule="auto"/>
-        <w:rPr>
-          <w:rFonts w:ascii="Arial" w:hAnsi="Arial" w:cs="Arial"/>
-          <w:b/>
-          <w:sz w:val="28"/>
-          <w:szCs w:val="28"/>
-          <w:lang w:val="bg-BG"/>
-        </w:rPr>
-      </w:pPr>
-      <w:r>
-        <w:rPr>
-          <w:rFonts w:ascii="Arial" w:hAnsi="Arial" w:cs="Arial"/>
-          <w:b/>
-          <w:sz w:val="28"/>
-          <w:szCs w:val="28"/>
-          <w:lang w:val="bg-BG"/>
-        </w:rPr>
-        <w:t xml:space="preserve"> Описание на възможните вариации</w:t>
-      </w:r>
-    </w:p>
-    <w:p>
-      <w:pPr>
-        <w:pStyle w:val="a5"/>
+        <w:ind w:left="885" w:firstLine="555"/>
+        <w:rPr>
+          <w:rFonts w:ascii="Arial" w:hAnsi="Arial" w:cs="Arial"/>
+          <w:b/>
+          <w:sz w:val="28"/>
+          <w:szCs w:val="28"/>
+          <w:lang w:val="bg-BG"/>
+        </w:rPr>
+      </w:pPr>
+      <w:r>
+        <w:rPr>
+          <w:rFonts w:ascii="Arial" w:hAnsi="Arial" w:cs="Arial"/>
+          <w:b/>
+          <w:sz w:val="28"/>
+          <w:szCs w:val="28"/>
+          <w:lang w:val="bg-BG"/>
+        </w:rPr>
+        <w:t>3.1.2 Първично представяне</w:t>
+      </w:r>
+    </w:p>
+    <w:p>
+      <w:pPr>
+        <w:widowControl w:val="0"/>
+        <w:autoSpaceDE w:val="0"/>
+        <w:autoSpaceDN w:val="0"/>
+        <w:adjustRightInd w:val="0"/>
+        <w:spacing w:after="0" w:line="240" w:lineRule="auto"/>
+        <w:rPr>
+          <w:rFonts w:ascii="Arial" w:hAnsi="Arial" w:cs="Arial"/>
+          <w:b/>
+          <w:sz w:val="28"/>
+          <w:szCs w:val="28"/>
+          <w:lang w:val="bg-BG"/>
+        </w:rPr>
+      </w:pPr>
+      <w:r>
+        <w:rPr>
+          <w:noProof/>
+        </w:rPr>
+        <w:lastRenderedPageBreak/>
+        <w:drawing>
+          <wp:inline distT="0" distB="0" distL="0" distR="0">
+            <wp:extent cx="5715000" cy="4488180"/>
+            <wp:effectExtent l="0" t="0" r="0" b="7620"/>
+            <wp:docPr id="2" name="Picture 2"/>
+            <wp:cNvGraphicFramePr>
+              <a:graphicFrameLocks xmlns:a="http://schemas.openxmlformats.org/drawingml/2006/main" noChangeAspect="1"/>
+            </wp:cNvGraphicFramePr>
+            <a:graphic xmlns:a="http://schemas.openxmlformats.org/drawingml/2006/main">
+              <a:graphicData uri="http://schemas.openxmlformats.org/drawingml/2006/picture">
+                <pic:pic xmlns:pic="http://schemas.openxmlformats.org/drawingml/2006/picture">
+                  <pic:nvPicPr>
+                    <pic:cNvPr id="2" name="13282514_1116096855120476_4933011_o.png"/>
+                    <pic:cNvPicPr/>
+                  </pic:nvPicPr>
+                  <pic:blipFill>
+                    <a:blip r:embed="rId13">
+                      <a:extLst>
+                        <a:ext uri="{28A0092B-C50C-407E-A947-70E740481C1C}">
+                          <a14:useLocalDpi xmlns:a14="http://schemas.microsoft.com/office/drawing/2010/main" val="0"/>
+                        </a:ext>
+                      </a:extLst>
+                    </a:blip>
+                    <a:stretch>
+                      <a:fillRect/>
+                    </a:stretch>
+                  </pic:blipFill>
+                  <pic:spPr>
+                    <a:xfrm>
+                      <a:off x="0" y="0"/>
+                      <a:ext cx="5715000" cy="4488180"/>
+                    </a:xfrm>
+                    <a:prstGeom prst="rect">
+                      <a:avLst/>
+                    </a:prstGeom>
+                  </pic:spPr>
+                </pic:pic>
+              </a:graphicData>
+            </a:graphic>
+          </wp:inline>
+        </w:drawing>
+      </w:r>
+    </w:p>
+    <w:p>
+      <w:pPr>
+        <w:pStyle w:val="ListParagraph"/>
+        <w:widowControl w:val="0"/>
+        <w:autoSpaceDE w:val="0"/>
+        <w:autoSpaceDN w:val="0"/>
+        <w:adjustRightInd w:val="0"/>
+        <w:spacing w:after="0" w:line="240" w:lineRule="auto"/>
+        <w:ind w:left="885" w:firstLine="555"/>
+        <w:rPr>
+          <w:rFonts w:ascii="Arial" w:hAnsi="Arial" w:cs="Arial"/>
+          <w:b/>
+          <w:sz w:val="28"/>
+          <w:szCs w:val="28"/>
+          <w:lang w:val="bg-BG"/>
+        </w:rPr>
+      </w:pPr>
+      <w:r>
+        <w:rPr>
+          <w:rFonts w:ascii="Arial" w:hAnsi="Arial" w:cs="Arial"/>
+          <w:b/>
+          <w:sz w:val="28"/>
+          <w:szCs w:val="28"/>
+          <w:lang w:val="bg-BG"/>
+        </w:rPr>
+        <w:t>3.1.3 Описание на елементите и връзките</w:t>
+      </w:r>
+    </w:p>
+    <w:p>
+      <w:pPr>
+        <w:widowControl w:val="0"/>
+        <w:autoSpaceDE w:val="0"/>
+        <w:autoSpaceDN w:val="0"/>
+        <w:adjustRightInd w:val="0"/>
+        <w:spacing w:after="0" w:line="240" w:lineRule="auto"/>
+        <w:ind w:left="780"/>
+        <w:rPr>
+          <w:rFonts w:ascii="Arial" w:hAnsi="Arial" w:cs="Arial"/>
+          <w:sz w:val="24"/>
+          <w:szCs w:val="24"/>
+          <w:lang w:val="bg-BG"/>
+        </w:rPr>
+      </w:pPr>
+      <w:r>
+        <w:rPr>
+          <w:rFonts w:ascii="Arial" w:hAnsi="Arial" w:cs="Arial"/>
+          <w:sz w:val="24"/>
+          <w:szCs w:val="24"/>
+          <w:lang w:val="bg-BG"/>
+        </w:rPr>
+        <w:t xml:space="preserve">Структурата се състои от елементи – модулите, които са представени в </w:t>
+      </w:r>
+      <w:r>
+        <w:rPr>
+          <w:rFonts w:ascii="Arial" w:hAnsi="Arial" w:cs="Arial"/>
+          <w:sz w:val="24"/>
+          <w:szCs w:val="24"/>
+          <w:lang w:val="bg-BG"/>
+        </w:rPr>
+        <w:t xml:space="preserve">              </w:t>
+      </w:r>
+      <w:r>
+        <w:rPr>
+          <w:rFonts w:ascii="Arial" w:hAnsi="Arial" w:cs="Arial"/>
+          <w:sz w:val="24"/>
+          <w:szCs w:val="24"/>
+          <w:lang w:val="bg-BG"/>
+        </w:rPr>
+        <w:t>Декомпозицията на модулите, и връзките между тях – кой модул кой използва.</w:t>
+      </w:r>
+    </w:p>
+    <w:p>
+      <w:pPr>
+        <w:pStyle w:val="ListParagraph"/>
+        <w:widowControl w:val="0"/>
+        <w:autoSpaceDE w:val="0"/>
+        <w:autoSpaceDN w:val="0"/>
+        <w:adjustRightInd w:val="0"/>
+        <w:spacing w:after="0" w:line="240" w:lineRule="auto"/>
+        <w:ind w:left="885" w:firstLine="555"/>
+        <w:rPr>
+          <w:rFonts w:ascii="Arial" w:hAnsi="Arial" w:cs="Arial"/>
+          <w:b/>
+          <w:sz w:val="28"/>
+          <w:szCs w:val="28"/>
+          <w:lang w:val="bg-BG"/>
+        </w:rPr>
+      </w:pPr>
+      <w:r>
+        <w:rPr>
+          <w:rFonts w:ascii="Arial" w:hAnsi="Arial" w:cs="Arial"/>
+          <w:b/>
+          <w:sz w:val="28"/>
+          <w:szCs w:val="28"/>
+          <w:lang w:val="bg-BG"/>
+        </w:rPr>
+        <w:t>3.1.4 Описание на обкръжението</w:t>
+      </w:r>
+    </w:p>
+    <w:p>
+      <w:pPr>
+        <w:widowControl w:val="0"/>
+        <w:autoSpaceDE w:val="0"/>
+        <w:autoSpaceDN w:val="0"/>
+        <w:adjustRightInd w:val="0"/>
+        <w:spacing w:after="0" w:line="240" w:lineRule="auto"/>
+        <w:ind w:left="720"/>
+        <w:rPr>
+          <w:rFonts w:ascii="Arial" w:hAnsi="Arial" w:cs="Arial"/>
+          <w:sz w:val="24"/>
+          <w:szCs w:val="24"/>
+          <w:lang w:val="bg-BG"/>
+        </w:rPr>
+      </w:pPr>
+      <w:r>
+        <w:rPr>
+          <w:rFonts w:ascii="Arial" w:hAnsi="Arial" w:cs="Arial"/>
+          <w:sz w:val="24"/>
+          <w:szCs w:val="24"/>
+          <w:lang w:val="bg-BG"/>
+        </w:rPr>
+        <w:t xml:space="preserve">В модула </w:t>
+      </w:r>
+      <w:r>
+        <w:rPr>
+          <w:rFonts w:ascii="Arial" w:hAnsi="Arial" w:cs="Arial"/>
+          <w:sz w:val="24"/>
+          <w:szCs w:val="24"/>
+        </w:rPr>
+        <w:t xml:space="preserve">Transport Manager </w:t>
+      </w:r>
+      <w:r>
+        <w:rPr>
+          <w:rFonts w:ascii="Arial" w:hAnsi="Arial" w:cs="Arial"/>
+          <w:sz w:val="24"/>
+          <w:szCs w:val="24"/>
+          <w:lang w:val="bg-BG"/>
+        </w:rPr>
+        <w:t xml:space="preserve">има две външни системи – за Календар и за Карти. Те са необходими, за да се изпращат съответно известия за предстоящи пътувания и маршрути до крайния потребител. Такива системи могат да бъдат – </w:t>
+      </w:r>
+      <w:r>
+        <w:rPr>
+          <w:rFonts w:ascii="Arial" w:hAnsi="Arial" w:cs="Arial"/>
+          <w:sz w:val="24"/>
+          <w:szCs w:val="24"/>
+        </w:rPr>
+        <w:t xml:space="preserve">Google Calendar, Google Maps </w:t>
+      </w:r>
+      <w:r>
+        <w:rPr>
+          <w:rFonts w:ascii="Arial" w:hAnsi="Arial" w:cs="Arial"/>
+          <w:sz w:val="24"/>
+          <w:szCs w:val="24"/>
+          <w:lang w:val="bg-BG"/>
+        </w:rPr>
+        <w:t>и т.н.</w:t>
+      </w:r>
+    </w:p>
+    <w:p>
+      <w:pPr>
+        <w:widowControl w:val="0"/>
+        <w:autoSpaceDE w:val="0"/>
+        <w:autoSpaceDN w:val="0"/>
+        <w:adjustRightInd w:val="0"/>
+        <w:spacing w:after="0" w:line="240" w:lineRule="auto"/>
+        <w:ind w:left="720"/>
+        <w:rPr>
+          <w:rFonts w:ascii="Arial" w:hAnsi="Arial" w:cs="Arial"/>
+          <w:b/>
+          <w:sz w:val="28"/>
+          <w:szCs w:val="28"/>
+        </w:rPr>
+      </w:pPr>
+      <w:r>
+        <w:rPr>
+          <w:rFonts w:ascii="Arial" w:hAnsi="Arial" w:cs="Arial"/>
+          <w:sz w:val="24"/>
+          <w:szCs w:val="24"/>
+          <w:lang w:val="bg-BG"/>
+        </w:rPr>
+        <w:tab/>
+      </w:r>
+      <w:r>
+        <w:rPr>
+          <w:rFonts w:ascii="Arial" w:hAnsi="Arial" w:cs="Arial"/>
+          <w:sz w:val="24"/>
+          <w:szCs w:val="24"/>
+          <w:lang w:val="bg-BG"/>
+        </w:rPr>
+        <w:tab/>
+      </w:r>
+      <w:r>
+        <w:rPr>
+          <w:rFonts w:ascii="Arial" w:hAnsi="Arial" w:cs="Arial"/>
+          <w:b/>
+          <w:sz w:val="28"/>
+          <w:szCs w:val="28"/>
+          <w:lang w:val="bg-BG"/>
+        </w:rPr>
+        <w:t xml:space="preserve">3.1.4.1 Вътрешни връзки в </w:t>
+      </w:r>
+      <w:r>
+        <w:rPr>
+          <w:rFonts w:ascii="Arial" w:hAnsi="Arial" w:cs="Arial"/>
+          <w:b/>
+          <w:sz w:val="28"/>
+          <w:szCs w:val="28"/>
+        </w:rPr>
+        <w:t>User Manager</w:t>
+      </w:r>
+    </w:p>
+    <w:p>
+      <w:pPr>
+        <w:widowControl w:val="0"/>
+        <w:autoSpaceDE w:val="0"/>
+        <w:autoSpaceDN w:val="0"/>
+        <w:adjustRightInd w:val="0"/>
+        <w:spacing w:after="0" w:line="240" w:lineRule="auto"/>
+        <w:ind w:left="720"/>
+        <w:rPr>
+          <w:rFonts w:ascii="Arial" w:hAnsi="Arial" w:cs="Arial"/>
+          <w:sz w:val="24"/>
+          <w:szCs w:val="24"/>
+        </w:rPr>
+      </w:pPr>
+      <w:r>
+        <w:rPr>
+          <w:rFonts w:ascii="Arial" w:hAnsi="Arial" w:cs="Arial"/>
+          <w:b/>
+          <w:sz w:val="28"/>
+          <w:szCs w:val="28"/>
+        </w:rPr>
+        <w:tab/>
+      </w:r>
+      <w:r>
+        <w:rPr>
+          <w:rFonts w:ascii="Arial" w:hAnsi="Arial" w:cs="Arial"/>
+          <w:b/>
+          <w:sz w:val="28"/>
+          <w:szCs w:val="28"/>
+        </w:rPr>
+        <w:tab/>
+      </w:r>
+      <w:r>
+        <w:rPr>
+          <w:rFonts w:ascii="Arial" w:hAnsi="Arial" w:cs="Arial"/>
+          <w:sz w:val="24"/>
+          <w:szCs w:val="24"/>
+        </w:rPr>
+        <w:t xml:space="preserve">Account Manager </w:t>
+      </w:r>
+      <w:proofErr w:type="gramStart"/>
+      <w:r>
+        <w:rPr>
+          <w:rFonts w:ascii="Arial" w:hAnsi="Arial" w:cs="Arial"/>
+          <w:sz w:val="24"/>
+          <w:szCs w:val="24"/>
+          <w:lang w:val="bg-BG"/>
+        </w:rPr>
+        <w:t>и</w:t>
+      </w:r>
+      <w:proofErr w:type="gramEnd"/>
+      <w:r>
+        <w:rPr>
+          <w:rFonts w:ascii="Arial" w:hAnsi="Arial" w:cs="Arial"/>
+          <w:sz w:val="24"/>
+          <w:szCs w:val="24"/>
+          <w:lang w:val="bg-BG"/>
+        </w:rPr>
+        <w:t xml:space="preserve"> </w:t>
+      </w:r>
+      <w:r>
+        <w:rPr>
+          <w:rFonts w:ascii="Arial" w:hAnsi="Arial" w:cs="Arial"/>
+          <w:sz w:val="24"/>
+          <w:szCs w:val="24"/>
+        </w:rPr>
+        <w:t xml:space="preserve">Profile Manager </w:t>
+      </w:r>
+      <w:r>
+        <w:rPr>
+          <w:rFonts w:ascii="Arial" w:hAnsi="Arial" w:cs="Arial"/>
+          <w:sz w:val="24"/>
+          <w:szCs w:val="24"/>
+          <w:lang w:val="bg-BG"/>
+        </w:rPr>
+        <w:t xml:space="preserve">използват </w:t>
+      </w:r>
+      <w:r>
+        <w:rPr>
+          <w:rFonts w:ascii="Arial" w:hAnsi="Arial" w:cs="Arial"/>
+          <w:sz w:val="24"/>
+          <w:szCs w:val="24"/>
+        </w:rPr>
+        <w:t>Encryption.</w:t>
+      </w:r>
+    </w:p>
+    <w:p>
+      <w:pPr>
+        <w:widowControl w:val="0"/>
+        <w:autoSpaceDE w:val="0"/>
+        <w:autoSpaceDN w:val="0"/>
+        <w:adjustRightInd w:val="0"/>
+        <w:spacing w:after="0" w:line="240" w:lineRule="auto"/>
+        <w:ind w:left="720"/>
+        <w:rPr>
+          <w:rFonts w:ascii="Arial" w:hAnsi="Arial" w:cs="Arial"/>
+          <w:b/>
+          <w:sz w:val="28"/>
+          <w:szCs w:val="28"/>
+        </w:rPr>
+      </w:pPr>
+      <w:r>
+        <w:rPr>
+          <w:rFonts w:ascii="Arial" w:hAnsi="Arial" w:cs="Arial"/>
+          <w:b/>
+          <w:sz w:val="28"/>
+          <w:szCs w:val="28"/>
+        </w:rPr>
+        <w:tab/>
+      </w:r>
+      <w:r>
+        <w:rPr>
+          <w:rFonts w:ascii="Arial" w:hAnsi="Arial" w:cs="Arial"/>
+          <w:b/>
+          <w:sz w:val="28"/>
+          <w:szCs w:val="28"/>
+        </w:rPr>
+        <w:tab/>
+        <w:t xml:space="preserve">3.1.4.2 </w:t>
+      </w:r>
+      <w:r>
+        <w:rPr>
+          <w:rFonts w:ascii="Arial" w:hAnsi="Arial" w:cs="Arial"/>
+          <w:b/>
+          <w:sz w:val="28"/>
+          <w:szCs w:val="28"/>
+          <w:lang w:val="bg-BG"/>
+        </w:rPr>
+        <w:t xml:space="preserve">Вътрешни връзки в </w:t>
+      </w:r>
+      <w:r>
+        <w:rPr>
+          <w:rFonts w:ascii="Arial" w:hAnsi="Arial" w:cs="Arial"/>
+          <w:b/>
+          <w:sz w:val="28"/>
+          <w:szCs w:val="28"/>
+        </w:rPr>
+        <w:t>Transport Manager</w:t>
+      </w:r>
+    </w:p>
+    <w:p>
+      <w:pPr>
+        <w:widowControl w:val="0"/>
+        <w:autoSpaceDE w:val="0"/>
+        <w:autoSpaceDN w:val="0"/>
+        <w:adjustRightInd w:val="0"/>
+        <w:spacing w:after="0" w:line="240" w:lineRule="auto"/>
+        <w:ind w:left="720"/>
+        <w:rPr>
+          <w:rFonts w:ascii="Arial" w:hAnsi="Arial" w:cs="Arial"/>
+          <w:sz w:val="24"/>
+          <w:szCs w:val="24"/>
+          <w:lang w:val="bg-BG"/>
+        </w:rPr>
+      </w:pPr>
+      <w:r>
+        <w:rPr>
+          <w:rFonts w:ascii="Arial" w:hAnsi="Arial" w:cs="Arial"/>
+          <w:b/>
+          <w:sz w:val="28"/>
+          <w:szCs w:val="28"/>
+        </w:rPr>
+        <w:tab/>
+      </w:r>
+      <w:r>
+        <w:rPr>
+          <w:rFonts w:ascii="Arial" w:hAnsi="Arial" w:cs="Arial"/>
+          <w:b/>
+          <w:sz w:val="28"/>
+          <w:szCs w:val="28"/>
+        </w:rPr>
+        <w:tab/>
+      </w:r>
+      <w:r>
+        <w:rPr>
+          <w:rFonts w:ascii="Arial" w:hAnsi="Arial" w:cs="Arial"/>
+          <w:sz w:val="24"/>
+          <w:szCs w:val="24"/>
+        </w:rPr>
+        <w:t xml:space="preserve">Third Party Maps </w:t>
+      </w:r>
+      <w:r>
+        <w:rPr>
+          <w:rFonts w:ascii="Arial" w:hAnsi="Arial" w:cs="Arial"/>
+          <w:sz w:val="24"/>
+          <w:szCs w:val="24"/>
+          <w:lang w:val="bg-BG"/>
+        </w:rPr>
+        <w:t xml:space="preserve">използва </w:t>
+      </w:r>
+      <w:proofErr w:type="gramStart"/>
+      <w:r>
+        <w:rPr>
+          <w:rFonts w:ascii="Arial" w:hAnsi="Arial" w:cs="Arial"/>
+          <w:sz w:val="24"/>
+          <w:szCs w:val="24"/>
+        </w:rPr>
+        <w:t>Optimal</w:t>
+      </w:r>
+      <w:proofErr w:type="gramEnd"/>
+      <w:r>
+        <w:rPr>
+          <w:rFonts w:ascii="Arial" w:hAnsi="Arial" w:cs="Arial"/>
+          <w:sz w:val="24"/>
+          <w:szCs w:val="24"/>
+        </w:rPr>
+        <w:t xml:space="preserve"> Path Manager </w:t>
+      </w:r>
+      <w:r>
+        <w:rPr>
+          <w:rFonts w:ascii="Arial" w:hAnsi="Arial" w:cs="Arial"/>
+          <w:sz w:val="24"/>
+          <w:szCs w:val="24"/>
+          <w:lang w:val="bg-BG"/>
+        </w:rPr>
+        <w:t>за получаване на алгоритъм за получаване на най-добър маршрут.</w:t>
+      </w:r>
+    </w:p>
+    <w:p>
+      <w:pPr>
+        <w:widowControl w:val="0"/>
+        <w:autoSpaceDE w:val="0"/>
+        <w:autoSpaceDN w:val="0"/>
+        <w:adjustRightInd w:val="0"/>
+        <w:spacing w:after="0" w:line="240" w:lineRule="auto"/>
+        <w:ind w:left="720"/>
+        <w:rPr>
+          <w:rFonts w:ascii="Arial" w:hAnsi="Arial" w:cs="Arial"/>
+          <w:sz w:val="24"/>
+          <w:szCs w:val="24"/>
+          <w:lang w:val="bg-BG"/>
+        </w:rPr>
+      </w:pPr>
+      <w:r>
+        <w:rPr>
+          <w:rFonts w:ascii="Arial" w:hAnsi="Arial" w:cs="Arial"/>
+          <w:sz w:val="24"/>
+          <w:szCs w:val="24"/>
+          <w:lang w:val="bg-BG"/>
+        </w:rPr>
+        <w:tab/>
+      </w:r>
+      <w:r>
+        <w:rPr>
+          <w:rFonts w:ascii="Arial" w:hAnsi="Arial" w:cs="Arial"/>
+          <w:sz w:val="24"/>
+          <w:szCs w:val="24"/>
+          <w:lang w:val="bg-BG"/>
+        </w:rPr>
+        <w:tab/>
+      </w:r>
+      <w:r>
+        <w:rPr>
+          <w:rFonts w:ascii="Arial" w:hAnsi="Arial" w:cs="Arial"/>
+          <w:sz w:val="24"/>
+          <w:szCs w:val="24"/>
+        </w:rPr>
+        <w:t xml:space="preserve">Third Party Calendar </w:t>
+      </w:r>
+      <w:r>
+        <w:rPr>
+          <w:rFonts w:ascii="Arial" w:hAnsi="Arial" w:cs="Arial"/>
+          <w:sz w:val="24"/>
+          <w:szCs w:val="24"/>
+          <w:lang w:val="bg-BG"/>
+        </w:rPr>
+        <w:t xml:space="preserve">използва </w:t>
+      </w:r>
+      <w:r>
+        <w:rPr>
+          <w:rFonts w:ascii="Arial" w:hAnsi="Arial" w:cs="Arial"/>
+          <w:sz w:val="24"/>
+          <w:szCs w:val="24"/>
+        </w:rPr>
+        <w:t xml:space="preserve">Alarm Manager </w:t>
+      </w:r>
+      <w:proofErr w:type="spellStart"/>
+      <w:proofErr w:type="gramStart"/>
+      <w:r>
+        <w:rPr>
+          <w:rFonts w:ascii="Arial" w:hAnsi="Arial" w:cs="Arial"/>
+          <w:sz w:val="24"/>
+          <w:szCs w:val="24"/>
+        </w:rPr>
+        <w:t>като</w:t>
+      </w:r>
+      <w:proofErr w:type="spellEnd"/>
+      <w:proofErr w:type="gramEnd"/>
+      <w:r>
+        <w:rPr>
+          <w:rFonts w:ascii="Arial" w:hAnsi="Arial" w:cs="Arial"/>
+          <w:sz w:val="24"/>
+          <w:szCs w:val="24"/>
+        </w:rPr>
+        <w:t xml:space="preserve"> </w:t>
+      </w:r>
+      <w:proofErr w:type="spellStart"/>
+      <w:r>
+        <w:rPr>
+          <w:rFonts w:ascii="Arial" w:hAnsi="Arial" w:cs="Arial"/>
+          <w:sz w:val="24"/>
+          <w:szCs w:val="24"/>
+        </w:rPr>
+        <w:t>интегрира</w:t>
+      </w:r>
+      <w:proofErr w:type="spellEnd"/>
+      <w:r>
+        <w:rPr>
+          <w:rFonts w:ascii="Arial" w:hAnsi="Arial" w:cs="Arial"/>
+          <w:sz w:val="24"/>
+          <w:szCs w:val="24"/>
+        </w:rPr>
+        <w:t xml:space="preserve"> </w:t>
+      </w:r>
+      <w:proofErr w:type="spellStart"/>
+      <w:r>
+        <w:rPr>
+          <w:rFonts w:ascii="Arial" w:hAnsi="Arial" w:cs="Arial"/>
+          <w:sz w:val="24"/>
+          <w:szCs w:val="24"/>
+        </w:rPr>
+        <w:t>всички</w:t>
+      </w:r>
+      <w:proofErr w:type="spellEnd"/>
+      <w:r>
+        <w:rPr>
+          <w:rFonts w:ascii="Arial" w:hAnsi="Arial" w:cs="Arial"/>
+          <w:sz w:val="24"/>
+          <w:szCs w:val="24"/>
+        </w:rPr>
+        <w:t xml:space="preserve"> </w:t>
+      </w:r>
+      <w:proofErr w:type="spellStart"/>
+      <w:r>
+        <w:rPr>
+          <w:rFonts w:ascii="Arial" w:hAnsi="Arial" w:cs="Arial"/>
+          <w:sz w:val="24"/>
+          <w:szCs w:val="24"/>
+        </w:rPr>
+        <w:t>аларми</w:t>
+      </w:r>
+      <w:proofErr w:type="spellEnd"/>
+      <w:r>
+        <w:rPr>
+          <w:rFonts w:ascii="Arial" w:hAnsi="Arial" w:cs="Arial"/>
+          <w:sz w:val="24"/>
+          <w:szCs w:val="24"/>
+        </w:rPr>
+        <w:t>.</w:t>
+      </w:r>
+    </w:p>
+    <w:p>
+      <w:pPr>
+        <w:widowControl w:val="0"/>
+        <w:autoSpaceDE w:val="0"/>
+        <w:autoSpaceDN w:val="0"/>
+        <w:adjustRightInd w:val="0"/>
+        <w:spacing w:after="0" w:line="240" w:lineRule="auto"/>
+        <w:ind w:left="720"/>
+        <w:rPr>
+          <w:rFonts w:ascii="Arial" w:hAnsi="Arial" w:cs="Arial"/>
+          <w:b/>
+          <w:sz w:val="28"/>
+          <w:szCs w:val="28"/>
+        </w:rPr>
+      </w:pPr>
+      <w:r>
+        <w:rPr>
+          <w:rFonts w:ascii="Arial" w:hAnsi="Arial" w:cs="Arial"/>
+          <w:b/>
+          <w:sz w:val="28"/>
+          <w:szCs w:val="28"/>
+        </w:rPr>
+        <w:tab/>
+      </w:r>
+      <w:r>
+        <w:rPr>
+          <w:rFonts w:ascii="Arial" w:hAnsi="Arial" w:cs="Arial"/>
+          <w:b/>
+          <w:sz w:val="28"/>
+          <w:szCs w:val="28"/>
+        </w:rPr>
+        <w:tab/>
+        <w:t xml:space="preserve">3.1.4.3 </w:t>
+      </w:r>
+      <w:r>
+        <w:rPr>
+          <w:rFonts w:ascii="Arial" w:hAnsi="Arial" w:cs="Arial"/>
+          <w:b/>
+          <w:sz w:val="28"/>
+          <w:szCs w:val="28"/>
+          <w:lang w:val="bg-BG"/>
+        </w:rPr>
+        <w:t xml:space="preserve">Връзка между </w:t>
+      </w:r>
+      <w:r>
+        <w:rPr>
+          <w:rFonts w:ascii="Arial" w:hAnsi="Arial" w:cs="Arial"/>
+          <w:b/>
+          <w:sz w:val="28"/>
+          <w:szCs w:val="28"/>
+        </w:rPr>
+        <w:t xml:space="preserve">User Manager </w:t>
+      </w:r>
+      <w:proofErr w:type="gramStart"/>
+      <w:r>
+        <w:rPr>
+          <w:rFonts w:ascii="Arial" w:hAnsi="Arial" w:cs="Arial"/>
+          <w:b/>
+          <w:sz w:val="28"/>
+          <w:szCs w:val="28"/>
+          <w:lang w:val="bg-BG"/>
+        </w:rPr>
+        <w:t>и</w:t>
+      </w:r>
+      <w:proofErr w:type="gramEnd"/>
+      <w:r>
+        <w:rPr>
+          <w:rFonts w:ascii="Arial" w:hAnsi="Arial" w:cs="Arial"/>
+          <w:b/>
+          <w:sz w:val="28"/>
+          <w:szCs w:val="28"/>
+        </w:rPr>
+        <w:t xml:space="preserve"> Main Database</w:t>
+      </w:r>
+    </w:p>
+    <w:p>
+      <w:pPr>
+        <w:widowControl w:val="0"/>
+        <w:tabs>
+          <w:tab w:val="left" w:pos="720"/>
+          <w:tab w:val="left" w:pos="1440"/>
+          <w:tab w:val="left" w:pos="2160"/>
+          <w:tab w:val="center" w:pos="4860"/>
+        </w:tabs>
+        <w:autoSpaceDE w:val="0"/>
+        <w:autoSpaceDN w:val="0"/>
+        <w:adjustRightInd w:val="0"/>
+        <w:spacing w:after="0" w:line="240" w:lineRule="auto"/>
+        <w:ind w:left="720"/>
+        <w:rPr>
+          <w:rFonts w:ascii="Arial" w:hAnsi="Arial" w:cs="Arial"/>
+          <w:sz w:val="24"/>
+          <w:szCs w:val="24"/>
+          <w:lang w:val="bg-BG"/>
+        </w:rPr>
+      </w:pPr>
+      <w:r>
+        <w:rPr>
+          <w:rFonts w:ascii="Arial" w:hAnsi="Arial" w:cs="Arial"/>
+          <w:b/>
+          <w:sz w:val="28"/>
+          <w:szCs w:val="28"/>
+        </w:rPr>
+        <w:tab/>
+      </w:r>
+      <w:r>
+        <w:rPr>
+          <w:rFonts w:ascii="Arial" w:hAnsi="Arial" w:cs="Arial"/>
+          <w:b/>
+          <w:sz w:val="28"/>
+          <w:szCs w:val="28"/>
+        </w:rPr>
+        <w:tab/>
+      </w:r>
+      <w:r>
+        <w:rPr>
+          <w:rFonts w:ascii="Arial" w:hAnsi="Arial" w:cs="Arial"/>
+          <w:sz w:val="24"/>
+          <w:szCs w:val="24"/>
+        </w:rPr>
+        <w:t xml:space="preserve">Account Manager </w:t>
+      </w:r>
+      <w:proofErr w:type="gramStart"/>
+      <w:r>
+        <w:rPr>
+          <w:rFonts w:ascii="Arial" w:hAnsi="Arial" w:cs="Arial"/>
+          <w:sz w:val="24"/>
+          <w:szCs w:val="24"/>
+          <w:lang w:val="bg-BG"/>
+        </w:rPr>
+        <w:t>и</w:t>
+      </w:r>
+      <w:proofErr w:type="gramEnd"/>
+      <w:r>
+        <w:rPr>
+          <w:rFonts w:ascii="Arial" w:hAnsi="Arial" w:cs="Arial"/>
+          <w:sz w:val="24"/>
+          <w:szCs w:val="24"/>
+          <w:lang w:val="bg-BG"/>
+        </w:rPr>
+        <w:t xml:space="preserve"> </w:t>
+      </w:r>
+      <w:r>
+        <w:rPr>
+          <w:rFonts w:ascii="Arial" w:hAnsi="Arial" w:cs="Arial"/>
+          <w:sz w:val="24"/>
+          <w:szCs w:val="24"/>
+        </w:rPr>
+        <w:t>Profile Manager</w:t>
+      </w:r>
+      <w:r>
+        <w:rPr>
+          <w:rFonts w:ascii="Arial" w:hAnsi="Arial" w:cs="Arial"/>
+          <w:sz w:val="24"/>
+          <w:szCs w:val="24"/>
+          <w:lang w:val="bg-BG"/>
+        </w:rPr>
+        <w:t xml:space="preserve"> достъпват </w:t>
+      </w:r>
+      <w:r>
+        <w:rPr>
+          <w:rFonts w:ascii="Arial" w:hAnsi="Arial" w:cs="Arial"/>
+          <w:sz w:val="24"/>
+          <w:szCs w:val="24"/>
+        </w:rPr>
+        <w:t>Main Database</w:t>
+      </w:r>
+      <w:r>
+        <w:rPr>
+          <w:rFonts w:ascii="Arial" w:hAnsi="Arial" w:cs="Arial"/>
+          <w:sz w:val="24"/>
+          <w:szCs w:val="24"/>
+          <w:lang w:val="bg-BG"/>
+        </w:rPr>
+        <w:t xml:space="preserve"> за получаване на информация.</w:t>
+      </w:r>
+    </w:p>
+    <w:p>
+      <w:pPr>
+        <w:widowControl w:val="0"/>
+        <w:autoSpaceDE w:val="0"/>
+        <w:autoSpaceDN w:val="0"/>
+        <w:adjustRightInd w:val="0"/>
+        <w:spacing w:after="0" w:line="240" w:lineRule="auto"/>
+        <w:ind w:left="720"/>
+        <w:rPr>
+          <w:rFonts w:ascii="Arial" w:hAnsi="Arial" w:cs="Arial"/>
+          <w:b/>
+          <w:sz w:val="28"/>
+          <w:szCs w:val="28"/>
+        </w:rPr>
+      </w:pPr>
+      <w:r>
+        <w:rPr>
+          <w:rFonts w:ascii="Arial" w:hAnsi="Arial" w:cs="Arial"/>
+          <w:b/>
+          <w:sz w:val="28"/>
+          <w:szCs w:val="28"/>
+        </w:rPr>
+        <w:lastRenderedPageBreak/>
+        <w:tab/>
+      </w:r>
+      <w:r>
+        <w:rPr>
+          <w:rFonts w:ascii="Arial" w:hAnsi="Arial" w:cs="Arial"/>
+          <w:b/>
+          <w:sz w:val="28"/>
+          <w:szCs w:val="28"/>
+        </w:rPr>
+        <w:tab/>
+      </w:r>
+      <w:r>
+        <w:rPr>
+          <w:rFonts w:ascii="Arial" w:hAnsi="Arial" w:cs="Arial"/>
+          <w:b/>
+          <w:sz w:val="28"/>
+          <w:szCs w:val="28"/>
+          <w:lang w:val="bg-BG"/>
+        </w:rPr>
+        <w:t xml:space="preserve">3.1.4.4 Връзка между </w:t>
+      </w:r>
+      <w:r>
+        <w:rPr>
+          <w:rFonts w:ascii="Arial" w:hAnsi="Arial" w:cs="Arial"/>
+          <w:b/>
+          <w:sz w:val="28"/>
+          <w:szCs w:val="28"/>
+        </w:rPr>
+        <w:t xml:space="preserve">User Manager </w:t>
+      </w:r>
+      <w:r>
+        <w:rPr>
+          <w:rFonts w:ascii="Arial" w:hAnsi="Arial" w:cs="Arial"/>
+          <w:b/>
+          <w:sz w:val="28"/>
+          <w:szCs w:val="28"/>
+          <w:lang w:val="bg-BG"/>
+        </w:rPr>
+        <w:t xml:space="preserve">и </w:t>
+      </w:r>
+      <w:r>
+        <w:rPr>
+          <w:rFonts w:ascii="Arial" w:hAnsi="Arial" w:cs="Arial"/>
+          <w:b/>
+          <w:sz w:val="28"/>
+          <w:szCs w:val="28"/>
+        </w:rPr>
+        <w:t>Session Manager</w:t>
+      </w:r>
+    </w:p>
+    <w:p>
+      <w:pPr>
+        <w:widowControl w:val="0"/>
+        <w:autoSpaceDE w:val="0"/>
+        <w:autoSpaceDN w:val="0"/>
+        <w:adjustRightInd w:val="0"/>
+        <w:spacing w:after="0" w:line="240" w:lineRule="auto"/>
+        <w:ind w:left="720"/>
+        <w:rPr>
+          <w:rFonts w:ascii="Arial" w:hAnsi="Arial" w:cs="Arial"/>
+          <w:sz w:val="24"/>
+          <w:szCs w:val="24"/>
+          <w:lang w:val="bg-BG"/>
+        </w:rPr>
+      </w:pPr>
+      <w:r>
+        <w:rPr>
+          <w:rFonts w:ascii="Arial" w:hAnsi="Arial" w:cs="Arial"/>
+          <w:b/>
+          <w:sz w:val="28"/>
+          <w:szCs w:val="28"/>
+        </w:rPr>
+        <w:tab/>
+      </w:r>
+      <w:r>
+        <w:rPr>
+          <w:rFonts w:ascii="Arial" w:hAnsi="Arial" w:cs="Arial"/>
+          <w:b/>
+          <w:sz w:val="28"/>
+          <w:szCs w:val="28"/>
+        </w:rPr>
+        <w:tab/>
+      </w:r>
+      <w:r>
+        <w:rPr>
+          <w:rFonts w:ascii="Arial" w:hAnsi="Arial" w:cs="Arial"/>
+          <w:sz w:val="24"/>
+          <w:szCs w:val="24"/>
+        </w:rPr>
+        <w:t xml:space="preserve">Encryption Manager </w:t>
+      </w:r>
+      <w:proofErr w:type="gramStart"/>
+      <w:r>
+        <w:rPr>
+          <w:rFonts w:ascii="Arial" w:hAnsi="Arial" w:cs="Arial"/>
+          <w:sz w:val="24"/>
+          <w:szCs w:val="24"/>
+          <w:lang w:val="bg-BG"/>
+        </w:rPr>
+        <w:t>използва</w:t>
+      </w:r>
+      <w:proofErr w:type="gramEnd"/>
+      <w:r>
+        <w:rPr>
+          <w:rFonts w:ascii="Arial" w:hAnsi="Arial" w:cs="Arial"/>
+          <w:sz w:val="24"/>
+          <w:szCs w:val="24"/>
+          <w:lang w:val="bg-BG"/>
+        </w:rPr>
+        <w:t xml:space="preserve"> </w:t>
+      </w:r>
+      <w:r>
+        <w:rPr>
+          <w:rFonts w:ascii="Arial" w:hAnsi="Arial" w:cs="Arial"/>
+          <w:sz w:val="24"/>
+          <w:szCs w:val="24"/>
+        </w:rPr>
+        <w:t xml:space="preserve">Security Manager </w:t>
+      </w:r>
+      <w:r>
+        <w:rPr>
+          <w:rFonts w:ascii="Arial" w:hAnsi="Arial" w:cs="Arial"/>
+          <w:sz w:val="24"/>
+          <w:szCs w:val="24"/>
+          <w:lang w:val="bg-BG"/>
+        </w:rPr>
+        <w:t>за осигуряване на по-голяма сигурност.</w:t>
+      </w:r>
+    </w:p>
+    <w:p>
+      <w:pPr>
+        <w:widowControl w:val="0"/>
+        <w:tabs>
+          <w:tab w:val="left" w:pos="720"/>
+          <w:tab w:val="left" w:pos="1440"/>
+          <w:tab w:val="left" w:pos="2160"/>
+          <w:tab w:val="left" w:pos="2880"/>
+          <w:tab w:val="left" w:pos="3600"/>
+          <w:tab w:val="left" w:pos="4320"/>
+          <w:tab w:val="left" w:pos="5040"/>
+          <w:tab w:val="left" w:pos="5760"/>
+          <w:tab w:val="left" w:pos="6480"/>
+          <w:tab w:val="left" w:pos="7200"/>
+          <w:tab w:val="left" w:pos="7920"/>
+          <w:tab w:val="right" w:pos="9000"/>
+        </w:tabs>
+        <w:autoSpaceDE w:val="0"/>
+        <w:autoSpaceDN w:val="0"/>
+        <w:adjustRightInd w:val="0"/>
+        <w:spacing w:after="0" w:line="240" w:lineRule="auto"/>
+        <w:ind w:left="720"/>
+        <w:rPr>
+          <w:rFonts w:ascii="Arial" w:hAnsi="Arial" w:cs="Arial"/>
+          <w:b/>
+          <w:sz w:val="28"/>
+          <w:szCs w:val="28"/>
+        </w:rPr>
+      </w:pPr>
+      <w:r>
+        <w:rPr>
+          <w:rFonts w:ascii="Arial" w:hAnsi="Arial" w:cs="Arial"/>
+          <w:b/>
+          <w:sz w:val="28"/>
+          <w:szCs w:val="28"/>
+        </w:rPr>
+        <w:tab/>
+      </w:r>
+      <w:r>
+        <w:rPr>
+          <w:rFonts w:ascii="Arial" w:hAnsi="Arial" w:cs="Arial"/>
+          <w:b/>
+          <w:sz w:val="28"/>
+          <w:szCs w:val="28"/>
+        </w:rPr>
+        <w:tab/>
+        <w:t xml:space="preserve">3.1.4.5 </w:t>
+      </w:r>
+      <w:r>
+        <w:rPr>
+          <w:rFonts w:ascii="Arial" w:hAnsi="Arial" w:cs="Arial"/>
+          <w:b/>
+          <w:sz w:val="28"/>
+          <w:szCs w:val="28"/>
+          <w:lang w:val="bg-BG"/>
+        </w:rPr>
+        <w:t xml:space="preserve">Връзка между </w:t>
+      </w:r>
+      <w:r>
+        <w:rPr>
+          <w:rFonts w:ascii="Arial" w:hAnsi="Arial" w:cs="Arial"/>
+          <w:b/>
+          <w:sz w:val="28"/>
+          <w:szCs w:val="28"/>
+        </w:rPr>
+        <w:t xml:space="preserve">Transport Manager </w:t>
+      </w:r>
+      <w:proofErr w:type="gramStart"/>
+      <w:r>
+        <w:rPr>
+          <w:rFonts w:ascii="Arial" w:hAnsi="Arial" w:cs="Arial"/>
+          <w:b/>
+          <w:sz w:val="28"/>
+          <w:szCs w:val="28"/>
+        </w:rPr>
+        <w:t>и</w:t>
+      </w:r>
+      <w:proofErr w:type="gramEnd"/>
+      <w:r>
+        <w:rPr>
+          <w:rFonts w:ascii="Arial" w:hAnsi="Arial" w:cs="Arial"/>
+          <w:b/>
+          <w:sz w:val="28"/>
+          <w:szCs w:val="28"/>
+        </w:rPr>
+        <w:t xml:space="preserve"> Database for sessions</w:t>
+      </w:r>
+    </w:p>
+    <w:p>
+      <w:pPr>
+        <w:widowControl w:val="0"/>
+        <w:tabs>
+          <w:tab w:val="left" w:pos="720"/>
+          <w:tab w:val="left" w:pos="1440"/>
+          <w:tab w:val="left" w:pos="2160"/>
+          <w:tab w:val="left" w:pos="2880"/>
+          <w:tab w:val="left" w:pos="3600"/>
+          <w:tab w:val="left" w:pos="4320"/>
+          <w:tab w:val="left" w:pos="5040"/>
+          <w:tab w:val="left" w:pos="5760"/>
+          <w:tab w:val="left" w:pos="6480"/>
+          <w:tab w:val="left" w:pos="7200"/>
+          <w:tab w:val="left" w:pos="7920"/>
+          <w:tab w:val="right" w:pos="9000"/>
+        </w:tabs>
+        <w:autoSpaceDE w:val="0"/>
+        <w:autoSpaceDN w:val="0"/>
+        <w:adjustRightInd w:val="0"/>
+        <w:spacing w:after="0" w:line="240" w:lineRule="auto"/>
+        <w:ind w:left="720"/>
+        <w:rPr>
+          <w:rFonts w:ascii="Arial" w:hAnsi="Arial" w:cs="Arial"/>
+          <w:sz w:val="24"/>
+          <w:szCs w:val="24"/>
+          <w:lang w:val="bg-BG"/>
+        </w:rPr>
+      </w:pPr>
+      <w:r>
+        <w:rPr>
+          <w:rFonts w:ascii="Arial" w:hAnsi="Arial" w:cs="Arial"/>
+          <w:b/>
+          <w:sz w:val="28"/>
+          <w:szCs w:val="28"/>
+        </w:rPr>
+        <w:tab/>
+      </w:r>
+      <w:r>
+        <w:rPr>
+          <w:rFonts w:ascii="Arial" w:hAnsi="Arial" w:cs="Arial"/>
+          <w:b/>
+          <w:sz w:val="28"/>
+          <w:szCs w:val="28"/>
+        </w:rPr>
+        <w:tab/>
+      </w:r>
+      <w:r>
+        <w:rPr>
+          <w:rFonts w:ascii="Arial" w:hAnsi="Arial" w:cs="Arial"/>
+          <w:sz w:val="24"/>
+          <w:szCs w:val="24"/>
+        </w:rPr>
+        <w:t xml:space="preserve">Logistics Manager </w:t>
+      </w:r>
+      <w:proofErr w:type="gramStart"/>
+      <w:r>
+        <w:rPr>
+          <w:rFonts w:ascii="Arial" w:hAnsi="Arial" w:cs="Arial"/>
+          <w:sz w:val="24"/>
+          <w:szCs w:val="24"/>
+          <w:lang w:val="bg-BG"/>
+        </w:rPr>
+        <w:t>достъпва</w:t>
+      </w:r>
+      <w:proofErr w:type="gramEnd"/>
+      <w:r>
+        <w:rPr>
+          <w:rFonts w:ascii="Arial" w:hAnsi="Arial" w:cs="Arial"/>
+          <w:sz w:val="24"/>
+          <w:szCs w:val="24"/>
+          <w:lang w:val="bg-BG"/>
+        </w:rPr>
+        <w:t xml:space="preserve"> </w:t>
+      </w:r>
+      <w:r>
+        <w:rPr>
+          <w:rFonts w:ascii="Arial" w:hAnsi="Arial" w:cs="Arial"/>
+          <w:sz w:val="24"/>
+          <w:szCs w:val="24"/>
+        </w:rPr>
+        <w:t xml:space="preserve">Database for sessions </w:t>
+      </w:r>
+      <w:r>
+        <w:rPr>
+          <w:rFonts w:ascii="Arial" w:hAnsi="Arial" w:cs="Arial"/>
+          <w:sz w:val="24"/>
+          <w:szCs w:val="24"/>
+          <w:lang w:val="bg-BG"/>
+        </w:rPr>
+        <w:t>за използване на най-актуалната информация.</w:t>
+      </w:r>
+    </w:p>
+    <w:p>
+      <w:pPr>
+        <w:widowControl w:val="0"/>
+        <w:tabs>
+          <w:tab w:val="left" w:pos="720"/>
+          <w:tab w:val="left" w:pos="1440"/>
+          <w:tab w:val="left" w:pos="2160"/>
+          <w:tab w:val="left" w:pos="2880"/>
+          <w:tab w:val="left" w:pos="3600"/>
+          <w:tab w:val="left" w:pos="4320"/>
+          <w:tab w:val="left" w:pos="5040"/>
+          <w:tab w:val="left" w:pos="5760"/>
+          <w:tab w:val="left" w:pos="6480"/>
+          <w:tab w:val="left" w:pos="7200"/>
+          <w:tab w:val="left" w:pos="7920"/>
+          <w:tab w:val="right" w:pos="9000"/>
+        </w:tabs>
+        <w:autoSpaceDE w:val="0"/>
+        <w:autoSpaceDN w:val="0"/>
+        <w:adjustRightInd w:val="0"/>
+        <w:spacing w:after="0" w:line="240" w:lineRule="auto"/>
+        <w:ind w:left="720"/>
+        <w:rPr>
+          <w:rFonts w:ascii="Arial" w:hAnsi="Arial" w:cs="Arial"/>
+          <w:b/>
+          <w:sz w:val="28"/>
+          <w:szCs w:val="28"/>
+        </w:rPr>
+      </w:pPr>
+      <w:r>
+        <w:rPr>
+          <w:rFonts w:ascii="Arial" w:hAnsi="Arial" w:cs="Arial"/>
+          <w:b/>
+          <w:sz w:val="28"/>
+          <w:szCs w:val="28"/>
+        </w:rPr>
+        <w:tab/>
+      </w:r>
+      <w:r>
+        <w:rPr>
+          <w:rFonts w:ascii="Arial" w:hAnsi="Arial" w:cs="Arial"/>
+          <w:b/>
+          <w:sz w:val="28"/>
+          <w:szCs w:val="28"/>
+        </w:rPr>
+        <w:tab/>
+        <w:t xml:space="preserve">3.1.4.6 </w:t>
+      </w:r>
+      <w:r>
+        <w:rPr>
+          <w:rFonts w:ascii="Arial" w:hAnsi="Arial" w:cs="Arial"/>
+          <w:b/>
+          <w:sz w:val="28"/>
+          <w:szCs w:val="28"/>
+          <w:lang w:val="bg-BG"/>
+        </w:rPr>
+        <w:t xml:space="preserve">Връзка между </w:t>
+      </w:r>
+      <w:r>
+        <w:rPr>
+          <w:rFonts w:ascii="Arial" w:hAnsi="Arial" w:cs="Arial"/>
+          <w:b/>
+          <w:sz w:val="28"/>
+          <w:szCs w:val="28"/>
+        </w:rPr>
+        <w:t>Transport Manager</w:t>
+      </w:r>
+      <w:r>
+        <w:rPr>
+          <w:rFonts w:ascii="Arial" w:hAnsi="Arial" w:cs="Arial"/>
+          <w:b/>
+          <w:sz w:val="28"/>
+          <w:szCs w:val="28"/>
+          <w:lang w:val="bg-BG"/>
+        </w:rPr>
+        <w:t xml:space="preserve"> </w:t>
+      </w:r>
+      <w:proofErr w:type="gramStart"/>
+      <w:r>
+        <w:rPr>
+          <w:rFonts w:ascii="Arial" w:hAnsi="Arial" w:cs="Arial"/>
+          <w:b/>
+          <w:sz w:val="28"/>
+          <w:szCs w:val="28"/>
+          <w:lang w:val="bg-BG"/>
+        </w:rPr>
+        <w:t>и</w:t>
+      </w:r>
+      <w:proofErr w:type="gramEnd"/>
+      <w:r>
+        <w:rPr>
+          <w:rFonts w:ascii="Arial" w:hAnsi="Arial" w:cs="Arial"/>
+          <w:b/>
+          <w:sz w:val="28"/>
+          <w:szCs w:val="28"/>
+          <w:lang w:val="bg-BG"/>
+        </w:rPr>
+        <w:t xml:space="preserve"> </w:t>
+      </w:r>
+      <w:r>
+        <w:rPr>
+          <w:rFonts w:ascii="Arial" w:hAnsi="Arial" w:cs="Arial"/>
+          <w:b/>
+          <w:sz w:val="28"/>
+          <w:szCs w:val="28"/>
+        </w:rPr>
+        <w:t xml:space="preserve">Vehicle Manager </w:t>
+      </w:r>
+    </w:p>
+    <w:p>
+      <w:pPr>
+        <w:widowControl w:val="0"/>
+        <w:tabs>
+          <w:tab w:val="left" w:pos="720"/>
+          <w:tab w:val="left" w:pos="1440"/>
+          <w:tab w:val="left" w:pos="2160"/>
+          <w:tab w:val="left" w:pos="2880"/>
+          <w:tab w:val="left" w:pos="3600"/>
+          <w:tab w:val="left" w:pos="4320"/>
+          <w:tab w:val="left" w:pos="5040"/>
+          <w:tab w:val="left" w:pos="5760"/>
+          <w:tab w:val="left" w:pos="6480"/>
+          <w:tab w:val="left" w:pos="7200"/>
+          <w:tab w:val="left" w:pos="7920"/>
+          <w:tab w:val="right" w:pos="9000"/>
+        </w:tabs>
+        <w:autoSpaceDE w:val="0"/>
+        <w:autoSpaceDN w:val="0"/>
+        <w:adjustRightInd w:val="0"/>
+        <w:spacing w:after="0" w:line="240" w:lineRule="auto"/>
+        <w:ind w:left="720"/>
+        <w:rPr>
+          <w:rFonts w:ascii="Arial" w:hAnsi="Arial" w:cs="Arial"/>
+          <w:sz w:val="24"/>
+          <w:szCs w:val="24"/>
+          <w:lang w:val="bg-BG"/>
+        </w:rPr>
+      </w:pPr>
+      <w:r>
+        <w:rPr>
+          <w:rFonts w:ascii="Arial" w:hAnsi="Arial" w:cs="Arial"/>
+          <w:sz w:val="24"/>
+          <w:szCs w:val="24"/>
+        </w:rPr>
+        <w:tab/>
+      </w:r>
+      <w:r>
+        <w:rPr>
+          <w:rFonts w:ascii="Arial" w:hAnsi="Arial" w:cs="Arial"/>
+          <w:sz w:val="24"/>
+          <w:szCs w:val="24"/>
+        </w:rPr>
+        <w:tab/>
+        <w:t xml:space="preserve">Statistics </w:t>
+      </w:r>
+      <w:r>
+        <w:rPr>
+          <w:rFonts w:ascii="Arial" w:hAnsi="Arial" w:cs="Arial"/>
+          <w:sz w:val="24"/>
+          <w:szCs w:val="24"/>
+          <w:lang w:val="bg-BG"/>
+        </w:rPr>
+        <w:t xml:space="preserve">използва </w:t>
+      </w:r>
+      <w:r>
+        <w:rPr>
+          <w:rFonts w:ascii="Arial" w:hAnsi="Arial" w:cs="Arial"/>
+          <w:sz w:val="24"/>
+          <w:szCs w:val="24"/>
+        </w:rPr>
+        <w:t xml:space="preserve">Logistics Manager </w:t>
+      </w:r>
+      <w:proofErr w:type="gramStart"/>
+      <w:r>
+        <w:rPr>
+          <w:rFonts w:ascii="Arial" w:hAnsi="Arial" w:cs="Arial"/>
+          <w:sz w:val="24"/>
+          <w:szCs w:val="24"/>
+          <w:lang w:val="bg-BG"/>
+        </w:rPr>
+        <w:t>като</w:t>
+      </w:r>
+      <w:proofErr w:type="gramEnd"/>
+      <w:r>
+        <w:rPr>
+          <w:rFonts w:ascii="Arial" w:hAnsi="Arial" w:cs="Arial"/>
+          <w:sz w:val="24"/>
+          <w:szCs w:val="24"/>
+          <w:lang w:val="bg-BG"/>
+        </w:rPr>
+        <w:t xml:space="preserve"> </w:t>
+      </w:r>
+      <w:r>
+        <w:rPr>
+          <w:rFonts w:ascii="Arial" w:hAnsi="Arial" w:cs="Arial"/>
+          <w:sz w:val="24"/>
+          <w:szCs w:val="24"/>
+        </w:rPr>
+        <w:t>Logistics Manager</w:t>
+      </w:r>
+      <w:r>
+        <w:rPr>
+          <w:rFonts w:ascii="Arial" w:hAnsi="Arial" w:cs="Arial"/>
+          <w:sz w:val="24"/>
+          <w:szCs w:val="24"/>
+          <w:lang w:val="bg-BG"/>
+        </w:rPr>
+        <w:t xml:space="preserve"> с помощта на алгоритми оптимизира голямото количество информация и я предава на </w:t>
+      </w:r>
+      <w:r>
+        <w:rPr>
+          <w:rFonts w:ascii="Arial" w:hAnsi="Arial" w:cs="Arial"/>
+          <w:sz w:val="24"/>
+          <w:szCs w:val="24"/>
+        </w:rPr>
+        <w:t>Statistics.</w:t>
+      </w:r>
+    </w:p>
+    <w:p>
+      <w:pPr>
+        <w:widowControl w:val="0"/>
+        <w:tabs>
+          <w:tab w:val="left" w:pos="720"/>
+          <w:tab w:val="left" w:pos="1440"/>
+          <w:tab w:val="left" w:pos="2160"/>
+          <w:tab w:val="left" w:pos="2880"/>
+          <w:tab w:val="left" w:pos="3600"/>
+          <w:tab w:val="left" w:pos="4320"/>
+          <w:tab w:val="left" w:pos="5040"/>
+          <w:tab w:val="left" w:pos="5760"/>
+          <w:tab w:val="left" w:pos="6480"/>
+          <w:tab w:val="left" w:pos="7200"/>
+          <w:tab w:val="left" w:pos="7920"/>
+          <w:tab w:val="right" w:pos="9000"/>
+        </w:tabs>
+        <w:autoSpaceDE w:val="0"/>
+        <w:autoSpaceDN w:val="0"/>
+        <w:adjustRightInd w:val="0"/>
+        <w:spacing w:after="0" w:line="240" w:lineRule="auto"/>
+        <w:ind w:left="720"/>
+        <w:rPr>
+          <w:rFonts w:ascii="Arial" w:hAnsi="Arial" w:cs="Arial"/>
+          <w:b/>
+          <w:sz w:val="28"/>
+          <w:szCs w:val="28"/>
+        </w:rPr>
+      </w:pPr>
+      <w:r>
+        <w:rPr>
+          <w:rFonts w:ascii="Arial" w:hAnsi="Arial" w:cs="Arial"/>
+          <w:b/>
+          <w:sz w:val="28"/>
+          <w:szCs w:val="28"/>
+          <w:lang w:val="bg-BG"/>
+        </w:rPr>
+        <w:tab/>
+      </w:r>
+      <w:r>
+        <w:rPr>
+          <w:rFonts w:ascii="Arial" w:hAnsi="Arial" w:cs="Arial"/>
+          <w:b/>
+          <w:sz w:val="28"/>
+          <w:szCs w:val="28"/>
+          <w:lang w:val="bg-BG"/>
+        </w:rPr>
+        <w:tab/>
+        <w:t xml:space="preserve">3.1.4.7 Връзка между </w:t>
+      </w:r>
+      <w:r>
+        <w:rPr>
+          <w:rFonts w:ascii="Arial" w:hAnsi="Arial" w:cs="Arial"/>
+          <w:b/>
+          <w:sz w:val="28"/>
+          <w:szCs w:val="28"/>
+        </w:rPr>
+        <w:t xml:space="preserve">Vehicle Manager </w:t>
+      </w:r>
+      <w:r>
+        <w:rPr>
+          <w:rFonts w:ascii="Arial" w:hAnsi="Arial" w:cs="Arial"/>
+          <w:b/>
+          <w:sz w:val="28"/>
+          <w:szCs w:val="28"/>
+          <w:lang w:val="bg-BG"/>
+        </w:rPr>
+        <w:t xml:space="preserve">и </w:t>
+      </w:r>
+      <w:r>
+        <w:rPr>
+          <w:rFonts w:ascii="Arial" w:hAnsi="Arial" w:cs="Arial"/>
+          <w:b/>
+          <w:sz w:val="28"/>
+          <w:szCs w:val="28"/>
+        </w:rPr>
+        <w:t xml:space="preserve">Main Database </w:t>
+      </w:r>
+    </w:p>
+    <w:p>
+      <w:pPr>
+        <w:widowControl w:val="0"/>
+        <w:tabs>
+          <w:tab w:val="left" w:pos="720"/>
+          <w:tab w:val="left" w:pos="1440"/>
+          <w:tab w:val="left" w:pos="2160"/>
+          <w:tab w:val="left" w:pos="2880"/>
+          <w:tab w:val="left" w:pos="3600"/>
+          <w:tab w:val="left" w:pos="4320"/>
+          <w:tab w:val="left" w:pos="5040"/>
+          <w:tab w:val="left" w:pos="5760"/>
+          <w:tab w:val="left" w:pos="6480"/>
+          <w:tab w:val="left" w:pos="7200"/>
+          <w:tab w:val="left" w:pos="7920"/>
+          <w:tab w:val="right" w:pos="9000"/>
+        </w:tabs>
+        <w:autoSpaceDE w:val="0"/>
+        <w:autoSpaceDN w:val="0"/>
+        <w:adjustRightInd w:val="0"/>
+        <w:spacing w:after="0" w:line="240" w:lineRule="auto"/>
+        <w:ind w:left="720"/>
+        <w:rPr>
+          <w:rFonts w:ascii="Arial" w:hAnsi="Arial" w:cs="Arial"/>
+          <w:sz w:val="24"/>
+          <w:szCs w:val="24"/>
+          <w:lang w:val="bg-BG"/>
+        </w:rPr>
+      </w:pPr>
+      <w:r>
+        <w:rPr>
+          <w:rFonts w:ascii="Arial" w:hAnsi="Arial" w:cs="Arial"/>
+          <w:b/>
+          <w:sz w:val="28"/>
+          <w:szCs w:val="28"/>
+        </w:rPr>
+        <w:tab/>
+      </w:r>
+      <w:r>
+        <w:rPr>
+          <w:rFonts w:ascii="Arial" w:hAnsi="Arial" w:cs="Arial"/>
+          <w:b/>
+          <w:sz w:val="28"/>
+          <w:szCs w:val="28"/>
+        </w:rPr>
+        <w:tab/>
+      </w:r>
+      <w:r>
+        <w:rPr>
+          <w:rFonts w:ascii="Arial" w:hAnsi="Arial" w:cs="Arial"/>
+          <w:sz w:val="24"/>
+          <w:szCs w:val="24"/>
+        </w:rPr>
+        <w:t xml:space="preserve">Register, Modify </w:t>
+      </w:r>
+      <w:r>
+        <w:rPr>
+          <w:rFonts w:ascii="Arial" w:hAnsi="Arial" w:cs="Arial"/>
+          <w:sz w:val="24"/>
+          <w:szCs w:val="24"/>
+          <w:lang w:val="bg-BG"/>
+        </w:rPr>
+        <w:t xml:space="preserve">и </w:t>
+      </w:r>
+      <w:r>
+        <w:rPr>
+          <w:rFonts w:ascii="Arial" w:hAnsi="Arial" w:cs="Arial"/>
+          <w:sz w:val="24"/>
+          <w:szCs w:val="24"/>
+        </w:rPr>
+        <w:t xml:space="preserve">Statistics </w:t>
+      </w:r>
+      <w:r>
+        <w:rPr>
+          <w:rFonts w:ascii="Arial" w:hAnsi="Arial" w:cs="Arial"/>
+          <w:sz w:val="24"/>
+          <w:szCs w:val="24"/>
+          <w:lang w:val="bg-BG"/>
+        </w:rPr>
+        <w:t xml:space="preserve">достъпват </w:t>
+      </w:r>
+      <w:r>
+        <w:rPr>
+          <w:rFonts w:ascii="Arial" w:hAnsi="Arial" w:cs="Arial"/>
+          <w:sz w:val="24"/>
+          <w:szCs w:val="24"/>
+          <w:lang w:val="bg-BG"/>
+        </w:rPr>
+        <w:t xml:space="preserve">и променят </w:t>
+      </w:r>
+      <w:r>
+        <w:rPr>
+          <w:rFonts w:ascii="Arial" w:hAnsi="Arial" w:cs="Arial"/>
+          <w:sz w:val="24"/>
+          <w:szCs w:val="24"/>
+        </w:rPr>
+        <w:t>Main Database.</w:t>
+      </w:r>
+    </w:p>
+    <w:p>
+      <w:pPr>
+        <w:widowControl w:val="0"/>
+        <w:tabs>
+          <w:tab w:val="left" w:pos="720"/>
+          <w:tab w:val="left" w:pos="1440"/>
+          <w:tab w:val="left" w:pos="2160"/>
+          <w:tab w:val="left" w:pos="2880"/>
+          <w:tab w:val="left" w:pos="3600"/>
+          <w:tab w:val="left" w:pos="4320"/>
+          <w:tab w:val="left" w:pos="5040"/>
+          <w:tab w:val="left" w:pos="5760"/>
+          <w:tab w:val="left" w:pos="6480"/>
+          <w:tab w:val="left" w:pos="7200"/>
+          <w:tab w:val="left" w:pos="7920"/>
+          <w:tab w:val="right" w:pos="9000"/>
+        </w:tabs>
+        <w:autoSpaceDE w:val="0"/>
+        <w:autoSpaceDN w:val="0"/>
+        <w:adjustRightInd w:val="0"/>
+        <w:spacing w:after="0" w:line="240" w:lineRule="auto"/>
+        <w:ind w:left="720"/>
+        <w:rPr>
+          <w:rFonts w:ascii="Arial" w:hAnsi="Arial" w:cs="Arial"/>
+          <w:b/>
+          <w:sz w:val="28"/>
+          <w:szCs w:val="28"/>
+          <w:lang w:val="bg-BG"/>
+        </w:rPr>
+      </w:pPr>
+      <w:r>
+        <w:rPr>
+          <w:rFonts w:ascii="Arial" w:hAnsi="Arial" w:cs="Arial"/>
+          <w:b/>
+          <w:sz w:val="28"/>
+          <w:szCs w:val="28"/>
+        </w:rPr>
+        <w:tab/>
+      </w:r>
+      <w:r>
+        <w:rPr>
+          <w:rFonts w:ascii="Arial" w:hAnsi="Arial" w:cs="Arial"/>
+          <w:b/>
+          <w:sz w:val="28"/>
+          <w:szCs w:val="28"/>
+        </w:rPr>
+        <w:tab/>
+        <w:t xml:space="preserve">3.1.4.8 </w:t>
+      </w:r>
+      <w:r>
+        <w:rPr>
+          <w:rFonts w:ascii="Arial" w:hAnsi="Arial" w:cs="Arial"/>
+          <w:b/>
+          <w:sz w:val="28"/>
+          <w:szCs w:val="28"/>
+          <w:lang w:val="bg-BG"/>
+        </w:rPr>
+        <w:t xml:space="preserve">Връзка между </w:t>
+      </w:r>
+      <w:r>
+        <w:rPr>
+          <w:rFonts w:ascii="Arial" w:hAnsi="Arial" w:cs="Arial"/>
+          <w:b/>
+          <w:sz w:val="28"/>
+          <w:szCs w:val="28"/>
+        </w:rPr>
+        <w:t xml:space="preserve">Chat Manager </w:t>
+      </w:r>
+      <w:r>
+        <w:rPr>
+          <w:rFonts w:ascii="Arial" w:hAnsi="Arial" w:cs="Arial"/>
+          <w:b/>
+          <w:sz w:val="28"/>
+          <w:szCs w:val="28"/>
+          <w:lang w:val="bg-BG"/>
+        </w:rPr>
+        <w:t xml:space="preserve">и </w:t>
+      </w:r>
+      <w:proofErr w:type="spellStart"/>
+      <w:r>
+        <w:rPr>
+          <w:rFonts w:ascii="Arial" w:hAnsi="Arial" w:cs="Arial"/>
+          <w:b/>
+          <w:sz w:val="28"/>
+          <w:szCs w:val="28"/>
+          <w:lang w:val="bg-BG"/>
+        </w:rPr>
+        <w:t>Main</w:t>
+      </w:r>
+      <w:proofErr w:type="spellEnd"/>
+      <w:r>
+        <w:rPr>
+          <w:rFonts w:ascii="Arial" w:hAnsi="Arial" w:cs="Arial"/>
+          <w:b/>
+          <w:sz w:val="28"/>
+          <w:szCs w:val="28"/>
+          <w:lang w:val="bg-BG"/>
+        </w:rPr>
+        <w:t xml:space="preserve"> </w:t>
+      </w:r>
+      <w:proofErr w:type="spellStart"/>
+      <w:r>
+        <w:rPr>
+          <w:rFonts w:ascii="Arial" w:hAnsi="Arial" w:cs="Arial"/>
+          <w:b/>
+          <w:sz w:val="28"/>
+          <w:szCs w:val="28"/>
+          <w:lang w:val="bg-BG"/>
+        </w:rPr>
+        <w:t>Database</w:t>
+      </w:r>
+      <w:proofErr w:type="spellEnd"/>
+      <w:r>
+        <w:rPr>
+          <w:rFonts w:ascii="Arial" w:hAnsi="Arial" w:cs="Arial"/>
+          <w:b/>
+          <w:sz w:val="28"/>
+          <w:szCs w:val="28"/>
+          <w:lang w:val="bg-BG"/>
+        </w:rPr>
+        <w:t xml:space="preserve"> </w:t>
+      </w:r>
+    </w:p>
+    <w:p>
+      <w:pPr>
+        <w:widowControl w:val="0"/>
+        <w:tabs>
+          <w:tab w:val="left" w:pos="720"/>
+          <w:tab w:val="left" w:pos="1440"/>
+          <w:tab w:val="left" w:pos="2160"/>
+          <w:tab w:val="left" w:pos="2880"/>
+          <w:tab w:val="left" w:pos="3600"/>
+          <w:tab w:val="left" w:pos="4320"/>
+          <w:tab w:val="left" w:pos="5040"/>
+          <w:tab w:val="left" w:pos="5760"/>
+          <w:tab w:val="left" w:pos="6480"/>
+          <w:tab w:val="left" w:pos="7200"/>
+          <w:tab w:val="left" w:pos="7920"/>
+          <w:tab w:val="right" w:pos="9000"/>
+        </w:tabs>
+        <w:autoSpaceDE w:val="0"/>
+        <w:autoSpaceDN w:val="0"/>
+        <w:adjustRightInd w:val="0"/>
+        <w:spacing w:after="0" w:line="240" w:lineRule="auto"/>
+        <w:ind w:left="720"/>
+        <w:rPr>
+          <w:rFonts w:ascii="Arial" w:hAnsi="Arial" w:cs="Arial"/>
+          <w:b/>
+          <w:sz w:val="28"/>
+          <w:szCs w:val="28"/>
+          <w:lang w:val="bg-BG"/>
+        </w:rPr>
+      </w:pPr>
+      <w:r>
+        <w:rPr>
+          <w:rFonts w:ascii="Arial" w:hAnsi="Arial" w:cs="Arial"/>
+          <w:b/>
+          <w:sz w:val="28"/>
+          <w:szCs w:val="28"/>
+          <w:lang w:val="bg-BG"/>
+        </w:rPr>
+        <w:tab/>
+      </w:r>
+      <w:r>
+        <w:rPr>
+          <w:rFonts w:ascii="Arial" w:hAnsi="Arial" w:cs="Arial"/>
+          <w:b/>
+          <w:sz w:val="28"/>
+          <w:szCs w:val="28"/>
+          <w:lang w:val="bg-BG"/>
+        </w:rPr>
+        <w:tab/>
+      </w:r>
+      <w:r>
+        <w:rPr>
+          <w:rFonts w:ascii="Arial" w:hAnsi="Arial" w:cs="Arial"/>
+          <w:sz w:val="24"/>
+          <w:szCs w:val="24"/>
+        </w:rPr>
+        <w:t>Chat</w:t>
+      </w:r>
+      <w:r>
+        <w:rPr>
+          <w:rFonts w:ascii="Arial" w:hAnsi="Arial" w:cs="Arial"/>
+          <w:sz w:val="24"/>
+          <w:szCs w:val="24"/>
+        </w:rPr>
+        <w:t xml:space="preserve"> Manager</w:t>
+      </w:r>
+      <w:r>
+        <w:rPr>
+          <w:rFonts w:ascii="Arial" w:hAnsi="Arial" w:cs="Arial"/>
+          <w:sz w:val="24"/>
+          <w:szCs w:val="24"/>
+          <w:lang w:val="bg-BG"/>
+        </w:rPr>
+        <w:t xml:space="preserve"> </w:t>
+      </w:r>
+      <w:proofErr w:type="gramStart"/>
+      <w:r>
+        <w:rPr>
+          <w:rFonts w:ascii="Arial" w:hAnsi="Arial" w:cs="Arial"/>
+          <w:sz w:val="24"/>
+          <w:szCs w:val="24"/>
+          <w:lang w:val="bg-BG"/>
+        </w:rPr>
+        <w:t>достъпва</w:t>
+      </w:r>
+      <w:proofErr w:type="gramEnd"/>
+      <w:r>
+        <w:rPr>
+          <w:rFonts w:ascii="Arial" w:hAnsi="Arial" w:cs="Arial"/>
+          <w:sz w:val="24"/>
+          <w:szCs w:val="24"/>
+          <w:lang w:val="bg-BG"/>
+        </w:rPr>
+        <w:t xml:space="preserve"> </w:t>
+      </w:r>
+      <w:r>
+        <w:rPr>
+          <w:rFonts w:ascii="Arial" w:hAnsi="Arial" w:cs="Arial"/>
+          <w:sz w:val="24"/>
+          <w:szCs w:val="24"/>
+        </w:rPr>
+        <w:t>Main Database</w:t>
+      </w:r>
+      <w:r>
+        <w:rPr>
+          <w:rFonts w:ascii="Arial" w:hAnsi="Arial" w:cs="Arial"/>
+          <w:sz w:val="24"/>
+          <w:szCs w:val="24"/>
+          <w:lang w:val="bg-BG"/>
+        </w:rPr>
+        <w:t xml:space="preserve"> за получаване на информация.</w:t>
+      </w:r>
+    </w:p>
+    <w:p>
+      <w:pPr>
+        <w:widowControl w:val="0"/>
+        <w:tabs>
+          <w:tab w:val="left" w:pos="720"/>
+          <w:tab w:val="left" w:pos="1440"/>
+          <w:tab w:val="left" w:pos="2160"/>
+          <w:tab w:val="left" w:pos="2880"/>
+          <w:tab w:val="left" w:pos="3600"/>
+          <w:tab w:val="left" w:pos="4320"/>
+          <w:tab w:val="left" w:pos="5040"/>
+          <w:tab w:val="left" w:pos="5760"/>
+          <w:tab w:val="left" w:pos="6480"/>
+          <w:tab w:val="left" w:pos="7200"/>
+          <w:tab w:val="left" w:pos="7920"/>
+          <w:tab w:val="right" w:pos="9000"/>
+        </w:tabs>
+        <w:autoSpaceDE w:val="0"/>
+        <w:autoSpaceDN w:val="0"/>
+        <w:adjustRightInd w:val="0"/>
+        <w:spacing w:after="0" w:line="240" w:lineRule="auto"/>
+        <w:ind w:left="720"/>
+        <w:rPr>
+          <w:rFonts w:ascii="Arial" w:hAnsi="Arial" w:cs="Arial"/>
+          <w:b/>
+          <w:sz w:val="28"/>
+          <w:szCs w:val="28"/>
+        </w:rPr>
+      </w:pPr>
+      <w:r>
+        <w:rPr>
+          <w:rFonts w:ascii="Arial" w:hAnsi="Arial" w:cs="Arial"/>
+          <w:b/>
+          <w:sz w:val="28"/>
+          <w:szCs w:val="28"/>
+          <w:lang w:val="bg-BG"/>
+        </w:rPr>
+        <w:tab/>
+      </w:r>
+      <w:r>
+        <w:rPr>
+          <w:rFonts w:ascii="Arial" w:hAnsi="Arial" w:cs="Arial"/>
+          <w:b/>
+          <w:sz w:val="28"/>
+          <w:szCs w:val="28"/>
+          <w:lang w:val="bg-BG"/>
+        </w:rPr>
+        <w:tab/>
+      </w:r>
+      <w:r>
+        <w:rPr>
+          <w:rFonts w:ascii="Arial" w:hAnsi="Arial" w:cs="Arial"/>
+          <w:b/>
+          <w:sz w:val="28"/>
+          <w:szCs w:val="28"/>
+        </w:rPr>
+        <w:t xml:space="preserve">3.1.4.9 </w:t>
+      </w:r>
+      <w:r>
+        <w:rPr>
+          <w:rFonts w:ascii="Arial" w:hAnsi="Arial" w:cs="Arial"/>
+          <w:b/>
+          <w:sz w:val="28"/>
+          <w:szCs w:val="28"/>
+          <w:lang w:val="bg-BG"/>
+        </w:rPr>
+        <w:t xml:space="preserve">Връзка между </w:t>
+      </w:r>
+      <w:r>
+        <w:rPr>
+          <w:rFonts w:ascii="Arial" w:hAnsi="Arial" w:cs="Arial"/>
+          <w:b/>
+          <w:sz w:val="28"/>
+          <w:szCs w:val="28"/>
+        </w:rPr>
+        <w:t xml:space="preserve">Chat Manager </w:t>
+      </w:r>
+      <w:r>
+        <w:rPr>
+          <w:rFonts w:ascii="Arial" w:hAnsi="Arial" w:cs="Arial"/>
+          <w:b/>
+          <w:sz w:val="28"/>
+          <w:szCs w:val="28"/>
+          <w:lang w:val="bg-BG"/>
+        </w:rPr>
+        <w:t xml:space="preserve">и </w:t>
+      </w:r>
+      <w:r>
+        <w:rPr>
+          <w:rFonts w:ascii="Arial" w:hAnsi="Arial" w:cs="Arial"/>
+          <w:b/>
+          <w:sz w:val="28"/>
+          <w:szCs w:val="28"/>
+        </w:rPr>
+        <w:t>Session Manager</w:t>
+      </w:r>
+    </w:p>
+    <w:p>
+      <w:pPr>
+        <w:widowControl w:val="0"/>
+        <w:tabs>
+          <w:tab w:val="left" w:pos="720"/>
+          <w:tab w:val="left" w:pos="1440"/>
+          <w:tab w:val="left" w:pos="2160"/>
+          <w:tab w:val="left" w:pos="2880"/>
+          <w:tab w:val="left" w:pos="3600"/>
+          <w:tab w:val="left" w:pos="4320"/>
+          <w:tab w:val="left" w:pos="5040"/>
+          <w:tab w:val="left" w:pos="5760"/>
+          <w:tab w:val="left" w:pos="6480"/>
+          <w:tab w:val="left" w:pos="7200"/>
+          <w:tab w:val="left" w:pos="7920"/>
+          <w:tab w:val="right" w:pos="9000"/>
+        </w:tabs>
+        <w:autoSpaceDE w:val="0"/>
+        <w:autoSpaceDN w:val="0"/>
+        <w:adjustRightInd w:val="0"/>
+        <w:spacing w:after="0" w:line="240" w:lineRule="auto"/>
+        <w:ind w:left="720"/>
+        <w:rPr>
+          <w:rFonts w:ascii="Arial" w:hAnsi="Arial" w:cs="Arial"/>
+          <w:sz w:val="24"/>
+          <w:szCs w:val="24"/>
+          <w:lang w:val="bg-BG"/>
+        </w:rPr>
+      </w:pPr>
+      <w:r>
+        <w:rPr>
+          <w:rFonts w:ascii="Arial" w:hAnsi="Arial" w:cs="Arial"/>
+          <w:b/>
+          <w:sz w:val="28"/>
+          <w:szCs w:val="28"/>
+        </w:rPr>
+        <w:tab/>
+      </w:r>
+      <w:r>
+        <w:rPr>
+          <w:rFonts w:ascii="Arial" w:hAnsi="Arial" w:cs="Arial"/>
+          <w:b/>
+          <w:sz w:val="28"/>
+          <w:szCs w:val="28"/>
+        </w:rPr>
+        <w:tab/>
+      </w:r>
+      <w:r>
+        <w:rPr>
+          <w:rFonts w:ascii="Arial" w:hAnsi="Arial" w:cs="Arial"/>
+          <w:sz w:val="24"/>
+          <w:szCs w:val="24"/>
+        </w:rPr>
+        <w:t xml:space="preserve">Chat Manager </w:t>
+      </w:r>
+      <w:proofErr w:type="gramStart"/>
+      <w:r>
+        <w:rPr>
+          <w:rFonts w:ascii="Arial" w:hAnsi="Arial" w:cs="Arial"/>
+          <w:sz w:val="24"/>
+          <w:szCs w:val="24"/>
+          <w:lang w:val="bg-BG"/>
+        </w:rPr>
+        <w:t>използва</w:t>
+      </w:r>
+      <w:proofErr w:type="gramEnd"/>
+      <w:r>
+        <w:rPr>
+          <w:rFonts w:ascii="Arial" w:hAnsi="Arial" w:cs="Arial"/>
+          <w:sz w:val="24"/>
+          <w:szCs w:val="24"/>
+          <w:lang w:val="bg-BG"/>
+        </w:rPr>
+        <w:t xml:space="preserve"> </w:t>
+      </w:r>
+      <w:r>
+        <w:rPr>
+          <w:rFonts w:ascii="Arial" w:hAnsi="Arial" w:cs="Arial"/>
+          <w:sz w:val="24"/>
+          <w:szCs w:val="24"/>
+        </w:rPr>
+        <w:t xml:space="preserve">Notification Manager </w:t>
+      </w:r>
+      <w:r>
+        <w:rPr>
+          <w:rFonts w:ascii="Arial" w:hAnsi="Arial" w:cs="Arial"/>
+          <w:sz w:val="24"/>
+          <w:szCs w:val="24"/>
+          <w:lang w:val="bg-BG"/>
+        </w:rPr>
+        <w:t>за комуникация.</w:t>
+      </w:r>
+    </w:p>
+    <w:p>
+      <w:pPr>
+        <w:widowControl w:val="0"/>
+        <w:tabs>
+          <w:tab w:val="left" w:pos="720"/>
+          <w:tab w:val="left" w:pos="1440"/>
+          <w:tab w:val="left" w:pos="2160"/>
+          <w:tab w:val="left" w:pos="2880"/>
+          <w:tab w:val="left" w:pos="3600"/>
+          <w:tab w:val="left" w:pos="4320"/>
+          <w:tab w:val="left" w:pos="5040"/>
+          <w:tab w:val="left" w:pos="5760"/>
+          <w:tab w:val="left" w:pos="6480"/>
+          <w:tab w:val="left" w:pos="7200"/>
+          <w:tab w:val="left" w:pos="7920"/>
+          <w:tab w:val="right" w:pos="9000"/>
+        </w:tabs>
+        <w:autoSpaceDE w:val="0"/>
+        <w:autoSpaceDN w:val="0"/>
+        <w:adjustRightInd w:val="0"/>
+        <w:spacing w:after="0" w:line="240" w:lineRule="auto"/>
+        <w:ind w:left="720"/>
+        <w:rPr>
+          <w:rFonts w:ascii="Arial" w:hAnsi="Arial" w:cs="Arial"/>
+          <w:b/>
+          <w:sz w:val="28"/>
+          <w:szCs w:val="28"/>
+        </w:rPr>
+      </w:pPr>
+      <w:r>
+        <w:rPr>
+          <w:rFonts w:ascii="Arial" w:hAnsi="Arial" w:cs="Arial"/>
+          <w:b/>
+          <w:sz w:val="28"/>
+          <w:szCs w:val="28"/>
+        </w:rPr>
+        <w:tab/>
+      </w:r>
+      <w:r>
+        <w:rPr>
+          <w:rFonts w:ascii="Arial" w:hAnsi="Arial" w:cs="Arial"/>
+          <w:b/>
+          <w:sz w:val="28"/>
+          <w:szCs w:val="28"/>
+        </w:rPr>
+        <w:tab/>
+        <w:t xml:space="preserve">3.1.4.10 </w:t>
+      </w:r>
+      <w:r>
+        <w:rPr>
+          <w:rFonts w:ascii="Arial" w:hAnsi="Arial" w:cs="Arial"/>
+          <w:b/>
+          <w:sz w:val="28"/>
+          <w:szCs w:val="28"/>
+          <w:lang w:val="bg-BG"/>
+        </w:rPr>
+        <w:t xml:space="preserve">Връзка между </w:t>
+      </w:r>
+      <w:r>
+        <w:rPr>
+          <w:rFonts w:ascii="Arial" w:hAnsi="Arial" w:cs="Arial"/>
+          <w:b/>
+          <w:sz w:val="28"/>
+          <w:szCs w:val="28"/>
+        </w:rPr>
+        <w:t xml:space="preserve">Session Manager </w:t>
+      </w:r>
+      <w:proofErr w:type="gramStart"/>
+      <w:r>
+        <w:rPr>
+          <w:rFonts w:ascii="Arial" w:hAnsi="Arial" w:cs="Arial"/>
+          <w:b/>
+          <w:sz w:val="28"/>
+          <w:szCs w:val="28"/>
+          <w:lang w:val="bg-BG"/>
+        </w:rPr>
+        <w:t>и</w:t>
+      </w:r>
+      <w:proofErr w:type="gramEnd"/>
+      <w:r>
+        <w:rPr>
+          <w:rFonts w:ascii="Arial" w:hAnsi="Arial" w:cs="Arial"/>
+          <w:b/>
+          <w:sz w:val="28"/>
+          <w:szCs w:val="28"/>
+          <w:lang w:val="bg-BG"/>
+        </w:rPr>
+        <w:t xml:space="preserve"> </w:t>
+      </w:r>
+      <w:r>
+        <w:rPr>
+          <w:rFonts w:ascii="Arial" w:hAnsi="Arial" w:cs="Arial"/>
+          <w:b/>
+          <w:sz w:val="28"/>
+          <w:szCs w:val="28"/>
+        </w:rPr>
+        <w:t>Database for sessions</w:t>
+      </w:r>
+    </w:p>
+    <w:p>
+      <w:pPr>
+        <w:widowControl w:val="0"/>
+        <w:tabs>
+          <w:tab w:val="left" w:pos="720"/>
+          <w:tab w:val="left" w:pos="1440"/>
+          <w:tab w:val="left" w:pos="2160"/>
+          <w:tab w:val="left" w:pos="2880"/>
+          <w:tab w:val="left" w:pos="3600"/>
+          <w:tab w:val="left" w:pos="4320"/>
+          <w:tab w:val="left" w:pos="5040"/>
+          <w:tab w:val="left" w:pos="5760"/>
+          <w:tab w:val="left" w:pos="6480"/>
+          <w:tab w:val="left" w:pos="7200"/>
+          <w:tab w:val="left" w:pos="7920"/>
+          <w:tab w:val="right" w:pos="9000"/>
+        </w:tabs>
+        <w:autoSpaceDE w:val="0"/>
+        <w:autoSpaceDN w:val="0"/>
+        <w:adjustRightInd w:val="0"/>
+        <w:spacing w:after="0" w:line="240" w:lineRule="auto"/>
+        <w:ind w:left="720"/>
+        <w:rPr>
+          <w:rFonts w:ascii="Arial" w:hAnsi="Arial" w:cs="Arial"/>
+          <w:b/>
+          <w:sz w:val="28"/>
+          <w:szCs w:val="28"/>
+        </w:rPr>
+      </w:pPr>
+      <w:r>
+        <w:rPr>
+          <w:rFonts w:ascii="Arial" w:hAnsi="Arial" w:cs="Arial"/>
+          <w:sz w:val="24"/>
+          <w:szCs w:val="24"/>
+        </w:rPr>
+        <w:tab/>
+      </w:r>
+      <w:r>
+        <w:rPr>
+          <w:rFonts w:ascii="Arial" w:hAnsi="Arial" w:cs="Arial"/>
+          <w:sz w:val="24"/>
+          <w:szCs w:val="24"/>
+        </w:rPr>
+        <w:tab/>
+        <w:t>Session</w:t>
+      </w:r>
+      <w:r>
+        <w:rPr>
+          <w:rFonts w:ascii="Arial" w:hAnsi="Arial" w:cs="Arial"/>
+          <w:sz w:val="24"/>
+          <w:szCs w:val="24"/>
+        </w:rPr>
+        <w:t xml:space="preserve"> Manager</w:t>
+      </w:r>
+      <w:r>
+        <w:rPr>
+          <w:rFonts w:ascii="Arial" w:hAnsi="Arial" w:cs="Arial"/>
+          <w:sz w:val="24"/>
+          <w:szCs w:val="24"/>
+          <w:lang w:val="bg-BG"/>
+        </w:rPr>
+        <w:t xml:space="preserve"> </w:t>
+      </w:r>
+      <w:proofErr w:type="gramStart"/>
+      <w:r>
+        <w:rPr>
+          <w:rFonts w:ascii="Arial" w:hAnsi="Arial" w:cs="Arial"/>
+          <w:sz w:val="24"/>
+          <w:szCs w:val="24"/>
+          <w:lang w:val="bg-BG"/>
+        </w:rPr>
+        <w:t>достъпва</w:t>
+      </w:r>
+      <w:proofErr w:type="gramEnd"/>
+      <w:r>
+        <w:rPr>
+          <w:rFonts w:ascii="Arial" w:hAnsi="Arial" w:cs="Arial"/>
+          <w:sz w:val="24"/>
+          <w:szCs w:val="24"/>
+          <w:lang w:val="bg-BG"/>
+        </w:rPr>
+        <w:t xml:space="preserve"> </w:t>
+      </w:r>
+      <w:r>
+        <w:rPr>
+          <w:rFonts w:ascii="Arial" w:hAnsi="Arial" w:cs="Arial"/>
+          <w:sz w:val="24"/>
+          <w:szCs w:val="24"/>
+        </w:rPr>
+        <w:t>Database</w:t>
+      </w:r>
+      <w:r>
+        <w:rPr>
+          <w:rFonts w:ascii="Arial" w:hAnsi="Arial" w:cs="Arial"/>
+          <w:sz w:val="24"/>
+          <w:szCs w:val="24"/>
+          <w:lang w:val="bg-BG"/>
+        </w:rPr>
+        <w:t xml:space="preserve"> </w:t>
+      </w:r>
+      <w:r>
+        <w:rPr>
+          <w:rFonts w:ascii="Arial" w:hAnsi="Arial" w:cs="Arial"/>
+          <w:sz w:val="24"/>
+          <w:szCs w:val="24"/>
+        </w:rPr>
+        <w:t xml:space="preserve">for sessions </w:t>
+      </w:r>
+      <w:r>
+        <w:rPr>
+          <w:rFonts w:ascii="Arial" w:hAnsi="Arial" w:cs="Arial"/>
+          <w:sz w:val="24"/>
+          <w:szCs w:val="24"/>
+          <w:lang w:val="bg-BG"/>
+        </w:rPr>
+        <w:t>за получаване на информация.</w:t>
+      </w:r>
+    </w:p>
+    <w:p>
+      <w:pPr>
+        <w:pStyle w:val="ListParagraph"/>
+        <w:widowControl w:val="0"/>
+        <w:autoSpaceDE w:val="0"/>
+        <w:autoSpaceDN w:val="0"/>
+        <w:adjustRightInd w:val="0"/>
+        <w:spacing w:after="0" w:line="240" w:lineRule="auto"/>
+        <w:ind w:left="885" w:firstLine="555"/>
+        <w:rPr>
+          <w:rFonts w:ascii="Arial" w:hAnsi="Arial" w:cs="Arial"/>
+          <w:b/>
+          <w:sz w:val="28"/>
+          <w:szCs w:val="28"/>
+          <w:lang w:val="bg-BG"/>
+        </w:rPr>
+      </w:pPr>
+      <w:r>
+        <w:rPr>
+          <w:rFonts w:ascii="Arial" w:hAnsi="Arial" w:cs="Arial"/>
+          <w:b/>
+          <w:sz w:val="28"/>
+          <w:szCs w:val="28"/>
+          <w:lang w:val="bg-BG"/>
+        </w:rPr>
+        <w:t>3.1.5 Описание на възможните вариации</w:t>
+      </w:r>
+    </w:p>
+    <w:p>
+      <w:pPr>
+        <w:widowControl w:val="0"/>
+        <w:autoSpaceDE w:val="0"/>
+        <w:autoSpaceDN w:val="0"/>
+        <w:adjustRightInd w:val="0"/>
+        <w:spacing w:after="0" w:line="240" w:lineRule="auto"/>
+        <w:ind w:left="885"/>
+        <w:rPr>
+          <w:rFonts w:ascii="Arial" w:hAnsi="Arial" w:cs="Arial"/>
+          <w:sz w:val="24"/>
+          <w:szCs w:val="24"/>
+          <w:lang w:val="bg-BG"/>
+        </w:rPr>
+      </w:pPr>
+      <w:r>
+        <w:rPr>
+          <w:rFonts w:ascii="Arial" w:hAnsi="Arial" w:cs="Arial"/>
+          <w:sz w:val="24"/>
+          <w:szCs w:val="24"/>
+          <w:lang w:val="bg-BG"/>
+        </w:rPr>
+        <w:t xml:space="preserve">Към </w:t>
+      </w:r>
+      <w:r>
+        <w:rPr>
+          <w:rFonts w:ascii="Arial" w:hAnsi="Arial" w:cs="Arial"/>
+          <w:sz w:val="24"/>
+          <w:szCs w:val="24"/>
+        </w:rPr>
+        <w:t xml:space="preserve">Transport Manager </w:t>
+      </w:r>
+      <w:r>
+        <w:rPr>
+          <w:rFonts w:ascii="Arial" w:hAnsi="Arial" w:cs="Arial"/>
+          <w:sz w:val="24"/>
+          <w:szCs w:val="24"/>
+          <w:lang w:val="bg-BG"/>
+        </w:rPr>
+        <w:t xml:space="preserve">могат да бъдат добавяни различни </w:t>
+      </w:r>
+      <w:r>
+        <w:rPr>
+          <w:rFonts w:ascii="Arial" w:hAnsi="Arial" w:cs="Arial"/>
+          <w:sz w:val="24"/>
+          <w:szCs w:val="24"/>
+          <w:lang w:val="bg-BG"/>
+        </w:rPr>
+        <w:t xml:space="preserve">външни </w:t>
+      </w:r>
+      <w:r>
+        <w:rPr>
+          <w:rFonts w:ascii="Arial" w:hAnsi="Arial" w:cs="Arial"/>
+          <w:sz w:val="24"/>
+          <w:szCs w:val="24"/>
+          <w:lang w:val="bg-BG"/>
+        </w:rPr>
+        <w:t xml:space="preserve">системи в зависимост от технологиите на гребена на вълната.                                     </w:t>
+      </w:r>
+    </w:p>
+    <w:p>
+      <w:pPr>
+        <w:widowControl w:val="0"/>
+        <w:autoSpaceDE w:val="0"/>
+        <w:autoSpaceDN w:val="0"/>
+        <w:adjustRightInd w:val="0"/>
+        <w:spacing w:after="0" w:line="240" w:lineRule="auto"/>
+        <w:rPr>
+          <w:rFonts w:ascii="Arial" w:hAnsi="Arial" w:cs="Arial"/>
+          <w:b/>
+          <w:sz w:val="28"/>
+          <w:szCs w:val="28"/>
+          <w:lang w:val="bg-BG"/>
+        </w:rPr>
+      </w:pPr>
+      <w:r>
+        <w:rPr>
+          <w:rFonts w:ascii="Arial" w:hAnsi="Arial" w:cs="Arial"/>
+          <w:b/>
+          <w:sz w:val="28"/>
+          <w:szCs w:val="28"/>
+          <w:lang w:val="bg-BG"/>
+        </w:rPr>
+        <w:tab/>
+        <w:t xml:space="preserve">   3.2 Внедряване</w:t>
+      </w:r>
+    </w:p>
+    <w:p>
+      <w:pPr>
+        <w:pStyle w:val="ListParagraph"/>
+        <w:widowControl w:val="0"/>
+        <w:autoSpaceDE w:val="0"/>
+        <w:autoSpaceDN w:val="0"/>
+        <w:adjustRightInd w:val="0"/>
+        <w:spacing w:after="0" w:line="240" w:lineRule="auto"/>
+        <w:ind w:left="885"/>
+        <w:rPr>
+          <w:rFonts w:ascii="Arial" w:hAnsi="Arial" w:cs="Arial"/>
+          <w:b/>
+          <w:sz w:val="28"/>
+          <w:szCs w:val="28"/>
+          <w:lang w:val="bg-BG"/>
+        </w:rPr>
+      </w:pPr>
+      <w:r>
+        <w:rPr>
+          <w:rFonts w:ascii="Arial" w:hAnsi="Arial" w:cs="Arial"/>
+          <w:b/>
+          <w:sz w:val="28"/>
+          <w:szCs w:val="28"/>
+          <w:lang w:val="bg-BG"/>
+        </w:rPr>
+        <w:tab/>
+        <w:t>3.2</w:t>
+      </w:r>
+      <w:r>
+        <w:rPr>
+          <w:rFonts w:ascii="Arial" w:hAnsi="Arial" w:cs="Arial"/>
+          <w:b/>
+          <w:sz w:val="28"/>
+          <w:szCs w:val="28"/>
+          <w:lang w:val="bg-BG"/>
+        </w:rPr>
+        <w:t>.1 Мотивация за избора на структурата</w:t>
+      </w:r>
+    </w:p>
+    <w:p>
+      <w:pPr>
+        <w:pStyle w:val="ListParagraph"/>
+        <w:widowControl w:val="0"/>
+        <w:autoSpaceDE w:val="0"/>
+        <w:autoSpaceDN w:val="0"/>
+        <w:adjustRightInd w:val="0"/>
+        <w:spacing w:after="0" w:line="240" w:lineRule="auto"/>
+        <w:ind w:left="885"/>
+        <w:rPr>
+          <w:rFonts w:ascii="Arial" w:hAnsi="Arial" w:cs="Arial"/>
+          <w:sz w:val="24"/>
+          <w:szCs w:val="24"/>
+          <w:lang w:val="bg-BG"/>
+        </w:rPr>
+      </w:pPr>
+      <w:r>
+        <w:rPr>
+          <w:rFonts w:ascii="Arial" w:hAnsi="Arial" w:cs="Arial"/>
+          <w:sz w:val="24"/>
+          <w:szCs w:val="24"/>
+          <w:lang w:val="bg-BG"/>
+        </w:rPr>
+        <w:t xml:space="preserve">Структурата на внедряването показва разположението на различните модули върху хардуера. Почти всеки модул в приложението ни има сървърна част и </w:t>
+      </w:r>
+      <w:r>
+        <w:rPr>
+          <w:rFonts w:ascii="Arial" w:hAnsi="Arial" w:cs="Arial"/>
+          <w:sz w:val="24"/>
+          <w:szCs w:val="24"/>
+        </w:rPr>
+        <w:t xml:space="preserve">UI </w:t>
+      </w:r>
+      <w:r>
+        <w:rPr>
+          <w:rFonts w:ascii="Arial" w:hAnsi="Arial" w:cs="Arial"/>
+          <w:sz w:val="24"/>
+          <w:szCs w:val="24"/>
+          <w:lang w:val="bg-BG"/>
+        </w:rPr>
+        <w:t>част, има и база от данни – всички тези части трябва да бъдат представени нагледно върху хардуер, за да бъдат разбрани особеностите относно бързодействието, интегритета на данните, надеж</w:t>
+      </w:r>
+      <w:r>
+        <w:rPr>
+          <w:rFonts w:ascii="Arial" w:hAnsi="Arial" w:cs="Arial"/>
+          <w:sz w:val="24"/>
+          <w:szCs w:val="24"/>
+          <w:lang w:val="bg-BG"/>
+        </w:rPr>
+        <w:t>дността, сигурността и т.н.</w:t>
+      </w:r>
+    </w:p>
+    <w:p>
+      <w:pPr>
+        <w:pStyle w:val="ListParagraph"/>
+        <w:widowControl w:val="0"/>
+        <w:autoSpaceDE w:val="0"/>
+        <w:autoSpaceDN w:val="0"/>
+        <w:adjustRightInd w:val="0"/>
+        <w:spacing w:after="0" w:line="240" w:lineRule="auto"/>
+        <w:ind w:left="885" w:firstLine="555"/>
+        <w:rPr>
+          <w:rFonts w:ascii="Arial" w:hAnsi="Arial" w:cs="Arial"/>
+          <w:b/>
+          <w:sz w:val="28"/>
+          <w:szCs w:val="28"/>
+          <w:lang w:val="bg-BG"/>
+        </w:rPr>
+      </w:pPr>
+      <w:r>
+        <w:rPr>
+          <w:rFonts w:ascii="Arial" w:hAnsi="Arial" w:cs="Arial"/>
+          <w:b/>
+          <w:sz w:val="28"/>
+          <w:szCs w:val="28"/>
+          <w:lang w:val="bg-BG"/>
+        </w:rPr>
+        <w:t>3.2</w:t>
+      </w:r>
+      <w:r>
+        <w:rPr>
+          <w:rFonts w:ascii="Arial" w:hAnsi="Arial" w:cs="Arial"/>
+          <w:b/>
+          <w:sz w:val="28"/>
+          <w:szCs w:val="28"/>
+          <w:lang w:val="bg-BG"/>
+        </w:rPr>
+        <w:t>.2 Първично представяне</w:t>
+      </w:r>
+    </w:p>
+    <w:p>
+      <w:pPr>
+        <w:pStyle w:val="ListParagraph"/>
+        <w:widowControl w:val="0"/>
+        <w:autoSpaceDE w:val="0"/>
+        <w:autoSpaceDN w:val="0"/>
+        <w:adjustRightInd w:val="0"/>
+        <w:spacing w:after="0" w:line="240" w:lineRule="auto"/>
+        <w:ind w:left="885" w:firstLine="555"/>
+        <w:rPr>
+          <w:rFonts w:ascii="Arial" w:hAnsi="Arial" w:cs="Arial"/>
+          <w:sz w:val="24"/>
+          <w:szCs w:val="24"/>
+          <w:lang w:val="bg-BG"/>
+        </w:rPr>
+      </w:pPr>
+      <w:r>
+        <w:rPr>
+          <w:rFonts w:ascii="Arial" w:hAnsi="Arial" w:cs="Arial"/>
+          <w:sz w:val="24"/>
+          <w:szCs w:val="24"/>
+          <w:lang w:val="bg-BG"/>
+        </w:rPr>
+        <w:t xml:space="preserve">Всеки главен модул се разделя на сървърна и </w:t>
+      </w:r>
+      <w:r>
+        <w:rPr>
+          <w:rFonts w:ascii="Arial" w:hAnsi="Arial" w:cs="Arial"/>
+          <w:sz w:val="24"/>
+          <w:szCs w:val="24"/>
+        </w:rPr>
+        <w:t xml:space="preserve">UI </w:t>
+      </w:r>
+      <w:r>
+        <w:rPr>
+          <w:rFonts w:ascii="Arial" w:hAnsi="Arial" w:cs="Arial"/>
+          <w:sz w:val="24"/>
+          <w:szCs w:val="24"/>
+          <w:lang w:val="bg-BG"/>
+        </w:rPr>
+        <w:t>част.</w:t>
+      </w:r>
+    </w:p>
+    <w:p>
+      <w:pPr>
+        <w:widowControl w:val="0"/>
+        <w:autoSpaceDE w:val="0"/>
+        <w:autoSpaceDN w:val="0"/>
+        <w:adjustRightInd w:val="0"/>
+        <w:spacing w:after="0" w:line="240" w:lineRule="auto"/>
+        <w:rPr>
+          <w:rFonts w:ascii="Arial" w:hAnsi="Arial" w:cs="Arial"/>
+          <w:b/>
+          <w:sz w:val="28"/>
+          <w:szCs w:val="28"/>
+          <w:lang w:val="bg-BG"/>
+        </w:rPr>
+      </w:pPr>
+      <w:r>
+        <w:rPr>
+          <w:noProof/>
+        </w:rPr>
+        <w:lastRenderedPageBreak/>
+        <w:drawing>
+          <wp:inline distT="0" distB="0" distL="0" distR="0">
+            <wp:extent cx="5715000" cy="3301365"/>
+            <wp:effectExtent l="0" t="0" r="0" b="0"/>
+            <wp:docPr id="8" name="Picture 8"/>
+            <wp:cNvGraphicFramePr>
+              <a:graphicFrameLocks xmlns:a="http://schemas.openxmlformats.org/drawingml/2006/main" noChangeAspect="1"/>
+            </wp:cNvGraphicFramePr>
+            <a:graphic xmlns:a="http://schemas.openxmlformats.org/drawingml/2006/main">
+              <a:graphicData uri="http://schemas.openxmlformats.org/drawingml/2006/picture">
+                <pic:pic xmlns:pic="http://schemas.openxmlformats.org/drawingml/2006/picture">
+                  <pic:nvPicPr>
+                    <pic:cNvPr id="8" name="13282041_1116114855118676_1837646857_n.png"/>
+                    <pic:cNvPicPr/>
+                  </pic:nvPicPr>
+                  <pic:blipFill>
+                    <a:blip r:embed="rId14">
+                      <a:extLst>
+                        <a:ext uri="{28A0092B-C50C-407E-A947-70E740481C1C}">
+                          <a14:useLocalDpi xmlns:a14="http://schemas.microsoft.com/office/drawing/2010/main" val="0"/>
+                        </a:ext>
+                      </a:extLst>
+                    </a:blip>
+                    <a:stretch>
+                      <a:fillRect/>
+                    </a:stretch>
+                  </pic:blipFill>
+                  <pic:spPr>
+                    <a:xfrm>
+                      <a:off x="0" y="0"/>
+                      <a:ext cx="5715000" cy="3301365"/>
+                    </a:xfrm>
+                    <a:prstGeom prst="rect">
+                      <a:avLst/>
+                    </a:prstGeom>
+                  </pic:spPr>
+                </pic:pic>
+              </a:graphicData>
+            </a:graphic>
+          </wp:inline>
+        </w:drawing>
+      </w:r>
+    </w:p>
+    <w:p>
+      <w:pPr>
+        <w:pStyle w:val="ListParagraph"/>
+        <w:widowControl w:val="0"/>
+        <w:autoSpaceDE w:val="0"/>
+        <w:autoSpaceDN w:val="0"/>
+        <w:adjustRightInd w:val="0"/>
+        <w:spacing w:after="0" w:line="240" w:lineRule="auto"/>
+        <w:ind w:left="885" w:firstLine="555"/>
+        <w:rPr>
+          <w:rFonts w:ascii="Arial" w:hAnsi="Arial" w:cs="Arial"/>
+          <w:b/>
+          <w:sz w:val="28"/>
+          <w:szCs w:val="28"/>
+          <w:lang w:val="bg-BG"/>
+        </w:rPr>
+      </w:pPr>
+      <w:r>
+        <w:rPr>
+          <w:rFonts w:ascii="Arial" w:hAnsi="Arial" w:cs="Arial"/>
+          <w:b/>
+          <w:sz w:val="28"/>
+          <w:szCs w:val="28"/>
+          <w:lang w:val="bg-BG"/>
+        </w:rPr>
+        <w:t>3.2</w:t>
+      </w:r>
+      <w:r>
+        <w:rPr>
+          <w:rFonts w:ascii="Arial" w:hAnsi="Arial" w:cs="Arial"/>
+          <w:b/>
+          <w:sz w:val="28"/>
+          <w:szCs w:val="28"/>
+          <w:lang w:val="bg-BG"/>
+        </w:rPr>
+        <w:t>.3 Описание на елементите и връзките</w:t>
+      </w:r>
+    </w:p>
+    <w:p>
+      <w:pPr>
+        <w:pStyle w:val="ListParagraph"/>
+        <w:widowControl w:val="0"/>
+        <w:autoSpaceDE w:val="0"/>
+        <w:autoSpaceDN w:val="0"/>
+        <w:adjustRightInd w:val="0"/>
+        <w:spacing w:after="0" w:line="240" w:lineRule="auto"/>
+        <w:ind w:left="885" w:firstLine="555"/>
+        <w:rPr>
+          <w:rFonts w:ascii="Arial" w:hAnsi="Arial" w:cs="Arial"/>
+          <w:sz w:val="24"/>
+          <w:szCs w:val="24"/>
+        </w:rPr>
+      </w:pPr>
+      <w:r>
+        <w:rPr>
+          <w:rFonts w:ascii="Arial" w:hAnsi="Arial" w:cs="Arial"/>
+          <w:sz w:val="24"/>
+          <w:szCs w:val="24"/>
+        </w:rPr>
+        <w:t xml:space="preserve">User Manager </w:t>
+      </w:r>
+      <w:proofErr w:type="gramStart"/>
+      <w:r>
+        <w:rPr>
+          <w:rFonts w:ascii="Arial" w:hAnsi="Arial" w:cs="Arial"/>
+          <w:sz w:val="24"/>
+          <w:szCs w:val="24"/>
+          <w:lang w:val="bg-BG"/>
+        </w:rPr>
+        <w:t>модулът</w:t>
+      </w:r>
+      <w:proofErr w:type="gramEnd"/>
+      <w:r>
+        <w:rPr>
+          <w:rFonts w:ascii="Arial" w:hAnsi="Arial" w:cs="Arial"/>
+          <w:sz w:val="24"/>
+          <w:szCs w:val="24"/>
+          <w:lang w:val="bg-BG"/>
+        </w:rPr>
+        <w:t xml:space="preserve"> се намира върху </w:t>
+      </w:r>
+      <w:r>
+        <w:rPr>
+          <w:rFonts w:ascii="Arial" w:hAnsi="Arial" w:cs="Arial"/>
+          <w:sz w:val="24"/>
+          <w:szCs w:val="24"/>
+        </w:rPr>
+        <w:t xml:space="preserve">User Server Part </w:t>
+      </w:r>
+      <w:r>
+        <w:rPr>
+          <w:rFonts w:ascii="Arial" w:hAnsi="Arial" w:cs="Arial"/>
+          <w:sz w:val="24"/>
+          <w:szCs w:val="24"/>
+          <w:lang w:val="bg-BG"/>
+        </w:rPr>
+        <w:t xml:space="preserve">и </w:t>
+      </w:r>
+      <w:r>
+        <w:rPr>
+          <w:rFonts w:ascii="Arial" w:hAnsi="Arial" w:cs="Arial"/>
+          <w:sz w:val="24"/>
+          <w:szCs w:val="24"/>
+        </w:rPr>
+        <w:t xml:space="preserve">User Templates. </w:t>
+      </w:r>
+    </w:p>
+    <w:p>
+      <w:pPr>
+        <w:pStyle w:val="ListParagraph"/>
+        <w:widowControl w:val="0"/>
+        <w:autoSpaceDE w:val="0"/>
+        <w:autoSpaceDN w:val="0"/>
+        <w:adjustRightInd w:val="0"/>
+        <w:spacing w:after="0" w:line="240" w:lineRule="auto"/>
+        <w:ind w:left="885" w:firstLine="555"/>
+        <w:rPr>
+          <w:rFonts w:ascii="Arial" w:hAnsi="Arial" w:cs="Arial"/>
+          <w:sz w:val="24"/>
+          <w:szCs w:val="24"/>
+          <w:lang w:val="bg-BG"/>
+        </w:rPr>
+      </w:pPr>
+      <w:r>
+        <w:rPr>
+          <w:rFonts w:ascii="Arial" w:hAnsi="Arial" w:cs="Arial"/>
+          <w:sz w:val="24"/>
+          <w:szCs w:val="24"/>
+        </w:rPr>
+        <w:t>Transport</w:t>
+      </w:r>
+      <w:r>
+        <w:rPr>
+          <w:rFonts w:ascii="Arial" w:hAnsi="Arial" w:cs="Arial"/>
+          <w:sz w:val="24"/>
+          <w:szCs w:val="24"/>
+        </w:rPr>
+        <w:t xml:space="preserve"> Manager </w:t>
+      </w:r>
+      <w:proofErr w:type="gramStart"/>
+      <w:r>
+        <w:rPr>
+          <w:rFonts w:ascii="Arial" w:hAnsi="Arial" w:cs="Arial"/>
+          <w:sz w:val="24"/>
+          <w:szCs w:val="24"/>
+          <w:lang w:val="bg-BG"/>
+        </w:rPr>
+        <w:t>модулът</w:t>
+      </w:r>
+      <w:proofErr w:type="gramEnd"/>
+      <w:r>
+        <w:rPr>
+          <w:rFonts w:ascii="Arial" w:hAnsi="Arial" w:cs="Arial"/>
+          <w:sz w:val="24"/>
+          <w:szCs w:val="24"/>
+          <w:lang w:val="bg-BG"/>
+        </w:rPr>
+        <w:t xml:space="preserve"> се намира върху </w:t>
+      </w:r>
+      <w:r>
+        <w:rPr>
+          <w:rFonts w:ascii="Arial" w:hAnsi="Arial" w:cs="Arial"/>
+          <w:sz w:val="24"/>
+          <w:szCs w:val="24"/>
+        </w:rPr>
+        <w:t>Transport</w:t>
+      </w:r>
+      <w:r>
+        <w:rPr>
+          <w:rFonts w:ascii="Arial" w:hAnsi="Arial" w:cs="Arial"/>
+          <w:sz w:val="24"/>
+          <w:szCs w:val="24"/>
+        </w:rPr>
+        <w:t xml:space="preserve"> Server Part </w:t>
+      </w:r>
+      <w:r>
+        <w:rPr>
+          <w:rFonts w:ascii="Arial" w:hAnsi="Arial" w:cs="Arial"/>
+          <w:sz w:val="24"/>
+          <w:szCs w:val="24"/>
+          <w:lang w:val="bg-BG"/>
+        </w:rPr>
+        <w:t xml:space="preserve">и </w:t>
+      </w:r>
+      <w:r>
+        <w:rPr>
+          <w:rFonts w:ascii="Arial" w:hAnsi="Arial" w:cs="Arial"/>
+          <w:sz w:val="24"/>
+          <w:szCs w:val="24"/>
+        </w:rPr>
+        <w:t>Transport</w:t>
+      </w:r>
+      <w:r>
+        <w:rPr>
+          <w:rFonts w:ascii="Arial" w:hAnsi="Arial" w:cs="Arial"/>
+          <w:sz w:val="24"/>
+          <w:szCs w:val="24"/>
+        </w:rPr>
+        <w:t xml:space="preserve"> Templates. </w:t>
+      </w:r>
+    </w:p>
+    <w:p>
+      <w:pPr>
+        <w:pStyle w:val="ListParagraph"/>
+        <w:widowControl w:val="0"/>
+        <w:autoSpaceDE w:val="0"/>
+        <w:autoSpaceDN w:val="0"/>
+        <w:adjustRightInd w:val="0"/>
+        <w:spacing w:after="0" w:line="240" w:lineRule="auto"/>
+        <w:ind w:left="885" w:firstLine="555"/>
+        <w:rPr>
+          <w:rFonts w:ascii="Arial" w:hAnsi="Arial" w:cs="Arial"/>
+          <w:sz w:val="24"/>
+          <w:szCs w:val="24"/>
+          <w:lang w:val="bg-BG"/>
+        </w:rPr>
+      </w:pPr>
+      <w:r>
+        <w:rPr>
+          <w:rFonts w:ascii="Arial" w:hAnsi="Arial" w:cs="Arial"/>
+          <w:sz w:val="24"/>
+          <w:szCs w:val="24"/>
+        </w:rPr>
+        <w:t>Chat</w:t>
+      </w:r>
+      <w:r>
+        <w:rPr>
+          <w:rFonts w:ascii="Arial" w:hAnsi="Arial" w:cs="Arial"/>
+          <w:sz w:val="24"/>
+          <w:szCs w:val="24"/>
+        </w:rPr>
+        <w:t xml:space="preserve"> Manager </w:t>
+      </w:r>
+      <w:proofErr w:type="gramStart"/>
+      <w:r>
+        <w:rPr>
+          <w:rFonts w:ascii="Arial" w:hAnsi="Arial" w:cs="Arial"/>
+          <w:sz w:val="24"/>
+          <w:szCs w:val="24"/>
+          <w:lang w:val="bg-BG"/>
+        </w:rPr>
+        <w:t>модулът</w:t>
+      </w:r>
+      <w:proofErr w:type="gramEnd"/>
+      <w:r>
+        <w:rPr>
+          <w:rFonts w:ascii="Arial" w:hAnsi="Arial" w:cs="Arial"/>
+          <w:sz w:val="24"/>
+          <w:szCs w:val="24"/>
+          <w:lang w:val="bg-BG"/>
+        </w:rPr>
+        <w:t xml:space="preserve"> се намира върху </w:t>
+      </w:r>
+      <w:r>
+        <w:rPr>
+          <w:rFonts w:ascii="Arial" w:hAnsi="Arial" w:cs="Arial"/>
+          <w:sz w:val="24"/>
+          <w:szCs w:val="24"/>
+        </w:rPr>
+        <w:t>Chat</w:t>
+      </w:r>
+      <w:r>
+        <w:rPr>
+          <w:rFonts w:ascii="Arial" w:hAnsi="Arial" w:cs="Arial"/>
+          <w:sz w:val="24"/>
+          <w:szCs w:val="24"/>
+        </w:rPr>
+        <w:t xml:space="preserve"> Server Part </w:t>
+      </w:r>
+      <w:r>
+        <w:rPr>
+          <w:rFonts w:ascii="Arial" w:hAnsi="Arial" w:cs="Arial"/>
+          <w:sz w:val="24"/>
+          <w:szCs w:val="24"/>
+          <w:lang w:val="bg-BG"/>
+        </w:rPr>
+        <w:t xml:space="preserve">и </w:t>
+      </w:r>
+      <w:r>
+        <w:rPr>
+          <w:rFonts w:ascii="Arial" w:hAnsi="Arial" w:cs="Arial"/>
+          <w:sz w:val="24"/>
+          <w:szCs w:val="24"/>
+        </w:rPr>
+        <w:t>Chat</w:t>
+      </w:r>
+      <w:r>
+        <w:rPr>
+          <w:rFonts w:ascii="Arial" w:hAnsi="Arial" w:cs="Arial"/>
+          <w:sz w:val="24"/>
+          <w:szCs w:val="24"/>
+        </w:rPr>
+        <w:t xml:space="preserve"> Templates. </w:t>
+      </w:r>
+    </w:p>
+    <w:p>
+      <w:pPr>
+        <w:pStyle w:val="ListParagraph"/>
+        <w:widowControl w:val="0"/>
+        <w:autoSpaceDE w:val="0"/>
+        <w:autoSpaceDN w:val="0"/>
+        <w:adjustRightInd w:val="0"/>
+        <w:spacing w:after="0" w:line="240" w:lineRule="auto"/>
+        <w:ind w:left="885" w:firstLine="555"/>
+        <w:rPr>
+          <w:rFonts w:ascii="Arial" w:hAnsi="Arial" w:cs="Arial"/>
+          <w:sz w:val="24"/>
+          <w:szCs w:val="24"/>
+          <w:lang w:val="bg-BG"/>
+        </w:rPr>
+      </w:pPr>
+      <w:r>
+        <w:rPr>
+          <w:rFonts w:ascii="Arial" w:hAnsi="Arial" w:cs="Arial"/>
+          <w:sz w:val="24"/>
+          <w:szCs w:val="24"/>
+        </w:rPr>
+        <w:t>Vehicle</w:t>
+      </w:r>
+      <w:r>
+        <w:rPr>
+          <w:rFonts w:ascii="Arial" w:hAnsi="Arial" w:cs="Arial"/>
+          <w:sz w:val="24"/>
+          <w:szCs w:val="24"/>
+        </w:rPr>
+        <w:t xml:space="preserve"> Manager </w:t>
+      </w:r>
+      <w:proofErr w:type="gramStart"/>
+      <w:r>
+        <w:rPr>
+          <w:rFonts w:ascii="Arial" w:hAnsi="Arial" w:cs="Arial"/>
+          <w:sz w:val="24"/>
+          <w:szCs w:val="24"/>
+          <w:lang w:val="bg-BG"/>
+        </w:rPr>
+        <w:t>модулът</w:t>
+      </w:r>
+      <w:proofErr w:type="gramEnd"/>
+      <w:r>
+        <w:rPr>
+          <w:rFonts w:ascii="Arial" w:hAnsi="Arial" w:cs="Arial"/>
+          <w:sz w:val="24"/>
+          <w:szCs w:val="24"/>
+          <w:lang w:val="bg-BG"/>
+        </w:rPr>
+        <w:t xml:space="preserve"> се намира върху </w:t>
+      </w:r>
+      <w:r>
+        <w:rPr>
+          <w:rFonts w:ascii="Arial" w:hAnsi="Arial" w:cs="Arial"/>
+          <w:sz w:val="24"/>
+          <w:szCs w:val="24"/>
+        </w:rPr>
+        <w:t>Vehicle</w:t>
+      </w:r>
+      <w:r>
+        <w:rPr>
+          <w:rFonts w:ascii="Arial" w:hAnsi="Arial" w:cs="Arial"/>
+          <w:sz w:val="24"/>
+          <w:szCs w:val="24"/>
+        </w:rPr>
+        <w:t xml:space="preserve"> Server Part </w:t>
+      </w:r>
+      <w:r>
+        <w:rPr>
+          <w:rFonts w:ascii="Arial" w:hAnsi="Arial" w:cs="Arial"/>
+          <w:sz w:val="24"/>
+          <w:szCs w:val="24"/>
+          <w:lang w:val="bg-BG"/>
+        </w:rPr>
+        <w:t xml:space="preserve">и </w:t>
+      </w:r>
+      <w:r>
+        <w:rPr>
+          <w:rFonts w:ascii="Arial" w:hAnsi="Arial" w:cs="Arial"/>
+          <w:sz w:val="24"/>
+          <w:szCs w:val="24"/>
+        </w:rPr>
+        <w:t>Vehicle</w:t>
+      </w:r>
+      <w:r>
+        <w:rPr>
+          <w:rFonts w:ascii="Arial" w:hAnsi="Arial" w:cs="Arial"/>
+          <w:sz w:val="24"/>
+          <w:szCs w:val="24"/>
+        </w:rPr>
+        <w:t xml:space="preserve"> Templates. </w:t>
+      </w:r>
+    </w:p>
+    <w:p>
+      <w:pPr>
+        <w:pStyle w:val="ListParagraph"/>
+        <w:widowControl w:val="0"/>
+        <w:autoSpaceDE w:val="0"/>
+        <w:autoSpaceDN w:val="0"/>
+        <w:adjustRightInd w:val="0"/>
+        <w:spacing w:after="0" w:line="240" w:lineRule="auto"/>
+        <w:ind w:left="885" w:firstLine="555"/>
+        <w:rPr>
+          <w:rFonts w:ascii="Arial" w:hAnsi="Arial" w:cs="Arial"/>
+          <w:sz w:val="24"/>
+          <w:szCs w:val="24"/>
+        </w:rPr>
+      </w:pPr>
+      <w:r>
+        <w:rPr>
+          <w:rFonts w:ascii="Arial" w:hAnsi="Arial" w:cs="Arial"/>
+          <w:sz w:val="24"/>
+          <w:szCs w:val="24"/>
+        </w:rPr>
+        <w:t>Session</w:t>
+      </w:r>
+      <w:r>
+        <w:rPr>
+          <w:rFonts w:ascii="Arial" w:hAnsi="Arial" w:cs="Arial"/>
+          <w:sz w:val="24"/>
+          <w:szCs w:val="24"/>
+        </w:rPr>
+        <w:t xml:space="preserve"> Manager </w:t>
+      </w:r>
+      <w:proofErr w:type="gramStart"/>
+      <w:r>
+        <w:rPr>
+          <w:rFonts w:ascii="Arial" w:hAnsi="Arial" w:cs="Arial"/>
+          <w:sz w:val="24"/>
+          <w:szCs w:val="24"/>
+          <w:lang w:val="bg-BG"/>
+        </w:rPr>
+        <w:t>модулът</w:t>
+      </w:r>
+      <w:proofErr w:type="gramEnd"/>
+      <w:r>
+        <w:rPr>
+          <w:rFonts w:ascii="Arial" w:hAnsi="Arial" w:cs="Arial"/>
+          <w:sz w:val="24"/>
+          <w:szCs w:val="24"/>
+          <w:lang w:val="bg-BG"/>
+        </w:rPr>
+        <w:t xml:space="preserve"> се намира върху </w:t>
+      </w:r>
+      <w:r>
+        <w:rPr>
+          <w:rFonts w:ascii="Arial" w:hAnsi="Arial" w:cs="Arial"/>
+          <w:sz w:val="24"/>
+          <w:szCs w:val="24"/>
+        </w:rPr>
+        <w:t>Session Server Part.</w:t>
+      </w:r>
+    </w:p>
+    <w:p>
+      <w:pPr>
+        <w:pStyle w:val="ListParagraph"/>
+        <w:widowControl w:val="0"/>
+        <w:autoSpaceDE w:val="0"/>
+        <w:autoSpaceDN w:val="0"/>
+        <w:adjustRightInd w:val="0"/>
+        <w:spacing w:after="0" w:line="240" w:lineRule="auto"/>
+        <w:ind w:left="885" w:firstLine="555"/>
+        <w:rPr>
+          <w:rFonts w:ascii="Arial" w:hAnsi="Arial" w:cs="Arial"/>
+          <w:sz w:val="24"/>
+          <w:szCs w:val="24"/>
+          <w:lang w:val="bg-BG"/>
+        </w:rPr>
+      </w:pPr>
+      <w:r>
+        <w:rPr>
+          <w:rFonts w:ascii="Arial" w:hAnsi="Arial" w:cs="Arial"/>
+          <w:sz w:val="24"/>
+          <w:szCs w:val="24"/>
+          <w:lang w:val="bg-BG"/>
+        </w:rPr>
+        <w:t>Разделяме информацията в две бази от данни на различни сървъри.</w:t>
+      </w:r>
+    </w:p>
+    <w:p>
+      <w:pPr>
+        <w:pStyle w:val="ListParagraph"/>
+        <w:widowControl w:val="0"/>
+        <w:autoSpaceDE w:val="0"/>
+        <w:autoSpaceDN w:val="0"/>
+        <w:adjustRightInd w:val="0"/>
+        <w:spacing w:after="0" w:line="240" w:lineRule="auto"/>
+        <w:ind w:left="885" w:firstLine="555"/>
+        <w:rPr>
+          <w:rFonts w:ascii="Arial" w:hAnsi="Arial" w:cs="Arial"/>
+          <w:sz w:val="24"/>
+          <w:szCs w:val="24"/>
+        </w:rPr>
+      </w:pPr>
+      <w:r>
+        <w:rPr>
+          <w:rFonts w:ascii="Arial" w:hAnsi="Arial" w:cs="Arial"/>
+          <w:sz w:val="24"/>
+          <w:szCs w:val="24"/>
+        </w:rPr>
+        <w:t>Main Database</w:t>
+      </w:r>
+      <w:r>
+        <w:rPr>
+          <w:rFonts w:ascii="Arial" w:hAnsi="Arial" w:cs="Arial"/>
+          <w:sz w:val="24"/>
+          <w:szCs w:val="24"/>
+        </w:rPr>
+        <w:t xml:space="preserve"> </w:t>
+      </w:r>
+      <w:r>
+        <w:rPr>
+          <w:rFonts w:ascii="Arial" w:hAnsi="Arial" w:cs="Arial"/>
+          <w:sz w:val="24"/>
+          <w:szCs w:val="24"/>
+          <w:lang w:val="bg-BG"/>
+        </w:rPr>
+        <w:t xml:space="preserve">модулът се намира върху </w:t>
+      </w:r>
+      <w:r>
+        <w:rPr>
+          <w:rFonts w:ascii="Arial" w:hAnsi="Arial" w:cs="Arial"/>
+          <w:sz w:val="24"/>
+          <w:szCs w:val="24"/>
+        </w:rPr>
+        <w:t>Database Server</w:t>
+      </w:r>
+      <w:r>
+        <w:rPr>
+          <w:rFonts w:ascii="Arial" w:hAnsi="Arial" w:cs="Arial"/>
+          <w:sz w:val="24"/>
+          <w:szCs w:val="24"/>
+        </w:rPr>
+        <w:t>.</w:t>
+      </w:r>
+    </w:p>
+    <w:p>
+      <w:pPr>
+        <w:pStyle w:val="ListParagraph"/>
+        <w:widowControl w:val="0"/>
+        <w:autoSpaceDE w:val="0"/>
+        <w:autoSpaceDN w:val="0"/>
+        <w:adjustRightInd w:val="0"/>
+        <w:spacing w:after="0" w:line="240" w:lineRule="auto"/>
+        <w:ind w:left="885" w:firstLine="555"/>
+        <w:rPr>
+          <w:rFonts w:ascii="Arial" w:hAnsi="Arial" w:cs="Arial"/>
+          <w:sz w:val="24"/>
+          <w:szCs w:val="24"/>
+          <w:lang w:val="bg-BG"/>
+        </w:rPr>
+      </w:pPr>
+      <w:r>
+        <w:rPr>
+          <w:rFonts w:ascii="Arial" w:hAnsi="Arial" w:cs="Arial"/>
+          <w:sz w:val="24"/>
+          <w:szCs w:val="24"/>
+        </w:rPr>
+        <w:t>Database</w:t>
+      </w:r>
+      <w:r>
+        <w:rPr>
+          <w:rFonts w:ascii="Arial" w:hAnsi="Arial" w:cs="Arial"/>
+          <w:sz w:val="24"/>
+          <w:szCs w:val="24"/>
+        </w:rPr>
+        <w:t xml:space="preserve"> for Sessions</w:t>
+      </w:r>
+      <w:r>
+        <w:rPr>
+          <w:rFonts w:ascii="Arial" w:hAnsi="Arial" w:cs="Arial"/>
+          <w:sz w:val="24"/>
+          <w:szCs w:val="24"/>
+        </w:rPr>
+        <w:t xml:space="preserve"> </w:t>
+      </w:r>
+      <w:r>
+        <w:rPr>
+          <w:rFonts w:ascii="Arial" w:hAnsi="Arial" w:cs="Arial"/>
+          <w:sz w:val="24"/>
+          <w:szCs w:val="24"/>
+          <w:lang w:val="bg-BG"/>
+        </w:rPr>
+        <w:t xml:space="preserve">модулът се намира върху </w:t>
+      </w:r>
+      <w:r>
+        <w:rPr>
+          <w:rFonts w:ascii="Arial" w:hAnsi="Arial" w:cs="Arial"/>
+          <w:sz w:val="24"/>
+          <w:szCs w:val="24"/>
+        </w:rPr>
+        <w:t xml:space="preserve">Sessions </w:t>
+      </w:r>
+      <w:r>
+        <w:rPr>
+          <w:rFonts w:ascii="Arial" w:hAnsi="Arial" w:cs="Arial"/>
+          <w:sz w:val="24"/>
+          <w:szCs w:val="24"/>
+        </w:rPr>
+        <w:t>Database Server.</w:t>
+      </w:r>
+      <w:bookmarkStart w:id="1" w:name="_GoBack"/>
+      <w:bookmarkEnd w:id="1"/>
+    </w:p>
+    <w:p>
+      <w:pPr>
+        <w:pStyle w:val="ListParagraph"/>
+        <w:widowControl w:val="0"/>
+        <w:autoSpaceDE w:val="0"/>
+        <w:autoSpaceDN w:val="0"/>
+        <w:adjustRightInd w:val="0"/>
+        <w:spacing w:after="0" w:line="240" w:lineRule="auto"/>
+        <w:rPr>
+          <w:rFonts w:ascii="Arial" w:hAnsi="Arial" w:cs="Arial"/>
+          <w:b/>
+          <w:sz w:val="28"/>
+          <w:szCs w:val="28"/>
+          <w:lang w:val="bg-BG"/>
+        </w:rPr>
+      </w:pPr>
+    </w:p>
+    <w:p>
+      <w:pPr>
+        <w:pStyle w:val="ListParagraph"/>
         <w:widowControl w:val="0"/>
         <w:numPr>
           <w:ilvl w:val="0"/>
@@ -7046,8 +10218,8 @@
 </file>
 
 <file path=word/numbering.xml><?xml version="1.0" encoding="utf-8"?>
-<w:numbering xmlns:wpc="http://schemas.microsoft.com/office/word/2010/wordprocessingCanvas" xmlns:mc="http://schemas.openxmlformats.org/markup-compatibility/2006" xmlns:o="urn:schemas-microsoft-com:office:office" xmlns:r="http://schemas.openxmlformats.org/officeDocument/2006/relationships" xmlns:m="http://schemas.openxmlformats.org/officeDocument/2006/math" xmlns:v="urn:schemas-microsoft-com:vml" xmlns:wp14="http://schemas.microsoft.com/office/word/2010/wordprocessingDrawing" xmlns:wp="http://schemas.openxmlformats.org/drawingml/2006/wordprocessingDrawing" xmlns:w10="urn:schemas-microsoft-com:office:word" xmlns:w="http://schemas.openxmlformats.org/wordprocessingml/2006/main" xmlns:w14="http://schemas.microsoft.com/office/word/2010/wordml" xmlns:wpg="http://schemas.microsoft.com/office/word/2010/wordprocessingGroup" xmlns:wpi="http://schemas.microsoft.com/office/word/2010/wordprocessingInk" xmlns:wne="http://schemas.microsoft.com/office/word/2006/wordml" xmlns:wps="http://schemas.microsoft.com/office/word/2010/wordprocessingShape" mc:Ignorable="w14 wp14">
-  <w:abstractNum w:abstractNumId="0">
+<w:numbering xmlns:wpc="http://schemas.microsoft.com/office/word/2010/wordprocessingCanvas" xmlns:mc="http://schemas.openxmlformats.org/markup-compatibility/2006" xmlns:o="urn:schemas-microsoft-com:office:office" xmlns:r="http://schemas.openxmlformats.org/officeDocument/2006/relationships" xmlns:m="http://schemas.openxmlformats.org/officeDocument/2006/math" xmlns:v="urn:schemas-microsoft-com:vml" xmlns:wp14="http://schemas.microsoft.com/office/word/2010/wordprocessingDrawing" xmlns:wp="http://schemas.openxmlformats.org/drawingml/2006/wordprocessingDrawing" xmlns:w10="urn:schemas-microsoft-com:office:word" xmlns:w="http://schemas.openxmlformats.org/wordprocessingml/2006/main" xmlns:w14="http://schemas.microsoft.com/office/word/2010/wordml" xmlns:w15="http://schemas.microsoft.com/office/word/2012/wordml" xmlns:wpg="http://schemas.microsoft.com/office/word/2010/wordprocessingGroup" xmlns:wpi="http://schemas.microsoft.com/office/word/2010/wordprocessingInk" xmlns:wne="http://schemas.microsoft.com/office/word/2006/wordml" xmlns:wps="http://schemas.microsoft.com/office/word/2010/wordprocessingShape" mc:Ignorable="w14 w15 wp14">
+  <w:abstractNum w:abstractNumId="0" w15:restartNumberingAfterBreak="0">
     <w:nsid w:val="00000029"/>
     <w:multiLevelType w:val="hybridMultilevel"/>
     <w:tmpl w:val="00004823"/>
@@ -7118,7 +10290,7 @@
       <w:lvlJc w:val="left"/>
     </w:lvl>
   </w:abstractNum>
-  <w:abstractNum w:abstractNumId="1">
+  <w:abstractNum w:abstractNumId="1" w15:restartNumberingAfterBreak="0">
     <w:nsid w:val="00003D6C"/>
     <w:multiLevelType w:val="hybridMultilevel"/>
     <w:tmpl w:val="00002CD6"/>
@@ -7182,7 +10354,7 @@
       <w:lvlJc w:val="left"/>
     </w:lvl>
   </w:abstractNum>
-  <w:abstractNum w:abstractNumId="2">
+  <w:abstractNum w:abstractNumId="2" w15:restartNumberingAfterBreak="0">
     <w:nsid w:val="000041BB"/>
     <w:multiLevelType w:val="hybridMultilevel"/>
     <w:tmpl w:val="000026E9"/>
@@ -7246,7 +10418,7 @@
       <w:lvlJc w:val="left"/>
     </w:lvl>
   </w:abstractNum>
-  <w:abstractNum w:abstractNumId="3">
+  <w:abstractNum w:abstractNumId="3" w15:restartNumberingAfterBreak="0">
     <w:nsid w:val="00005F90"/>
     <w:multiLevelType w:val="hybridMultilevel"/>
     <w:tmpl w:val="00001649"/>
@@ -7310,7 +10482,7 @@
       <w:lvlJc w:val="left"/>
     </w:lvl>
   </w:abstractNum>
-  <w:abstractNum w:abstractNumId="4">
+  <w:abstractNum w:abstractNumId="4" w15:restartNumberingAfterBreak="0">
     <w:nsid w:val="01490547"/>
     <w:multiLevelType w:val="hybridMultilevel"/>
     <w:tmpl w:val="550E6F4C"/>
@@ -7396,7 +10568,7 @@
       </w:pPr>
     </w:lvl>
   </w:abstractNum>
-  <w:abstractNum w:abstractNumId="5">
+  <w:abstractNum w:abstractNumId="5" w15:restartNumberingAfterBreak="0">
     <w:nsid w:val="1C1F0F85"/>
     <w:multiLevelType w:val="multilevel"/>
     <w:tmpl w:val="1096A868"/>
@@ -7517,7 +10689,7 @@
       </w:rPr>
     </w:lvl>
   </w:abstractNum>
-  <w:abstractNum w:abstractNumId="6">
+  <w:abstractNum w:abstractNumId="6" w15:restartNumberingAfterBreak="0">
     <w:nsid w:val="1DB1532B"/>
     <w:multiLevelType w:val="multilevel"/>
     <w:tmpl w:val="EA86D436"/>
@@ -7638,7 +10810,7 @@
       </w:rPr>
     </w:lvl>
   </w:abstractNum>
-  <w:abstractNum w:abstractNumId="7">
+  <w:abstractNum w:abstractNumId="7" w15:restartNumberingAfterBreak="0">
     <w:nsid w:val="1E543EFD"/>
     <w:multiLevelType w:val="hybridMultilevel"/>
     <w:tmpl w:val="78E691BC"/>
@@ -7728,7 +10900,7 @@
       </w:pPr>
     </w:lvl>
   </w:abstractNum>
-  <w:abstractNum w:abstractNumId="8">
+  <w:abstractNum w:abstractNumId="8" w15:restartNumberingAfterBreak="0">
     <w:nsid w:val="20EC29CC"/>
     <w:multiLevelType w:val="hybridMultilevel"/>
     <w:tmpl w:val="86862470"/>
@@ -7814,7 +10986,7 @@
       </w:pPr>
     </w:lvl>
   </w:abstractNum>
-  <w:abstractNum w:abstractNumId="9">
+  <w:abstractNum w:abstractNumId="9" w15:restartNumberingAfterBreak="0">
     <w:nsid w:val="2FAD3071"/>
     <w:multiLevelType w:val="multilevel"/>
     <w:tmpl w:val="50AC2CB2"/>
@@ -7927,7 +11099,7 @@
       </w:rPr>
     </w:lvl>
   </w:abstractNum>
-  <w:abstractNum w:abstractNumId="10">
+  <w:abstractNum w:abstractNumId="10" w15:restartNumberingAfterBreak="0">
     <w:nsid w:val="5BAD3310"/>
     <w:multiLevelType w:val="multilevel"/>
     <w:tmpl w:val="8A56998E"/>
@@ -8040,7 +11212,7 @@
       </w:rPr>
     </w:lvl>
   </w:abstractNum>
-  <w:abstractNum w:abstractNumId="11">
+  <w:abstractNum w:abstractNumId="11" w15:restartNumberingAfterBreak="0">
     <w:nsid w:val="63A918D2"/>
     <w:multiLevelType w:val="hybridMultilevel"/>
     <w:tmpl w:val="34A28CF6"/>
@@ -8129,7 +11301,7 @@
       </w:pPr>
     </w:lvl>
   </w:abstractNum>
-  <w:abstractNum w:abstractNumId="12">
+  <w:abstractNum w:abstractNumId="12" w15:restartNumberingAfterBreak="0">
     <w:nsid w:val="68F4352D"/>
     <w:multiLevelType w:val="multilevel"/>
     <w:tmpl w:val="8A56998E"/>
@@ -8242,7 +11414,7 @@
       </w:rPr>
     </w:lvl>
   </w:abstractNum>
-  <w:abstractNum w:abstractNumId="13">
+  <w:abstractNum w:abstractNumId="13" w15:restartNumberingAfterBreak="0">
     <w:nsid w:val="6D6872EE"/>
     <w:multiLevelType w:val="multilevel"/>
     <w:tmpl w:val="B66C05C6"/>
@@ -8355,7 +11527,7 @@
       </w:rPr>
     </w:lvl>
   </w:abstractNum>
-  <w:abstractNum w:abstractNumId="14">
+  <w:abstractNum w:abstractNumId="14" w15:restartNumberingAfterBreak="0">
     <w:nsid w:val="725E63CC"/>
     <w:multiLevelType w:val="hybridMultilevel"/>
     <w:tmpl w:val="66540EBE"/>
@@ -8445,7 +11617,7 @@
       </w:pPr>
     </w:lvl>
   </w:abstractNum>
-  <w:abstractNum w:abstractNumId="15">
+  <w:abstractNum w:abstractNumId="15" w15:restartNumberingAfterBreak="0">
     <w:nsid w:val="73E31E2F"/>
     <w:multiLevelType w:val="multilevel"/>
     <w:tmpl w:val="C1FEC4FE"/>
@@ -8558,7 +11730,7 @@
       </w:rPr>
     </w:lvl>
   </w:abstractNum>
-  <w:abstractNum w:abstractNumId="16">
+  <w:abstractNum w:abstractNumId="16" w15:restartNumberingAfterBreak="0">
     <w:nsid w:val="75F34AD5"/>
     <w:multiLevelType w:val="multilevel"/>
     <w:tmpl w:val="D884B74C"/>
@@ -8676,7 +11848,7 @@
       </w:rPr>
     </w:lvl>
   </w:abstractNum>
-  <w:abstractNum w:abstractNumId="17">
+  <w:abstractNum w:abstractNumId="17" w15:restartNumberingAfterBreak="0">
     <w:nsid w:val="79AF7321"/>
     <w:multiLevelType w:val="hybridMultilevel"/>
     <w:tmpl w:val="F4FA9F56"/>
@@ -8765,7 +11937,7 @@
       </w:pPr>
     </w:lvl>
   </w:abstractNum>
-  <w:abstractNum w:abstractNumId="18">
+  <w:abstractNum w:abstractNumId="18" w15:restartNumberingAfterBreak="0">
     <w:nsid w:val="7A834AC3"/>
     <w:multiLevelType w:val="multilevel"/>
     <w:tmpl w:val="9D2C2A28"/>
@@ -8939,7 +12111,7 @@
 </file>
 
 <file path=word/styles.xml><?xml version="1.0" encoding="utf-8"?>
-<w:styles xmlns:mc="http://schemas.openxmlformats.org/markup-compatibility/2006" xmlns:r="http://schemas.openxmlformats.org/officeDocument/2006/relationships" xmlns:w="http://schemas.openxmlformats.org/wordprocessingml/2006/main" xmlns:w14="http://schemas.microsoft.com/office/word/2010/wordml" mc:Ignorable="w14">
+<w:styles xmlns:mc="http://schemas.openxmlformats.org/markup-compatibility/2006" xmlns:r="http://schemas.openxmlformats.org/officeDocument/2006/relationships" xmlns:w="http://schemas.openxmlformats.org/wordprocessingml/2006/main" xmlns:w14="http://schemas.microsoft.com/office/word/2010/wordml" xmlns:w15="http://schemas.microsoft.com/office/word/2012/wordml" mc:Ignorable="w14 w15">
   <w:docDefaults>
     <w:rPrDefault>
       <w:rPr>
@@ -8955,156 +12127,390 @@
       </w:pPr>
     </w:pPrDefault>
   </w:docDefaults>
-  <w:latentStyles w:defLockedState="0" w:defUIPriority="99" w:defSemiHidden="1" w:defUnhideWhenUsed="1" w:defQFormat="0" w:count="267">
-    <w:lsdException w:name="Normal" w:semiHidden="0" w:uiPriority="0" w:unhideWhenUsed="0" w:qFormat="1"/>
-    <w:lsdException w:name="heading 1" w:semiHidden="0" w:uiPriority="9" w:unhideWhenUsed="0" w:qFormat="1"/>
-    <w:lsdException w:name="heading 2" w:uiPriority="9" w:qFormat="1"/>
-    <w:lsdException w:name="heading 3" w:uiPriority="9" w:qFormat="1"/>
-    <w:lsdException w:name="heading 4" w:uiPriority="9" w:qFormat="1"/>
-    <w:lsdException w:name="heading 5" w:uiPriority="9" w:qFormat="1"/>
-    <w:lsdException w:name="heading 6" w:uiPriority="9" w:qFormat="1"/>
-    <w:lsdException w:name="heading 7" w:uiPriority="9" w:qFormat="1"/>
-    <w:lsdException w:name="heading 8" w:uiPriority="9" w:qFormat="1"/>
-    <w:lsdException w:name="heading 9" w:uiPriority="9" w:qFormat="1"/>
-    <w:lsdException w:name="toc 1" w:uiPriority="39"/>
-    <w:lsdException w:name="toc 2" w:uiPriority="39"/>
-    <w:lsdException w:name="toc 3" w:uiPriority="39"/>
-    <w:lsdException w:name="toc 4" w:uiPriority="39"/>
-    <w:lsdException w:name="toc 5" w:uiPriority="39"/>
-    <w:lsdException w:name="toc 6" w:uiPriority="39"/>
-    <w:lsdException w:name="toc 7" w:uiPriority="39"/>
-    <w:lsdException w:name="toc 8" w:uiPriority="39"/>
-    <w:lsdException w:name="toc 9" w:uiPriority="39"/>
-    <w:lsdException w:name="caption" w:uiPriority="35" w:qFormat="1"/>
-    <w:lsdException w:name="Title" w:semiHidden="0" w:uiPriority="10" w:unhideWhenUsed="0" w:qFormat="1"/>
-    <w:lsdException w:name="Default Paragraph Font" w:uiPriority="1" w:unhideWhenUsed="0"/>
-    <w:lsdException w:name="Subtitle" w:semiHidden="0" w:uiPriority="11" w:unhideWhenUsed="0" w:qFormat="1"/>
-    <w:lsdException w:name="Strong" w:semiHidden="0" w:uiPriority="22" w:unhideWhenUsed="0" w:qFormat="1"/>
-    <w:lsdException w:name="Emphasis" w:semiHidden="0" w:uiPriority="20" w:unhideWhenUsed="0" w:qFormat="1"/>
-    <w:lsdException w:name="Table Grid" w:semiHidden="0" w:uiPriority="39" w:unhideWhenUsed="0"/>
-    <w:lsdException w:name="Placeholder Text" w:unhideWhenUsed="0"/>
-    <w:lsdException w:name="No Spacing" w:semiHidden="0" w:uiPriority="1" w:unhideWhenUsed="0" w:qFormat="1"/>
-    <w:lsdException w:name="Light Shading" w:semiHidden="0" w:uiPriority="60" w:unhideWhenUsed="0"/>
-    <w:lsdException w:name="Light List" w:semiHidden="0" w:uiPriority="61" w:unhideWhenUsed="0"/>
-    <w:lsdException w:name="Light Grid" w:semiHidden="0" w:uiPriority="62" w:unhideWhenUsed="0"/>
-    <w:lsdException w:name="Medium Shading 1" w:semiHidden="0" w:uiPriority="63" w:unhideWhenUsed="0"/>
-    <w:lsdException w:name="Medium Shading 2" w:semiHidden="0" w:uiPriority="64" w:unhideWhenUsed="0"/>
-    <w:lsdException w:name="Medium List 1" w:semiHidden="0" w:uiPriority="65" w:unhideWhenUsed="0"/>
-    <w:lsdException w:name="Medium List 2" w:semiHidden="0" w:uiPriority="66" w:unhideWhenUsed="0"/>
-    <w:lsdException w:name="Medium Grid 1" w:semiHidden="0" w:uiPriority="67" w:unhideWhenUsed="0"/>
-    <w:lsdException w:name="Medium Grid 2" w:semiHidden="0" w:uiPriority="68" w:unhideWhenUsed="0"/>
-    <w:lsdException w:name="Medium Grid 3" w:semiHidden="0" w:uiPriority="69" w:unhideWhenUsed="0"/>
-    <w:lsdException w:name="Dark List" w:semiHidden="0" w:uiPriority="70" w:unhideWhenUsed="0"/>
-    <w:lsdException w:name="Colorful Shading" w:semiHidden="0" w:uiPriority="71" w:unhideWhenUsed="0"/>
-    <w:lsdException w:name="Colorful List" w:semiHidden="0" w:uiPriority="72" w:unhideWhenUsed="0"/>
-    <w:lsdException w:name="Colorful Grid" w:semiHidden="0" w:uiPriority="73" w:unhideWhenUsed="0"/>
-    <w:lsdException w:name="Light Shading Accent 1" w:semiHidden="0" w:uiPriority="60" w:unhideWhenUsed="0"/>
-    <w:lsdException w:name="Light List Accent 1" w:semiHidden="0" w:uiPriority="61" w:unhideWhenUsed="0"/>
-    <w:lsdException w:name="Light Grid Accent 1" w:semiHidden="0" w:uiPriority="62" w:unhideWhenUsed="0"/>
-    <w:lsdException w:name="Medium Shading 1 Accent 1" w:semiHidden="0" w:uiPriority="63" w:unhideWhenUsed="0"/>
-    <w:lsdException w:name="Medium Shading 2 Accent 1" w:semiHidden="0" w:uiPriority="64" w:unhideWhenUsed="0"/>
-    <w:lsdException w:name="Medium List 1 Accent 1" w:semiHidden="0" w:uiPriority="65" w:unhideWhenUsed="0"/>
-    <w:lsdException w:name="Revision" w:unhideWhenUsed="0"/>
-    <w:lsdException w:name="List Paragraph" w:semiHidden="0" w:uiPriority="34" w:unhideWhenUsed="0" w:qFormat="1"/>
-    <w:lsdException w:name="Quote" w:semiHidden="0" w:uiPriority="29" w:unhideWhenUsed="0" w:qFormat="1"/>
-    <w:lsdException w:name="Intense Quote" w:semiHidden="0" w:uiPriority="30" w:unhideWhenUsed="0" w:qFormat="1"/>
-    <w:lsdException w:name="Medium List 2 Accent 1" w:semiHidden="0" w:uiPriority="66" w:unhideWhenUsed="0"/>
-    <w:lsdException w:name="Medium Grid 1 Accent 1" w:semiHidden="0" w:uiPriority="67" w:unhideWhenUsed="0"/>
-    <w:lsdException w:name="Medium Grid 2 Accent 1" w:semiHidden="0" w:uiPriority="68" w:unhideWhenUsed="0"/>
-    <w:lsdException w:name="Medium Grid 3 Accent 1" w:semiHidden="0" w:uiPriority="69" w:unhideWhenUsed="0"/>
-    <w:lsdException w:name="Dark List Accent 1" w:semiHidden="0" w:uiPriority="70" w:unhideWhenUsed="0"/>
-    <w:lsdException w:name="Colorful Shading Accent 1" w:semiHidden="0" w:uiPriority="71" w:unhideWhenUsed="0"/>
-    <w:lsdException w:name="Colorful List Accent 1" w:semiHidden="0" w:uiPriority="72" w:unhideWhenUsed="0"/>
-    <w:lsdException w:name="Colorful Grid Accent 1" w:semiHidden="0" w:uiPriority="73" w:unhideWhenUsed="0"/>
-    <w:lsdException w:name="Light Shading Accent 2" w:semiHidden="0" w:uiPriority="60" w:unhideWhenUsed="0"/>
-    <w:lsdException w:name="Light List Accent 2" w:semiHidden="0" w:uiPriority="61" w:unhideWhenUsed="0"/>
-    <w:lsdException w:name="Light Grid Accent 2" w:semiHidden="0" w:uiPriority="62" w:unhideWhenUsed="0"/>
-    <w:lsdException w:name="Medium Shading 1 Accent 2" w:semiHidden="0" w:uiPriority="63" w:unhideWhenUsed="0"/>
-    <w:lsdException w:name="Medium Shading 2 Accent 2" w:semiHidden="0" w:uiPriority="64" w:unhideWhenUsed="0"/>
-    <w:lsdException w:name="Medium List 1 Accent 2" w:semiHidden="0" w:uiPriority="65" w:unhideWhenUsed="0"/>
-    <w:lsdException w:name="Medium List 2 Accent 2" w:semiHidden="0" w:uiPriority="66" w:unhideWhenUsed="0"/>
-    <w:lsdException w:name="Medium Grid 1 Accent 2" w:semiHidden="0" w:uiPriority="67" w:unhideWhenUsed="0"/>
-    <w:lsdException w:name="Medium Grid 2 Accent 2" w:semiHidden="0" w:uiPriority="68" w:unhideWhenUsed="0"/>
-    <w:lsdException w:name="Medium Grid 3 Accent 2" w:semiHidden="0" w:uiPriority="69" w:unhideWhenUsed="0"/>
-    <w:lsdException w:name="Dark List Accent 2" w:semiHidden="0" w:uiPriority="70" w:unhideWhenUsed="0"/>
-    <w:lsdException w:name="Colorful Shading Accent 2" w:semiHidden="0" w:uiPriority="71" w:unhideWhenUsed="0"/>
-    <w:lsdException w:name="Colorful List Accent 2" w:semiHidden="0" w:uiPriority="72" w:unhideWhenUsed="0"/>
-    <w:lsdException w:name="Colorful Grid Accent 2" w:semiHidden="0" w:uiPriority="73" w:unhideWhenUsed="0"/>
-    <w:lsdException w:name="Light Shading Accent 3" w:semiHidden="0" w:uiPriority="60" w:unhideWhenUsed="0"/>
-    <w:lsdException w:name="Light List Accent 3" w:semiHidden="0" w:uiPriority="61" w:unhideWhenUsed="0"/>
-    <w:lsdException w:name="Light Grid Accent 3" w:semiHidden="0" w:uiPriority="62" w:unhideWhenUsed="0"/>
-    <w:lsdException w:name="Medium Shading 1 Accent 3" w:semiHidden="0" w:uiPriority="63" w:unhideWhenUsed="0"/>
-    <w:lsdException w:name="Medium Shading 2 Accent 3" w:semiHidden="0" w:uiPriority="64" w:unhideWhenUsed="0"/>
-    <w:lsdException w:name="Medium List 1 Accent 3" w:semiHidden="0" w:uiPriority="65" w:unhideWhenUsed="0"/>
-    <w:lsdException w:name="Medium List 2 Accent 3" w:semiHidden="0" w:uiPriority="66" w:unhideWhenUsed="0"/>
-    <w:lsdException w:name="Medium Grid 1 Accent 3" w:semiHidden="0" w:uiPriority="67" w:unhideWhenUsed="0"/>
-    <w:lsdException w:name="Medium Grid 2 Accent 3" w:semiHidden="0" w:uiPriority="68" w:unhideWhenUsed="0"/>
-    <w:lsdException w:name="Medium Grid 3 Accent 3" w:semiHidden="0" w:uiPriority="69" w:unhideWhenUsed="0"/>
-    <w:lsdException w:name="Dark List Accent 3" w:semiHidden="0" w:uiPriority="70" w:unhideWhenUsed="0"/>
-    <w:lsdException w:name="Colorful Shading Accent 3" w:semiHidden="0" w:uiPriority="71" w:unhideWhenUsed="0"/>
-    <w:lsdException w:name="Colorful List Accent 3" w:semiHidden="0" w:uiPriority="72" w:unhideWhenUsed="0"/>
-    <w:lsdException w:name="Colorful Grid Accent 3" w:semiHidden="0" w:uiPriority="73" w:unhideWhenUsed="0"/>
-    <w:lsdException w:name="Light Shading Accent 4" w:semiHidden="0" w:uiPriority="60" w:unhideWhenUsed="0"/>
-    <w:lsdException w:name="Light List Accent 4" w:semiHidden="0" w:uiPriority="61" w:unhideWhenUsed="0"/>
-    <w:lsdException w:name="Light Grid Accent 4" w:semiHidden="0" w:uiPriority="62" w:unhideWhenUsed="0"/>
-    <w:lsdException w:name="Medium Shading 1 Accent 4" w:semiHidden="0" w:uiPriority="63" w:unhideWhenUsed="0"/>
-    <w:lsdException w:name="Medium Shading 2 Accent 4" w:semiHidden="0" w:uiPriority="64" w:unhideWhenUsed="0"/>
-    <w:lsdException w:name="Medium List 1 Accent 4" w:semiHidden="0" w:uiPriority="65" w:unhideWhenUsed="0"/>
-    <w:lsdException w:name="Medium List 2 Accent 4" w:semiHidden="0" w:uiPriority="66" w:unhideWhenUsed="0"/>
-    <w:lsdException w:name="Medium Grid 1 Accent 4" w:semiHidden="0" w:uiPriority="67" w:unhideWhenUsed="0"/>
-    <w:lsdException w:name="Medium Grid 2 Accent 4" w:semiHidden="0" w:uiPriority="68" w:unhideWhenUsed="0"/>
-    <w:lsdException w:name="Medium Grid 3 Accent 4" w:semiHidden="0" w:uiPriority="69" w:unhideWhenUsed="0"/>
-    <w:lsdException w:name="Dark List Accent 4" w:semiHidden="0" w:uiPriority="70" w:unhideWhenUsed="0"/>
-    <w:lsdException w:name="Colorful Shading Accent 4" w:semiHidden="0" w:uiPriority="71" w:unhideWhenUsed="0"/>
-    <w:lsdException w:name="Colorful List Accent 4" w:semiHidden="0" w:uiPriority="72" w:unhideWhenUsed="0"/>
-    <w:lsdException w:name="Colorful Grid Accent 4" w:semiHidden="0" w:uiPriority="73" w:unhideWhenUsed="0"/>
-    <w:lsdException w:name="Light Shading Accent 5" w:semiHidden="0" w:uiPriority="60" w:unhideWhenUsed="0"/>
-    <w:lsdException w:name="Light List Accent 5" w:semiHidden="0" w:uiPriority="61" w:unhideWhenUsed="0"/>
-    <w:lsdException w:name="Light Grid Accent 5" w:semiHidden="0" w:uiPriority="62" w:unhideWhenUsed="0"/>
-    <w:lsdException w:name="Medium Shading 1 Accent 5" w:semiHidden="0" w:uiPriority="63" w:unhideWhenUsed="0"/>
-    <w:lsdException w:name="Medium Shading 2 Accent 5" w:semiHidden="0" w:uiPriority="64" w:unhideWhenUsed="0"/>
-    <w:lsdException w:name="Medium List 1 Accent 5" w:semiHidden="0" w:uiPriority="65" w:unhideWhenUsed="0"/>
-    <w:lsdException w:name="Medium List 2 Accent 5" w:semiHidden="0" w:uiPriority="66" w:unhideWhenUsed="0"/>
-    <w:lsdException w:name="Medium Grid 1 Accent 5" w:semiHidden="0" w:uiPriority="67" w:unhideWhenUsed="0"/>
-    <w:lsdException w:name="Medium Grid 2 Accent 5" w:semiHidden="0" w:uiPriority="68" w:unhideWhenUsed="0"/>
-    <w:lsdException w:name="Medium Grid 3 Accent 5" w:semiHidden="0" w:uiPriority="69" w:unhideWhenUsed="0"/>
-    <w:lsdException w:name="Dark List Accent 5" w:semiHidden="0" w:uiPriority="70" w:unhideWhenUsed="0"/>
-    <w:lsdException w:name="Colorful Shading Accent 5" w:semiHidden="0" w:uiPriority="71" w:unhideWhenUsed="0"/>
-    <w:lsdException w:name="Colorful List Accent 5" w:semiHidden="0" w:uiPriority="72" w:unhideWhenUsed="0"/>
-    <w:lsdException w:name="Colorful Grid Accent 5" w:semiHidden="0" w:uiPriority="73" w:unhideWhenUsed="0"/>
-    <w:lsdException w:name="Light Shading Accent 6" w:semiHidden="0" w:uiPriority="60" w:unhideWhenUsed="0"/>
-    <w:lsdException w:name="Light List Accent 6" w:semiHidden="0" w:uiPriority="61" w:unhideWhenUsed="0"/>
-    <w:lsdException w:name="Light Grid Accent 6" w:semiHidden="0" w:uiPriority="62" w:unhideWhenUsed="0"/>
-    <w:lsdException w:name="Medium Shading 1 Accent 6" w:semiHidden="0" w:uiPriority="63" w:unhideWhenUsed="0"/>
-    <w:lsdException w:name="Medium Shading 2 Accent 6" w:semiHidden="0" w:uiPriority="64" w:unhideWhenUsed="0"/>
-    <w:lsdException w:name="Medium List 1 Accent 6" w:semiHidden="0" w:uiPriority="65" w:unhideWhenUsed="0"/>
-    <w:lsdException w:name="Medium List 2 Accent 6" w:semiHidden="0" w:uiPriority="66" w:unhideWhenUsed="0"/>
-    <w:lsdException w:name="Medium Grid 1 Accent 6" w:semiHidden="0" w:uiPriority="67" w:unhideWhenUsed="0"/>
-    <w:lsdException w:name="Medium Grid 2 Accent 6" w:semiHidden="0" w:uiPriority="68" w:unhideWhenUsed="0"/>
-    <w:lsdException w:name="Medium Grid 3 Accent 6" w:semiHidden="0" w:uiPriority="69" w:unhideWhenUsed="0"/>
-    <w:lsdException w:name="Dark List Accent 6" w:semiHidden="0" w:uiPriority="70" w:unhideWhenUsed="0"/>
-    <w:lsdException w:name="Colorful Shading Accent 6" w:semiHidden="0" w:uiPriority="71" w:unhideWhenUsed="0"/>
-    <w:lsdException w:name="Colorful List Accent 6" w:semiHidden="0" w:uiPriority="72" w:unhideWhenUsed="0"/>
-    <w:lsdException w:name="Colorful Grid Accent 6" w:semiHidden="0" w:uiPriority="73" w:unhideWhenUsed="0"/>
-    <w:lsdException w:name="Subtle Emphasis" w:semiHidden="0" w:uiPriority="19" w:unhideWhenUsed="0" w:qFormat="1"/>
-    <w:lsdException w:name="Intense Emphasis" w:semiHidden="0" w:uiPriority="21" w:unhideWhenUsed="0" w:qFormat="1"/>
-    <w:lsdException w:name="Subtle Reference" w:semiHidden="0" w:uiPriority="31" w:unhideWhenUsed="0" w:qFormat="1"/>
-    <w:lsdException w:name="Intense Reference" w:semiHidden="0" w:uiPriority="32" w:unhideWhenUsed="0" w:qFormat="1"/>
-    <w:lsdException w:name="Book Title" w:semiHidden="0" w:uiPriority="33" w:unhideWhenUsed="0" w:qFormat="1"/>
-    <w:lsdException w:name="Bibliography" w:uiPriority="37"/>
-    <w:lsdException w:name="TOC Heading" w:uiPriority="39" w:qFormat="1"/>
+  <w:latentStyles w:defLockedState="0" w:defUIPriority="99" w:defSemiHidden="0" w:defUnhideWhenUsed="0" w:defQFormat="0" w:count="371">
+    <w:lsdException w:name="Normal" w:uiPriority="0" w:qFormat="1"/>
+    <w:lsdException w:name="heading 1" w:uiPriority="9" w:qFormat="1"/>
+    <w:lsdException w:name="heading 2" w:semiHidden="1" w:uiPriority="9" w:unhideWhenUsed="1" w:qFormat="1"/>
+    <w:lsdException w:name="heading 3" w:semiHidden="1" w:uiPriority="9" w:unhideWhenUsed="1" w:qFormat="1"/>
+    <w:lsdException w:name="heading 4" w:semiHidden="1" w:uiPriority="9" w:unhideWhenUsed="1" w:qFormat="1"/>
+    <w:lsdException w:name="heading 5" w:semiHidden="1" w:uiPriority="9" w:unhideWhenUsed="1" w:qFormat="1"/>
+    <w:lsdException w:name="heading 6" w:semiHidden="1" w:uiPriority="9" w:unhideWhenUsed="1" w:qFormat="1"/>
+    <w:lsdException w:name="heading 7" w:semiHidden="1" w:uiPriority="9" w:unhideWhenUsed="1" w:qFormat="1"/>
+    <w:lsdException w:name="heading 8" w:semiHidden="1" w:uiPriority="9" w:unhideWhenUsed="1" w:qFormat="1"/>
+    <w:lsdException w:name="heading 9" w:semiHidden="1" w:uiPriority="9" w:unhideWhenUsed="1" w:qFormat="1"/>
+    <w:lsdException w:name="index 1" w:semiHidden="1" w:unhideWhenUsed="1"/>
+    <w:lsdException w:name="index 2" w:semiHidden="1" w:unhideWhenUsed="1"/>
+    <w:lsdException w:name="index 3" w:semiHidden="1" w:unhideWhenUsed="1"/>
+    <w:lsdException w:name="index 4" w:semiHidden="1" w:unhideWhenUsed="1"/>
+    <w:lsdException w:name="index 5" w:semiHidden="1" w:unhideWhenUsed="1"/>
+    <w:lsdException w:name="index 6" w:semiHidden="1" w:unhideWhenUsed="1"/>
+    <w:lsdException w:name="index 7" w:semiHidden="1" w:unhideWhenUsed="1"/>
+    <w:lsdException w:name="index 8" w:semiHidden="1" w:unhideWhenUsed="1"/>
+    <w:lsdException w:name="index 9" w:semiHidden="1" w:unhideWhenUsed="1"/>
+    <w:lsdException w:name="toc 1" w:semiHidden="1" w:uiPriority="39" w:unhideWhenUsed="1"/>
+    <w:lsdException w:name="toc 2" w:semiHidden="1" w:uiPriority="39" w:unhideWhenUsed="1"/>
+    <w:lsdException w:name="toc 3" w:semiHidden="1" w:uiPriority="39" w:unhideWhenUsed="1"/>
+    <w:lsdException w:name="toc 4" w:semiHidden="1" w:uiPriority="39" w:unhideWhenUsed="1"/>
+    <w:lsdException w:name="toc 5" w:semiHidden="1" w:uiPriority="39" w:unhideWhenUsed="1"/>
+    <w:lsdException w:name="toc 6" w:semiHidden="1" w:uiPriority="39" w:unhideWhenUsed="1"/>
+    <w:lsdException w:name="toc 7" w:semiHidden="1" w:uiPriority="39" w:unhideWhenUsed="1"/>
+    <w:lsdException w:name="toc 8" w:semiHidden="1" w:uiPriority="39" w:unhideWhenUsed="1"/>
+    <w:lsdException w:name="toc 9" w:semiHidden="1" w:uiPriority="39" w:unhideWhenUsed="1"/>
+    <w:lsdException w:name="Normal Indent" w:semiHidden="1" w:unhideWhenUsed="1"/>
+    <w:lsdException w:name="footnote text" w:semiHidden="1" w:unhideWhenUsed="1"/>
+    <w:lsdException w:name="annotation text" w:semiHidden="1" w:unhideWhenUsed="1"/>
+    <w:lsdException w:name="header" w:semiHidden="1" w:unhideWhenUsed="1"/>
+    <w:lsdException w:name="footer" w:semiHidden="1" w:unhideWhenUsed="1"/>
+    <w:lsdException w:name="index heading" w:semiHidden="1" w:unhideWhenUsed="1"/>
+    <w:lsdException w:name="caption" w:semiHidden="1" w:uiPriority="35" w:unhideWhenUsed="1" w:qFormat="1"/>
+    <w:lsdException w:name="table of figures" w:semiHidden="1" w:unhideWhenUsed="1"/>
+    <w:lsdException w:name="envelope address" w:semiHidden="1" w:unhideWhenUsed="1"/>
+    <w:lsdException w:name="envelope return" w:semiHidden="1" w:unhideWhenUsed="1"/>
+    <w:lsdException w:name="footnote reference" w:semiHidden="1" w:unhideWhenUsed="1"/>
+    <w:lsdException w:name="annotation reference" w:semiHidden="1" w:unhideWhenUsed="1"/>
+    <w:lsdException w:name="line number" w:semiHidden="1" w:unhideWhenUsed="1"/>
+    <w:lsdException w:name="page number" w:semiHidden="1" w:unhideWhenUsed="1"/>
+    <w:lsdException w:name="endnote reference" w:semiHidden="1" w:unhideWhenUsed="1"/>
+    <w:lsdException w:name="endnote text" w:semiHidden="1" w:unhideWhenUsed="1"/>
+    <w:lsdException w:name="table of authorities" w:semiHidden="1" w:unhideWhenUsed="1"/>
+    <w:lsdException w:name="macro" w:semiHidden="1" w:unhideWhenUsed="1"/>
+    <w:lsdException w:name="toa heading" w:semiHidden="1" w:unhideWhenUsed="1"/>
+    <w:lsdException w:name="List" w:semiHidden="1" w:unhideWhenUsed="1"/>
+    <w:lsdException w:name="List Bullet" w:semiHidden="1" w:unhideWhenUsed="1"/>
+    <w:lsdException w:name="List Number" w:semiHidden="1" w:unhideWhenUsed="1"/>
+    <w:lsdException w:name="List 2" w:semiHidden="1" w:unhideWhenUsed="1"/>
+    <w:lsdException w:name="List 3" w:semiHidden="1" w:unhideWhenUsed="1"/>
+    <w:lsdException w:name="List 4" w:semiHidden="1" w:unhideWhenUsed="1"/>
+    <w:lsdException w:name="List 5" w:semiHidden="1" w:unhideWhenUsed="1"/>
+    <w:lsdException w:name="List Bullet 2" w:semiHidden="1" w:unhideWhenUsed="1"/>
+    <w:lsdException w:name="List Bullet 3" w:semiHidden="1" w:unhideWhenUsed="1"/>
+    <w:lsdException w:name="List Bullet 4" w:semiHidden="1" w:unhideWhenUsed="1"/>
+    <w:lsdException w:name="List Bullet 5" w:semiHidden="1" w:unhideWhenUsed="1"/>
+    <w:lsdException w:name="List Number 2" w:semiHidden="1" w:unhideWhenUsed="1"/>
+    <w:lsdException w:name="List Number 3" w:semiHidden="1" w:unhideWhenUsed="1"/>
+    <w:lsdException w:name="List Number 4" w:semiHidden="1" w:unhideWhenUsed="1"/>
+    <w:lsdException w:name="List Number 5" w:semiHidden="1" w:unhideWhenUsed="1"/>
+    <w:lsdException w:name="Title" w:uiPriority="10" w:qFormat="1"/>
+    <w:lsdException w:name="Closing" w:semiHidden="1" w:unhideWhenUsed="1"/>
+    <w:lsdException w:name="Signature" w:semiHidden="1" w:unhideWhenUsed="1"/>
+    <w:lsdException w:name="Default Paragraph Font" w:semiHidden="1" w:uiPriority="1"/>
+    <w:lsdException w:name="Body Text" w:semiHidden="1" w:unhideWhenUsed="1"/>
+    <w:lsdException w:name="Body Text Indent" w:semiHidden="1" w:unhideWhenUsed="1"/>
+    <w:lsdException w:name="List Continue" w:semiHidden="1" w:unhideWhenUsed="1"/>
+    <w:lsdException w:name="List Continue 2" w:semiHidden="1" w:unhideWhenUsed="1"/>
+    <w:lsdException w:name="List Continue 3" w:semiHidden="1" w:unhideWhenUsed="1"/>
+    <w:lsdException w:name="List Continue 4" w:semiHidden="1" w:unhideWhenUsed="1"/>
+    <w:lsdException w:name="List Continue 5" w:semiHidden="1" w:unhideWhenUsed="1"/>
+    <w:lsdException w:name="Message Header" w:semiHidden="1" w:unhideWhenUsed="1"/>
+    <w:lsdException w:name="Subtitle" w:uiPriority="11" w:qFormat="1"/>
+    <w:lsdException w:name="Salutation" w:semiHidden="1" w:unhideWhenUsed="1"/>
+    <w:lsdException w:name="Date" w:semiHidden="1" w:unhideWhenUsed="1"/>
+    <w:lsdException w:name="Body Text First Indent" w:semiHidden="1" w:unhideWhenUsed="1"/>
+    <w:lsdException w:name="Body Text First Indent 2" w:semiHidden="1" w:unhideWhenUsed="1"/>
+    <w:lsdException w:name="Note Heading" w:semiHidden="1" w:unhideWhenUsed="1"/>
+    <w:lsdException w:name="Body Text 2" w:semiHidden="1" w:unhideWhenUsed="1"/>
+    <w:lsdException w:name="Body Text 3" w:semiHidden="1" w:unhideWhenUsed="1"/>
+    <w:lsdException w:name="Body Text Indent 2" w:semiHidden="1" w:unhideWhenUsed="1"/>
+    <w:lsdException w:name="Body Text Indent 3" w:semiHidden="1" w:unhideWhenUsed="1"/>
+    <w:lsdException w:name="Block Text" w:semiHidden="1" w:unhideWhenUsed="1"/>
+    <w:lsdException w:name="Hyperlink" w:semiHidden="1" w:unhideWhenUsed="1"/>
+    <w:lsdException w:name="FollowedHyperlink" w:semiHidden="1" w:unhideWhenUsed="1"/>
+    <w:lsdException w:name="Strong" w:uiPriority="22" w:qFormat="1"/>
+    <w:lsdException w:name="Emphasis" w:uiPriority="20" w:qFormat="1"/>
+    <w:lsdException w:name="Document Map" w:semiHidden="1" w:unhideWhenUsed="1"/>
+    <w:lsdException w:name="Plain Text" w:semiHidden="1" w:unhideWhenUsed="1"/>
+    <w:lsdException w:name="E-mail Signature" w:semiHidden="1" w:unhideWhenUsed="1"/>
+    <w:lsdException w:name="HTML Top of Form" w:semiHidden="1" w:unhideWhenUsed="1"/>
+    <w:lsdException w:name="HTML Bottom of Form" w:semiHidden="1" w:unhideWhenUsed="1"/>
+    <w:lsdException w:name="Normal (Web)" w:semiHidden="1" w:unhideWhenUsed="1"/>
+    <w:lsdException w:name="HTML Acronym" w:semiHidden="1" w:unhideWhenUsed="1"/>
+    <w:lsdException w:name="HTML Address" w:semiHidden="1" w:unhideWhenUsed="1"/>
+    <w:lsdException w:name="HTML Cite" w:semiHidden="1" w:unhideWhenUsed="1"/>
+    <w:lsdException w:name="HTML Code" w:semiHidden="1" w:unhideWhenUsed="1"/>
+    <w:lsdException w:name="HTML Definition" w:semiHidden="1" w:unhideWhenUsed="1"/>
+    <w:lsdException w:name="HTML Keyboard" w:semiHidden="1" w:unhideWhenUsed="1"/>
+    <w:lsdException w:name="HTML Preformatted" w:semiHidden="1" w:unhideWhenUsed="1"/>
+    <w:lsdException w:name="HTML Sample" w:semiHidden="1" w:unhideWhenUsed="1"/>
+    <w:lsdException w:name="HTML Typewriter" w:semiHidden="1" w:unhideWhenUsed="1"/>
+    <w:lsdException w:name="HTML Variable" w:semiHidden="1" w:unhideWhenUsed="1"/>
+    <w:lsdException w:name="Normal Table" w:semiHidden="1" w:unhideWhenUsed="1"/>
+    <w:lsdException w:name="annotation subject" w:semiHidden="1" w:unhideWhenUsed="1"/>
+    <w:lsdException w:name="No List" w:semiHidden="1" w:unhideWhenUsed="1"/>
+    <w:lsdException w:name="Outline List 1" w:semiHidden="1" w:unhideWhenUsed="1"/>
+    <w:lsdException w:name="Outline List 2" w:semiHidden="1" w:unhideWhenUsed="1"/>
+    <w:lsdException w:name="Outline List 3" w:semiHidden="1" w:unhideWhenUsed="1"/>
+    <w:lsdException w:name="Table Simple 1" w:semiHidden="1" w:unhideWhenUsed="1"/>
+    <w:lsdException w:name="Table Simple 2" w:semiHidden="1" w:unhideWhenUsed="1"/>
+    <w:lsdException w:name="Table Simple 3" w:semiHidden="1" w:unhideWhenUsed="1"/>
+    <w:lsdException w:name="Table Classic 1" w:semiHidden="1" w:unhideWhenUsed="1"/>
+    <w:lsdException w:name="Table Classic 2" w:semiHidden="1" w:unhideWhenUsed="1"/>
+    <w:lsdException w:name="Table Classic 3" w:semiHidden="1" w:unhideWhenUsed="1"/>
+    <w:lsdException w:name="Table Classic 4" w:semiHidden="1" w:unhideWhenUsed="1"/>
+    <w:lsdException w:name="Table Colorful 1" w:semiHidden="1" w:unhideWhenUsed="1"/>
+    <w:lsdException w:name="Table Colorful 2" w:semiHidden="1" w:unhideWhenUsed="1"/>
+    <w:lsdException w:name="Table Colorful 3" w:semiHidden="1" w:unhideWhenUsed="1"/>
+    <w:lsdException w:name="Table Columns 1" w:semiHidden="1" w:unhideWhenUsed="1"/>
+    <w:lsdException w:name="Table Columns 2" w:semiHidden="1" w:unhideWhenUsed="1"/>
+    <w:lsdException w:name="Table Columns 3" w:semiHidden="1" w:unhideWhenUsed="1"/>
+    <w:lsdException w:name="Table Columns 4" w:semiHidden="1" w:unhideWhenUsed="1"/>
+    <w:lsdException w:name="Table Columns 5" w:semiHidden="1" w:unhideWhenUsed="1"/>
+    <w:lsdException w:name="Table Grid 1" w:semiHidden="1" w:unhideWhenUsed="1"/>
+    <w:lsdException w:name="Table Grid 2" w:semiHidden="1" w:unhideWhenUsed="1"/>
+    <w:lsdException w:name="Table Grid 3" w:semiHidden="1" w:unhideWhenUsed="1"/>
+    <w:lsdException w:name="Table Grid 4" w:semiHidden="1" w:unhideWhenUsed="1"/>
+    <w:lsdException w:name="Table Grid 5" w:semiHidden="1" w:unhideWhenUsed="1"/>
+    <w:lsdException w:name="Table Grid 6" w:semiHidden="1" w:unhideWhenUsed="1"/>
+    <w:lsdException w:name="Table Grid 7" w:semiHidden="1" w:unhideWhenUsed="1"/>
+    <w:lsdException w:name="Table Grid 8" w:semiHidden="1" w:unhideWhenUsed="1"/>
+    <w:lsdException w:name="Table List 1" w:semiHidden="1" w:unhideWhenUsed="1"/>
+    <w:lsdException w:name="Table List 2" w:semiHidden="1" w:unhideWhenUsed="1"/>
+    <w:lsdException w:name="Table List 3" w:semiHidden="1" w:unhideWhenUsed="1"/>
+    <w:lsdException w:name="Table List 4" w:semiHidden="1" w:unhideWhenUsed="1"/>
+    <w:lsdException w:name="Table List 5" w:semiHidden="1" w:unhideWhenUsed="1"/>
+    <w:lsdException w:name="Table List 6" w:semiHidden="1" w:unhideWhenUsed="1"/>
+    <w:lsdException w:name="Table List 7" w:semiHidden="1" w:unhideWhenUsed="1"/>
+    <w:lsdException w:name="Table List 8" w:semiHidden="1" w:unhideWhenUsed="1"/>
+    <w:lsdException w:name="Table 3D effects 1" w:semiHidden="1" w:unhideWhenUsed="1"/>
+    <w:lsdException w:name="Table 3D effects 2" w:semiHidden="1" w:unhideWhenUsed="1"/>
+    <w:lsdException w:name="Table 3D effects 3" w:semiHidden="1" w:unhideWhenUsed="1"/>
+    <w:lsdException w:name="Table Contemporary" w:semiHidden="1" w:unhideWhenUsed="1"/>
+    <w:lsdException w:name="Table Elegant" w:semiHidden="1" w:unhideWhenUsed="1"/>
+    <w:lsdException w:name="Table Professional" w:semiHidden="1" w:unhideWhenUsed="1"/>
+    <w:lsdException w:name="Table Subtle 1" w:semiHidden="1" w:unhideWhenUsed="1"/>
+    <w:lsdException w:name="Table Subtle 2" w:semiHidden="1" w:unhideWhenUsed="1"/>
+    <w:lsdException w:name="Table Web 1" w:semiHidden="1" w:unhideWhenUsed="1"/>
+    <w:lsdException w:name="Table Web 2" w:semiHidden="1" w:unhideWhenUsed="1"/>
+    <w:lsdException w:name="Table Web 3" w:semiHidden="1" w:unhideWhenUsed="1"/>
+    <w:lsdException w:name="Balloon Text" w:semiHidden="1" w:unhideWhenUsed="1"/>
+    <w:lsdException w:name="Table Grid" w:uiPriority="39"/>
+    <w:lsdException w:name="Table Theme" w:semiHidden="1" w:unhideWhenUsed="1"/>
+    <w:lsdException w:name="Placeholder Text" w:semiHidden="1"/>
+    <w:lsdException w:name="No Spacing" w:uiPriority="1" w:qFormat="1"/>
+    <w:lsdException w:name="Light Shading" w:uiPriority="60"/>
+    <w:lsdException w:name="Light List" w:uiPriority="61"/>
+    <w:lsdException w:name="Light Grid" w:uiPriority="62"/>
+    <w:lsdException w:name="Medium Shading 1" w:uiPriority="63"/>
+    <w:lsdException w:name="Medium Shading 2" w:uiPriority="64"/>
+    <w:lsdException w:name="Medium List 1" w:uiPriority="65"/>
+    <w:lsdException w:name="Medium List 2" w:uiPriority="66"/>
+    <w:lsdException w:name="Medium Grid 1" w:uiPriority="67"/>
+    <w:lsdException w:name="Medium Grid 2" w:uiPriority="68"/>
+    <w:lsdException w:name="Medium Grid 3" w:uiPriority="69"/>
+    <w:lsdException w:name="Dark List" w:uiPriority="70"/>
+    <w:lsdException w:name="Colorful Shading" w:uiPriority="71"/>
+    <w:lsdException w:name="Colorful List" w:uiPriority="72"/>
+    <w:lsdException w:name="Colorful Grid" w:uiPriority="73"/>
+    <w:lsdException w:name="Light Shading Accent 1" w:uiPriority="60"/>
+    <w:lsdException w:name="Light List Accent 1" w:uiPriority="61"/>
+    <w:lsdException w:name="Light Grid Accent 1" w:uiPriority="62"/>
+    <w:lsdException w:name="Medium Shading 1 Accent 1" w:uiPriority="63"/>
+    <w:lsdException w:name="Medium Shading 2 Accent 1" w:uiPriority="64"/>
+    <w:lsdException w:name="Medium List 1 Accent 1" w:uiPriority="65"/>
+    <w:lsdException w:name="Revision" w:semiHidden="1"/>
+    <w:lsdException w:name="List Paragraph" w:uiPriority="34" w:qFormat="1"/>
+    <w:lsdException w:name="Quote" w:uiPriority="29" w:qFormat="1"/>
+    <w:lsdException w:name="Intense Quote" w:uiPriority="30" w:qFormat="1"/>
+    <w:lsdException w:name="Medium List 2 Accent 1" w:uiPriority="66"/>
+    <w:lsdException w:name="Medium Grid 1 Accent 1" w:uiPriority="67"/>
+    <w:lsdException w:name="Medium Grid 2 Accent 1" w:uiPriority="68"/>
+    <w:lsdException w:name="Medium Grid 3 Accent 1" w:uiPriority="69"/>
+    <w:lsdException w:name="Dark List Accent 1" w:uiPriority="70"/>
+    <w:lsdException w:name="Colorful Shading Accent 1" w:uiPriority="71"/>
+    <w:lsdException w:name="Colorful List Accent 1" w:uiPriority="72"/>
+    <w:lsdException w:name="Colorful Grid Accent 1" w:uiPriority="73"/>
+    <w:lsdException w:name="Light Shading Accent 2" w:uiPriority="60"/>
+    <w:lsdException w:name="Light List Accent 2" w:uiPriority="61"/>
+    <w:lsdException w:name="Light Grid Accent 2" w:uiPriority="62"/>
+    <w:lsdException w:name="Medium Shading 1 Accent 2" w:uiPriority="63"/>
+    <w:lsdException w:name="Medium Shading 2 Accent 2" w:uiPriority="64"/>
+    <w:lsdException w:name="Medium List 1 Accent 2" w:uiPriority="65"/>
+    <w:lsdException w:name="Medium List 2 Accent 2" w:uiPriority="66"/>
+    <w:lsdException w:name="Medium Grid 1 Accent 2" w:uiPriority="67"/>
+    <w:lsdException w:name="Medium Grid 2 Accent 2" w:uiPriority="68"/>
+    <w:lsdException w:name="Medium Grid 3 Accent 2" w:uiPriority="69"/>
+    <w:lsdException w:name="Dark List Accent 2" w:uiPriority="70"/>
+    <w:lsdException w:name="Colorful Shading Accent 2" w:uiPriority="71"/>
+    <w:lsdException w:name="Colorful List Accent 2" w:uiPriority="72"/>
+    <w:lsdException w:name="Colorful Grid Accent 2" w:uiPriority="73"/>
+    <w:lsdException w:name="Light Shading Accent 3" w:uiPriority="60"/>
+    <w:lsdException w:name="Light List Accent 3" w:uiPriority="61"/>
+    <w:lsdException w:name="Light Grid Accent 3" w:uiPriority="62"/>
+    <w:lsdException w:name="Medium Shading 1 Accent 3" w:uiPriority="63"/>
+    <w:lsdException w:name="Medium Shading 2 Accent 3" w:uiPriority="64"/>
+    <w:lsdException w:name="Medium List 1 Accent 3" w:uiPriority="65"/>
+    <w:lsdException w:name="Medium List 2 Accent 3" w:uiPriority="66"/>
+    <w:lsdException w:name="Medium Grid 1 Accent 3" w:uiPriority="67"/>
+    <w:lsdException w:name="Medium Grid 2 Accent 3" w:uiPriority="68"/>
+    <w:lsdException w:name="Medium Grid 3 Accent 3" w:uiPriority="69"/>
+    <w:lsdException w:name="Dark List Accent 3" w:uiPriority="70"/>
+    <w:lsdException w:name="Colorful Shading Accent 3" w:uiPriority="71"/>
+    <w:lsdException w:name="Colorful List Accent 3" w:uiPriority="72"/>
+    <w:lsdException w:name="Colorful Grid Accent 3" w:uiPriority="73"/>
+    <w:lsdException w:name="Light Shading Accent 4" w:uiPriority="60"/>
+    <w:lsdException w:name="Light List Accent 4" w:uiPriority="61"/>
+    <w:lsdException w:name="Light Grid Accent 4" w:uiPriority="62"/>
+    <w:lsdException w:name="Medium Shading 1 Accent 4" w:uiPriority="63"/>
+    <w:lsdException w:name="Medium Shading 2 Accent 4" w:uiPriority="64"/>
+    <w:lsdException w:name="Medium List 1 Accent 4" w:uiPriority="65"/>
+    <w:lsdException w:name="Medium List 2 Accent 4" w:uiPriority="66"/>
+    <w:lsdException w:name="Medium Grid 1 Accent 4" w:uiPriority="67"/>
+    <w:lsdException w:name="Medium Grid 2 Accent 4" w:uiPriority="68"/>
+    <w:lsdException w:name="Medium Grid 3 Accent 4" w:uiPriority="69"/>
+    <w:lsdException w:name="Dark List Accent 4" w:uiPriority="70"/>
+    <w:lsdException w:name="Colorful Shading Accent 4" w:uiPriority="71"/>
+    <w:lsdException w:name="Colorful List Accent 4" w:uiPriority="72"/>
+    <w:lsdException w:name="Colorful Grid Accent 4" w:uiPriority="73"/>
+    <w:lsdException w:name="Light Shading Accent 5" w:uiPriority="60"/>
+    <w:lsdException w:name="Light List Accent 5" w:uiPriority="61"/>
+    <w:lsdException w:name="Light Grid Accent 5" w:uiPriority="62"/>
+    <w:lsdException w:name="Medium Shading 1 Accent 5" w:uiPriority="63"/>
+    <w:lsdException w:name="Medium Shading 2 Accent 5" w:uiPriority="64"/>
+    <w:lsdException w:name="Medium List 1 Accent 5" w:uiPriority="65"/>
+    <w:lsdException w:name="Medium List 2 Accent 5" w:uiPriority="66"/>
+    <w:lsdException w:name="Medium Grid 1 Accent 5" w:uiPriority="67"/>
+    <w:lsdException w:name="Medium Grid 2 Accent 5" w:uiPriority="68"/>
+    <w:lsdException w:name="Medium Grid 3 Accent 5" w:uiPriority="69"/>
+    <w:lsdException w:name="Dark List Accent 5" w:uiPriority="70"/>
+    <w:lsdException w:name="Colorful Shading Accent 5" w:uiPriority="71"/>
+    <w:lsdException w:name="Colorful List Accent 5" w:uiPriority="72"/>
+    <w:lsdException w:name="Colorful Grid Accent 5" w:uiPriority="73"/>
+    <w:lsdException w:name="Light Shading Accent 6" w:uiPriority="60"/>
+    <w:lsdException w:name="Light List Accent 6" w:uiPriority="61"/>
+    <w:lsdException w:name="Light Grid Accent 6" w:uiPriority="62"/>
+    <w:lsdException w:name="Medium Shading 1 Accent 6" w:uiPriority="63"/>
+    <w:lsdException w:name="Medium Shading 2 Accent 6" w:uiPriority="64"/>
+    <w:lsdException w:name="Medium List 1 Accent 6" w:uiPriority="65"/>
+    <w:lsdException w:name="Medium List 2 Accent 6" w:uiPriority="66"/>
+    <w:lsdException w:name="Medium Grid 1 Accent 6" w:uiPriority="67"/>
+    <w:lsdException w:name="Medium Grid 2 Accent 6" w:uiPriority="68"/>
+    <w:lsdException w:name="Medium Grid 3 Accent 6" w:uiPriority="69"/>
+    <w:lsdException w:name="Dark List Accent 6" w:uiPriority="70"/>
+    <w:lsdException w:name="Colorful Shading Accent 6" w:uiPriority="71"/>
+    <w:lsdException w:name="Colorful List Accent 6" w:uiPriority="72"/>
+    <w:lsdException w:name="Colorful Grid Accent 6" w:uiPriority="73"/>
+    <w:lsdException w:name="Subtle Emphasis" w:uiPriority="19" w:qFormat="1"/>
+    <w:lsdException w:name="Intense Emphasis" w:uiPriority="21" w:qFormat="1"/>
+    <w:lsdException w:name="Subtle Reference" w:uiPriority="31" w:qFormat="1"/>
+    <w:lsdException w:name="Intense Reference" w:uiPriority="32" w:qFormat="1"/>
+    <w:lsdException w:name="Book Title" w:uiPriority="33" w:qFormat="1"/>
+    <w:lsdException w:name="Bibliography" w:semiHidden="1" w:uiPriority="37" w:unhideWhenUsed="1"/>
+    <w:lsdException w:name="TOC Heading" w:semiHidden="1" w:uiPriority="39" w:unhideWhenUsed="1" w:qFormat="1"/>
+    <w:lsdException w:name="Plain Table 1" w:uiPriority="41"/>
+    <w:lsdException w:name="Plain Table 2" w:uiPriority="42"/>
+    <w:lsdException w:name="Plain Table 3" w:uiPriority="43"/>
+    <w:lsdException w:name="Plain Table 4" w:uiPriority="44"/>
+    <w:lsdException w:name="Plain Table 5" w:uiPriority="45"/>
+    <w:lsdException w:name="Grid Table Light" w:uiPriority="40"/>
+    <w:lsdException w:name="Grid Table 1 Light" w:uiPriority="46"/>
+    <w:lsdException w:name="Grid Table 2" w:uiPriority="47"/>
+    <w:lsdException w:name="Grid Table 3" w:uiPriority="48"/>
+    <w:lsdException w:name="Grid Table 4" w:uiPriority="49"/>
+    <w:lsdException w:name="Grid Table 5 Dark" w:uiPriority="50"/>
+    <w:lsdException w:name="Grid Table 6 Colorful" w:uiPriority="51"/>
+    <w:lsdException w:name="Grid Table 7 Colorful" w:uiPriority="52"/>
+    <w:lsdException w:name="Grid Table 1 Light Accent 1" w:uiPriority="46"/>
+    <w:lsdException w:name="Grid Table 2 Accent 1" w:uiPriority="47"/>
+    <w:lsdException w:name="Grid Table 3 Accent 1" w:uiPriority="48"/>
+    <w:lsdException w:name="Grid Table 4 Accent 1" w:uiPriority="49"/>
+    <w:lsdException w:name="Grid Table 5 Dark Accent 1" w:uiPriority="50"/>
+    <w:lsdException w:name="Grid Table 6 Colorful Accent 1" w:uiPriority="51"/>
+    <w:lsdException w:name="Grid Table 7 Colorful Accent 1" w:uiPriority="52"/>
+    <w:lsdException w:name="Grid Table 1 Light Accent 2" w:uiPriority="46"/>
+    <w:lsdException w:name="Grid Table 2 Accent 2" w:uiPriority="47"/>
+    <w:lsdException w:name="Grid Table 3 Accent 2" w:uiPriority="48"/>
+    <w:lsdException w:name="Grid Table 4 Accent 2" w:uiPriority="49"/>
+    <w:lsdException w:name="Grid Table 5 Dark Accent 2" w:uiPriority="50"/>
+    <w:lsdException w:name="Grid Table 6 Colorful Accent 2" w:uiPriority="51"/>
+    <w:lsdException w:name="Grid Table 7 Colorful Accent 2" w:uiPriority="52"/>
+    <w:lsdException w:name="Grid Table 1 Light Accent 3" w:uiPriority="46"/>
+    <w:lsdException w:name="Grid Table 2 Accent 3" w:uiPriority="47"/>
+    <w:lsdException w:name="Grid Table 3 Accent 3" w:uiPriority="48"/>
+    <w:lsdException w:name="Grid Table 4 Accent 3" w:uiPriority="49"/>
+    <w:lsdException w:name="Grid Table 5 Dark Accent 3" w:uiPriority="50"/>
+    <w:lsdException w:name="Grid Table 6 Colorful Accent 3" w:uiPriority="51"/>
+    <w:lsdException w:name="Grid Table 7 Colorful Accent 3" w:uiPriority="52"/>
+    <w:lsdException w:name="Grid Table 1 Light Accent 4" w:uiPriority="46"/>
+    <w:lsdException w:name="Grid Table 2 Accent 4" w:uiPriority="47"/>
+    <w:lsdException w:name="Grid Table 3 Accent 4" w:uiPriority="48"/>
+    <w:lsdException w:name="Grid Table 4 Accent 4" w:uiPriority="49"/>
+    <w:lsdException w:name="Grid Table 5 Dark Accent 4" w:uiPriority="50"/>
+    <w:lsdException w:name="Grid Table 6 Colorful Accent 4" w:uiPriority="51"/>
+    <w:lsdException w:name="Grid Table 7 Colorful Accent 4" w:uiPriority="52"/>
+    <w:lsdException w:name="Grid Table 1 Light Accent 5" w:uiPriority="46"/>
+    <w:lsdException w:name="Grid Table 2 Accent 5" w:uiPriority="47"/>
+    <w:lsdException w:name="Grid Table 3 Accent 5" w:uiPriority="48"/>
+    <w:lsdException w:name="Grid Table 4 Accent 5" w:uiPriority="49"/>
+    <w:lsdException w:name="Grid Table 5 Dark Accent 5" w:uiPriority="50"/>
+    <w:lsdException w:name="Grid Table 6 Colorful Accent 5" w:uiPriority="51"/>
+    <w:lsdException w:name="Grid Table 7 Colorful Accent 5" w:uiPriority="52"/>
+    <w:lsdException w:name="Grid Table 1 Light Accent 6" w:uiPriority="46"/>
+    <w:lsdException w:name="Grid Table 2 Accent 6" w:uiPriority="47"/>
+    <w:lsdException w:name="Grid Table 3 Accent 6" w:uiPriority="48"/>
+    <w:lsdException w:name="Grid Table 4 Accent 6" w:uiPriority="49"/>
+    <w:lsdException w:name="Grid Table 5 Dark Accent 6" w:uiPriority="50"/>
+    <w:lsdException w:name="Grid Table 6 Colorful Accent 6" w:uiPriority="51"/>
+    <w:lsdException w:name="Grid Table 7 Colorful Accent 6" w:uiPriority="52"/>
+    <w:lsdException w:name="List Table 1 Light" w:uiPriority="46"/>
+    <w:lsdException w:name="List Table 2" w:uiPriority="47"/>
+    <w:lsdException w:name="List Table 3" w:uiPriority="48"/>
+    <w:lsdException w:name="List Table 4" w:uiPriority="49"/>
+    <w:lsdException w:name="List Table 5 Dark" w:uiPriority="50"/>
+    <w:lsdException w:name="List Table 6 Colorful" w:uiPriority="51"/>
+    <w:lsdException w:name="List Table 7 Colorful" w:uiPriority="52"/>
+    <w:lsdException w:name="List Table 1 Light Accent 1" w:uiPriority="46"/>
+    <w:lsdException w:name="List Table 2 Accent 1" w:uiPriority="47"/>
+    <w:lsdException w:name="List Table 3 Accent 1" w:uiPriority="48"/>
+    <w:lsdException w:name="List Table 4 Accent 1" w:uiPriority="49"/>
+    <w:lsdException w:name="List Table 5 Dark Accent 1" w:uiPriority="50"/>
+    <w:lsdException w:name="List Table 6 Colorful Accent 1" w:uiPriority="51"/>
+    <w:lsdException w:name="List Table 7 Colorful Accent 1" w:uiPriority="52"/>
+    <w:lsdException w:name="List Table 1 Light Accent 2" w:uiPriority="46"/>
+    <w:lsdException w:name="List Table 2 Accent 2" w:uiPriority="47"/>
+    <w:lsdException w:name="List Table 3 Accent 2" w:uiPriority="48"/>
+    <w:lsdException w:name="List Table 4 Accent 2" w:uiPriority="49"/>
+    <w:lsdException w:name="List Table 5 Dark Accent 2" w:uiPriority="50"/>
+    <w:lsdException w:name="List Table 6 Colorful Accent 2" w:uiPriority="51"/>
+    <w:lsdException w:name="List Table 7 Colorful Accent 2" w:uiPriority="52"/>
+    <w:lsdException w:name="List Table 1 Light Accent 3" w:uiPriority="46"/>
+    <w:lsdException w:name="List Table 2 Accent 3" w:uiPriority="47"/>
+    <w:lsdException w:name="List Table 3 Accent 3" w:uiPriority="48"/>
+    <w:lsdException w:name="List Table 4 Accent 3" w:uiPriority="49"/>
+    <w:lsdException w:name="List Table 5 Dark Accent 3" w:uiPriority="50"/>
+    <w:lsdException w:name="List Table 6 Colorful Accent 3" w:uiPriority="51"/>
+    <w:lsdException w:name="List Table 7 Colorful Accent 3" w:uiPriority="52"/>
+    <w:lsdException w:name="List Table 1 Light Accent 4" w:uiPriority="46"/>
+    <w:lsdException w:name="List Table 2 Accent 4" w:uiPriority="47"/>
+    <w:lsdException w:name="List Table 3 Accent 4" w:uiPriority="48"/>
+    <w:lsdException w:name="List Table 4 Accent 4" w:uiPriority="49"/>
+    <w:lsdException w:name="List Table 5 Dark Accent 4" w:uiPriority="50"/>
+    <w:lsdException w:name="List Table 6 Colorful Accent 4" w:uiPriority="51"/>
+    <w:lsdException w:name="List Table 7 Colorful Accent 4" w:uiPriority="52"/>
+    <w:lsdException w:name="List Table 1 Light Accent 5" w:uiPriority="46"/>
+    <w:lsdException w:name="List Table 2 Accent 5" w:uiPriority="47"/>
+    <w:lsdException w:name="List Table 3 Accent 5" w:uiPriority="48"/>
+    <w:lsdException w:name="List Table 4 Accent 5" w:uiPriority="49"/>
+    <w:lsdException w:name="List Table 5 Dark Accent 5" w:uiPriority="50"/>
+    <w:lsdException w:name="List Table 6 Colorful Accent 5" w:uiPriority="51"/>
+    <w:lsdException w:name="List Table 7 Colorful Accent 5" w:uiPriority="52"/>
+    <w:lsdException w:name="List Table 1 Light Accent 6" w:uiPriority="46"/>
+    <w:lsdException w:name="List Table 2 Accent 6" w:uiPriority="47"/>
+    <w:lsdException w:name="List Table 3 Accent 6" w:uiPriority="48"/>
+    <w:lsdException w:name="List Table 4 Accent 6" w:uiPriority="49"/>
+    <w:lsdException w:name="List Table 5 Dark Accent 6" w:uiPriority="50"/>
+    <w:lsdException w:name="List Table 6 Colorful Accent 6" w:uiPriority="51"/>
+    <w:lsdException w:name="List Table 7 Colorful Accent 6" w:uiPriority="52"/>
   </w:latentStyles>
-  <w:style w:type="paragraph" w:default="1" w:styleId="a">
+  <w:style w:type="paragraph" w:default="1" w:styleId="Normal">
     <w:name w:val="Normal"/>
     <w:qFormat/>
   </w:style>
-  <w:style w:type="character" w:default="1" w:styleId="a0">
+  <w:style w:type="character" w:default="1" w:styleId="DefaultParagraphFont">
     <w:name w:val="Default Paragraph Font"/>
     <w:uiPriority w:val="1"/>
     <w:semiHidden/>
     <w:unhideWhenUsed/>
   </w:style>
-  <w:style w:type="table" w:default="1" w:styleId="a1">
+  <w:style w:type="table" w:default="1" w:styleId="TableNormal">
     <w:name w:val="Normal Table"/>
     <w:uiPriority w:val="99"/>
     <w:semiHidden/>
@@ -9119,15 +12525,15 @@
       </w:tblCellMar>
     </w:tblPr>
   </w:style>
-  <w:style w:type="numbering" w:default="1" w:styleId="a2">
+  <w:style w:type="numbering" w:default="1" w:styleId="NoList">
     <w:name w:val="No List"/>
     <w:uiPriority w:val="99"/>
     <w:semiHidden/>
     <w:unhideWhenUsed/>
   </w:style>
-  <w:style w:type="character" w:styleId="a3">
+  <w:style w:type="character" w:styleId="Hyperlink">
     <w:name w:val="Hyperlink"/>
-    <w:basedOn w:val="a0"/>
+    <w:basedOn w:val="DefaultParagraphFont"/>
     <w:uiPriority w:val="99"/>
     <w:unhideWhenUsed/>
     <w:rsid w:val="00671058"/>
@@ -9136,9 +12542,9 @@
       <w:u w:val="single"/>
     </w:rPr>
   </w:style>
-  <w:style w:type="character" w:styleId="a4">
+  <w:style w:type="character" w:styleId="FollowedHyperlink">
     <w:name w:val="FollowedHyperlink"/>
-    <w:basedOn w:val="a0"/>
+    <w:basedOn w:val="DefaultParagraphFont"/>
     <w:uiPriority w:val="99"/>
     <w:semiHidden/>
     <w:unhideWhenUsed/>
@@ -9148,9 +12554,9 @@
       <w:u w:val="single"/>
     </w:rPr>
   </w:style>
-  <w:style w:type="paragraph" w:styleId="a5">
+  <w:style w:type="paragraph" w:styleId="ListParagraph">
     <w:name w:val="List Paragraph"/>
-    <w:basedOn w:val="a"/>
+    <w:basedOn w:val="Normal"/>
     <w:uiPriority w:val="34"/>
     <w:qFormat/>
     <w:rsid w:val="00671058"/>
@@ -9158,10 +12564,10 @@
       <w:ind w:left="720"/>
     </w:pPr>
   </w:style>
-  <w:style w:type="paragraph" w:styleId="a6">
+  <w:style w:type="paragraph" w:styleId="BalloonText">
     <w:name w:val="Balloon Text"/>
-    <w:basedOn w:val="a"/>
-    <w:link w:val="a7"/>
+    <w:basedOn w:val="Normal"/>
+    <w:link w:val="BalloonTextChar"/>
     <w:uiPriority w:val="99"/>
     <w:semiHidden/>
     <w:unhideWhenUsed/>
@@ -9175,263 +12581,10 @@
       <w:szCs w:val="16"/>
     </w:rPr>
   </w:style>
-  <w:style w:type="character" w:customStyle="1" w:styleId="a7">
-    <w:name w:val="Изнесен текст Знак"/>
-    <w:basedOn w:val="a0"/>
-    <w:link w:val="a6"/>
-    <w:uiPriority w:val="99"/>
-    <w:semiHidden/>
-    <w:rsid w:val="008676EB"/>
-    <w:rPr>
-      <w:rFonts w:ascii="Tahoma" w:hAnsi="Tahoma" w:cs="Tahoma"/>
-      <w:sz w:val="16"/>
-      <w:szCs w:val="16"/>
-    </w:rPr>
-  </w:style>
-</w:styles>
-</file>
-
-<file path=word/stylesWithEffects.xml><?xml version="1.0" encoding="utf-8"?>
-<w:styles xmlns:wpc="http://schemas.microsoft.com/office/word/2010/wordprocessingCanvas" xmlns:mc="http://schemas.openxmlformats.org/markup-compatibility/2006" xmlns:o="urn:schemas-microsoft-com:office:office" xmlns:r="http://schemas.openxmlformats.org/officeDocument/2006/relationships" xmlns:m="http://schemas.openxmlformats.org/officeDocument/2006/math" xmlns:v="urn:schemas-microsoft-com:vml" xmlns:wp14="http://schemas.microsoft.com/office/word/2010/wordprocessingDrawing" xmlns:wp="http://schemas.openxmlformats.org/drawingml/2006/wordprocessingDrawing" xmlns:w10="urn:schemas-microsoft-com:office:word" xmlns:w="http://schemas.openxmlformats.org/wordprocessingml/2006/main" xmlns:w14="http://schemas.microsoft.com/office/word/2010/wordml" xmlns:wpg="http://schemas.microsoft.com/office/word/2010/wordprocessingGroup" xmlns:wpi="http://schemas.microsoft.com/office/word/2010/wordprocessingInk" xmlns:wne="http://schemas.microsoft.com/office/word/2006/wordml" xmlns:wps="http://schemas.microsoft.com/office/word/2010/wordprocessingShape" mc:Ignorable="w14 wp14">
-  <w:docDefaults>
-    <w:rPrDefault>
-      <w:rPr>
-        <w:rFonts w:asciiTheme="minorHAnsi" w:eastAsiaTheme="minorEastAsia" w:hAnsiTheme="minorHAnsi" w:cstheme="minorBidi"/>
-        <w:sz w:val="22"/>
-        <w:szCs w:val="22"/>
-        <w:lang w:val="en-US" w:eastAsia="en-US" w:bidi="ar-SA"/>
-      </w:rPr>
-    </w:rPrDefault>
-    <w:pPrDefault>
-      <w:pPr>
-        <w:spacing w:after="160" w:line="259" w:lineRule="auto"/>
-      </w:pPr>
-    </w:pPrDefault>
-  </w:docDefaults>
-  <w:latentStyles w:defLockedState="0" w:defUIPriority="99" w:defSemiHidden="1" w:defUnhideWhenUsed="1" w:defQFormat="0" w:count="267">
-    <w:lsdException w:name="Normal" w:semiHidden="0" w:uiPriority="0" w:unhideWhenUsed="0" w:qFormat="1"/>
-    <w:lsdException w:name="heading 1" w:semiHidden="0" w:uiPriority="9" w:unhideWhenUsed="0" w:qFormat="1"/>
-    <w:lsdException w:name="heading 2" w:uiPriority="9" w:qFormat="1"/>
-    <w:lsdException w:name="heading 3" w:uiPriority="9" w:qFormat="1"/>
-    <w:lsdException w:name="heading 4" w:uiPriority="9" w:qFormat="1"/>
-    <w:lsdException w:name="heading 5" w:uiPriority="9" w:qFormat="1"/>
-    <w:lsdException w:name="heading 6" w:uiPriority="9" w:qFormat="1"/>
-    <w:lsdException w:name="heading 7" w:uiPriority="9" w:qFormat="1"/>
-    <w:lsdException w:name="heading 8" w:uiPriority="9" w:qFormat="1"/>
-    <w:lsdException w:name="heading 9" w:uiPriority="9" w:qFormat="1"/>
-    <w:lsdException w:name="toc 1" w:uiPriority="39"/>
-    <w:lsdException w:name="toc 2" w:uiPriority="39"/>
-    <w:lsdException w:name="toc 3" w:uiPriority="39"/>
-    <w:lsdException w:name="toc 4" w:uiPriority="39"/>
-    <w:lsdException w:name="toc 5" w:uiPriority="39"/>
-    <w:lsdException w:name="toc 6" w:uiPriority="39"/>
-    <w:lsdException w:name="toc 7" w:uiPriority="39"/>
-    <w:lsdException w:name="toc 8" w:uiPriority="39"/>
-    <w:lsdException w:name="toc 9" w:uiPriority="39"/>
-    <w:lsdException w:name="caption" w:uiPriority="35" w:qFormat="1"/>
-    <w:lsdException w:name="Title" w:semiHidden="0" w:uiPriority="10" w:unhideWhenUsed="0" w:qFormat="1"/>
-    <w:lsdException w:name="Default Paragraph Font" w:uiPriority="1" w:unhideWhenUsed="0"/>
-    <w:lsdException w:name="Subtitle" w:semiHidden="0" w:uiPriority="11" w:unhideWhenUsed="0" w:qFormat="1"/>
-    <w:lsdException w:name="Strong" w:semiHidden="0" w:uiPriority="22" w:unhideWhenUsed="0" w:qFormat="1"/>
-    <w:lsdException w:name="Emphasis" w:semiHidden="0" w:uiPriority="20" w:unhideWhenUsed="0" w:qFormat="1"/>
-    <w:lsdException w:name="Table Grid" w:semiHidden="0" w:uiPriority="39" w:unhideWhenUsed="0"/>
-    <w:lsdException w:name="Placeholder Text" w:unhideWhenUsed="0"/>
-    <w:lsdException w:name="No Spacing" w:semiHidden="0" w:uiPriority="1" w:unhideWhenUsed="0" w:qFormat="1"/>
-    <w:lsdException w:name="Light Shading" w:semiHidden="0" w:uiPriority="60" w:unhideWhenUsed="0"/>
-    <w:lsdException w:name="Light List" w:semiHidden="0" w:uiPriority="61" w:unhideWhenUsed="0"/>
-    <w:lsdException w:name="Light Grid" w:semiHidden="0" w:uiPriority="62" w:unhideWhenUsed="0"/>
-    <w:lsdException w:name="Medium Shading 1" w:semiHidden="0" w:uiPriority="63" w:unhideWhenUsed="0"/>
-    <w:lsdException w:name="Medium Shading 2" w:semiHidden="0" w:uiPriority="64" w:unhideWhenUsed="0"/>
-    <w:lsdException w:name="Medium List 1" w:semiHidden="0" w:uiPriority="65" w:unhideWhenUsed="0"/>
-    <w:lsdException w:name="Medium List 2" w:semiHidden="0" w:uiPriority="66" w:unhideWhenUsed="0"/>
-    <w:lsdException w:name="Medium Grid 1" w:semiHidden="0" w:uiPriority="67" w:unhideWhenUsed="0"/>
-    <w:lsdException w:name="Medium Grid 2" w:semiHidden="0" w:uiPriority="68" w:unhideWhenUsed="0"/>
-    <w:lsdException w:name="Medium Grid 3" w:semiHidden="0" w:uiPriority="69" w:unhideWhenUsed="0"/>
-    <w:lsdException w:name="Dark List" w:semiHidden="0" w:uiPriority="70" w:unhideWhenUsed="0"/>
-    <w:lsdException w:name="Colorful Shading" w:semiHidden="0" w:uiPriority="71" w:unhideWhenUsed="0"/>
-    <w:lsdException w:name="Colorful List" w:semiHidden="0" w:uiPriority="72" w:unhideWhenUsed="0"/>
-    <w:lsdException w:name="Colorful Grid" w:semiHidden="0" w:uiPriority="73" w:unhideWhenUsed="0"/>
-    <w:lsdException w:name="Light Shading Accent 1" w:semiHidden="0" w:uiPriority="60" w:unhideWhenUsed="0"/>
-    <w:lsdException w:name="Light List Accent 1" w:semiHidden="0" w:uiPriority="61" w:unhideWhenUsed="0"/>
-    <w:lsdException w:name="Light Grid Accent 1" w:semiHidden="0" w:uiPriority="62" w:unhideWhenUsed="0"/>
-    <w:lsdException w:name="Medium Shading 1 Accent 1" w:semiHidden="0" w:uiPriority="63" w:unhideWhenUsed="0"/>
-    <w:lsdException w:name="Medium Shading 2 Accent 1" w:semiHidden="0" w:uiPriority="64" w:unhideWhenUsed="0"/>
-    <w:lsdException w:name="Medium List 1 Accent 1" w:semiHidden="0" w:uiPriority="65" w:unhideWhenUsed="0"/>
-    <w:lsdException w:name="Revision" w:unhideWhenUsed="0"/>
-    <w:lsdException w:name="List Paragraph" w:semiHidden="0" w:uiPriority="34" w:unhideWhenUsed="0" w:qFormat="1"/>
-    <w:lsdException w:name="Quote" w:semiHidden="0" w:uiPriority="29" w:unhideWhenUsed="0" w:qFormat="1"/>
-    <w:lsdException w:name="Intense Quote" w:semiHidden="0" w:uiPriority="30" w:unhideWhenUsed="0" w:qFormat="1"/>
-    <w:lsdException w:name="Medium List 2 Accent 1" w:semiHidden="0" w:uiPriority="66" w:unhideWhenUsed="0"/>
-    <w:lsdException w:name="Medium Grid 1 Accent 1" w:semiHidden="0" w:uiPriority="67" w:unhideWhenUsed="0"/>
-    <w:lsdException w:name="Medium Grid 2 Accent 1" w:semiHidden="0" w:uiPriority="68" w:unhideWhenUsed="0"/>
-    <w:lsdException w:name="Medium Grid 3 Accent 1" w:semiHidden="0" w:uiPriority="69" w:unhideWhenUsed="0"/>
-    <w:lsdException w:name="Dark List Accent 1" w:semiHidden="0" w:uiPriority="70" w:unhideWhenUsed="0"/>
-    <w:lsdException w:name="Colorful Shading Accent 1" w:semiHidden="0" w:uiPriority="71" w:unhideWhenUsed="0"/>
-    <w:lsdException w:name="Colorful List Accent 1" w:semiHidden="0" w:uiPriority="72" w:unhideWhenUsed="0"/>
-    <w:lsdException w:name="Colorful Grid Accent 1" w:semiHidden="0" w:uiPriority="73" w:unhideWhenUsed="0"/>
-    <w:lsdException w:name="Light Shading Accent 2" w:semiHidden="0" w:uiPriority="60" w:unhideWhenUsed="0"/>
-    <w:lsdException w:name="Light List Accent 2" w:semiHidden="0" w:uiPriority="61" w:unhideWhenUsed="0"/>
-    <w:lsdException w:name="Light Grid Accent 2" w:semiHidden="0" w:uiPriority="62" w:unhideWhenUsed="0"/>
-    <w:lsdException w:name="Medium Shading 1 Accent 2" w:semiHidden="0" w:uiPriority="63" w:unhideWhenUsed="0"/>
-    <w:lsdException w:name="Medium Shading 2 Accent 2" w:semiHidden="0" w:uiPriority="64" w:unhideWhenUsed="0"/>
-    <w:lsdException w:name="Medium List 1 Accent 2" w:semiHidden="0" w:uiPriority="65" w:unhideWhenUsed="0"/>
-    <w:lsdException w:name="Medium List 2 Accent 2" w:semiHidden="0" w:uiPriority="66" w:unhideWhenUsed="0"/>
-    <w:lsdException w:name="Medium Grid 1 Accent 2" w:semiHidden="0" w:uiPriority="67" w:unhideWhenUsed="0"/>
-    <w:lsdException w:name="Medium Grid 2 Accent 2" w:semiHidden="0" w:uiPriority="68" w:unhideWhenUsed="0"/>
-    <w:lsdException w:name="Medium Grid 3 Accent 2" w:semiHidden="0" w:uiPriority="69" w:unhideWhenUsed="0"/>
-    <w:lsdException w:name="Dark List Accent 2" w:semiHidden="0" w:uiPriority="70" w:unhideWhenUsed="0"/>
-    <w:lsdException w:name="Colorful Shading Accent 2" w:semiHidden="0" w:uiPriority="71" w:unhideWhenUsed="0"/>
-    <w:lsdException w:name="Colorful List Accent 2" w:semiHidden="0" w:uiPriority="72" w:unhideWhenUsed="0"/>
-    <w:lsdException w:name="Colorful Grid Accent 2" w:semiHidden="0" w:uiPriority="73" w:unhideWhenUsed="0"/>
-    <w:lsdException w:name="Light Shading Accent 3" w:semiHidden="0" w:uiPriority="60" w:unhideWhenUsed="0"/>
-    <w:lsdException w:name="Light List Accent 3" w:semiHidden="0" w:uiPriority="61" w:unhideWhenUsed="0"/>
-    <w:lsdException w:name="Light Grid Accent 3" w:semiHidden="0" w:uiPriority="62" w:unhideWhenUsed="0"/>
-    <w:lsdException w:name="Medium Shading 1 Accent 3" w:semiHidden="0" w:uiPriority="63" w:unhideWhenUsed="0"/>
-    <w:lsdException w:name="Medium Shading 2 Accent 3" w:semiHidden="0" w:uiPriority="64" w:unhideWhenUsed="0"/>
-    <w:lsdException w:name="Medium List 1 Accent 3" w:semiHidden="0" w:uiPriority="65" w:unhideWhenUsed="0"/>
-    <w:lsdException w:name="Medium List 2 Accent 3" w:semiHidden="0" w:uiPriority="66" w:unhideWhenUsed="0"/>
-    <w:lsdException w:name="Medium Grid 1 Accent 3" w:semiHidden="0" w:uiPriority="67" w:unhideWhenUsed="0"/>
-    <w:lsdException w:name="Medium Grid 2 Accent 3" w:semiHidden="0" w:uiPriority="68" w:unhideWhenUsed="0"/>
-    <w:lsdException w:name="Medium Grid 3 Accent 3" w:semiHidden="0" w:uiPriority="69" w:unhideWhenUsed="0"/>
-    <w:lsdException w:name="Dark List Accent 3" w:semiHidden="0" w:uiPriority="70" w:unhideWhenUsed="0"/>
-    <w:lsdException w:name="Colorful Shading Accent 3" w:semiHidden="0" w:uiPriority="71" w:unhideWhenUsed="0"/>
-    <w:lsdException w:name="Colorful List Accent 3" w:semiHidden="0" w:uiPriority="72" w:unhideWhenUsed="0"/>
-    <w:lsdException w:name="Colorful Grid Accent 3" w:semiHidden="0" w:uiPriority="73" w:unhideWhenUsed="0"/>
-    <w:lsdException w:name="Light Shading Accent 4" w:semiHidden="0" w:uiPriority="60" w:unhideWhenUsed="0"/>
-    <w:lsdException w:name="Light List Accent 4" w:semiHidden="0" w:uiPriority="61" w:unhideWhenUsed="0"/>
-    <w:lsdException w:name="Light Grid Accent 4" w:semiHidden="0" w:uiPriority="62" w:unhideWhenUsed="0"/>
-    <w:lsdException w:name="Medium Shading 1 Accent 4" w:semiHidden="0" w:uiPriority="63" w:unhideWhenUsed="0"/>
-    <w:lsdException w:name="Medium Shading 2 Accent 4" w:semiHidden="0" w:uiPriority="64" w:unhideWhenUsed="0"/>
-    <w:lsdException w:name="Medium List 1 Accent 4" w:semiHidden="0" w:uiPriority="65" w:unhideWhenUsed="0"/>
-    <w:lsdException w:name="Medium List 2 Accent 4" w:semiHidden="0" w:uiPriority="66" w:unhideWhenUsed="0"/>
-    <w:lsdException w:name="Medium Grid 1 Accent 4" w:semiHidden="0" w:uiPriority="67" w:unhideWhenUsed="0"/>
-    <w:lsdException w:name="Medium Grid 2 Accent 4" w:semiHidden="0" w:uiPriority="68" w:unhideWhenUsed="0"/>
-    <w:lsdException w:name="Medium Grid 3 Accent 4" w:semiHidden="0" w:uiPriority="69" w:unhideWhenUsed="0"/>
-    <w:lsdException w:name="Dark List Accent 4" w:semiHidden="0" w:uiPriority="70" w:unhideWhenUsed="0"/>
-    <w:lsdException w:name="Colorful Shading Accent 4" w:semiHidden="0" w:uiPriority="71" w:unhideWhenUsed="0"/>
-    <w:lsdException w:name="Colorful List Accent 4" w:semiHidden="0" w:uiPriority="72" w:unhideWhenUsed="0"/>
-    <w:lsdException w:name="Colorful Grid Accent 4" w:semiHidden="0" w:uiPriority="73" w:unhideWhenUsed="0"/>
-    <w:lsdException w:name="Light Shading Accent 5" w:semiHidden="0" w:uiPriority="60" w:unhideWhenUsed="0"/>
-    <w:lsdException w:name="Light List Accent 5" w:semiHidden="0" w:uiPriority="61" w:unhideWhenUsed="0"/>
-    <w:lsdException w:name="Light Grid Accent 5" w:semiHidden="0" w:uiPriority="62" w:unhideWhenUsed="0"/>
-    <w:lsdException w:name="Medium Shading 1 Accent 5" w:semiHidden="0" w:uiPriority="63" w:unhideWhenUsed="0"/>
-    <w:lsdException w:name="Medium Shading 2 Accent 5" w:semiHidden="0" w:uiPriority="64" w:unhideWhenUsed="0"/>
-    <w:lsdException w:name="Medium List 1 Accent 5" w:semiHidden="0" w:uiPriority="65" w:unhideWhenUsed="0"/>
-    <w:lsdException w:name="Medium List 2 Accent 5" w:semiHidden="0" w:uiPriority="66" w:unhideWhenUsed="0"/>
-    <w:lsdException w:name="Medium Grid 1 Accent 5" w:semiHidden="0" w:uiPriority="67" w:unhideWhenUsed="0"/>
-    <w:lsdException w:name="Medium Grid 2 Accent 5" w:semiHidden="0" w:uiPriority="68" w:unhideWhenUsed="0"/>
-    <w:lsdException w:name="Medium Grid 3 Accent 5" w:semiHidden="0" w:uiPriority="69" w:unhideWhenUsed="0"/>
-    <w:lsdException w:name="Dark List Accent 5" w:semiHidden="0" w:uiPriority="70" w:unhideWhenUsed="0"/>
-    <w:lsdException w:name="Colorful Shading Accent 5" w:semiHidden="0" w:uiPriority="71" w:unhideWhenUsed="0"/>
-    <w:lsdException w:name="Colorful List Accent 5" w:semiHidden="0" w:uiPriority="72" w:unhideWhenUsed="0"/>
-    <w:lsdException w:name="Colorful Grid Accent 5" w:semiHidden="0" w:uiPriority="73" w:unhideWhenUsed="0"/>
-    <w:lsdException w:name="Light Shading Accent 6" w:semiHidden="0" w:uiPriority="60" w:unhideWhenUsed="0"/>
-    <w:lsdException w:name="Light List Accent 6" w:semiHidden="0" w:uiPriority="61" w:unhideWhenUsed="0"/>
-    <w:lsdException w:name="Light Grid Accent 6" w:semiHidden="0" w:uiPriority="62" w:unhideWhenUsed="0"/>
-    <w:lsdException w:name="Medium Shading 1 Accent 6" w:semiHidden="0" w:uiPriority="63" w:unhideWhenUsed="0"/>
-    <w:lsdException w:name="Medium Shading 2 Accent 6" w:semiHidden="0" w:uiPriority="64" w:unhideWhenUsed="0"/>
-    <w:lsdException w:name="Medium List 1 Accent 6" w:semiHidden="0" w:uiPriority="65" w:unhideWhenUsed="0"/>
-    <w:lsdException w:name="Medium List 2 Accent 6" w:semiHidden="0" w:uiPriority="66" w:unhideWhenUsed="0"/>
-    <w:lsdException w:name="Medium Grid 1 Accent 6" w:semiHidden="0" w:uiPriority="67" w:unhideWhenUsed="0"/>
-    <w:lsdException w:name="Medium Grid 2 Accent 6" w:semiHidden="0" w:uiPriority="68" w:unhideWhenUsed="0"/>
-    <w:lsdException w:name="Medium Grid 3 Accent 6" w:semiHidden="0" w:uiPriority="69" w:unhideWhenUsed="0"/>
-    <w:lsdException w:name="Dark List Accent 6" w:semiHidden="0" w:uiPriority="70" w:unhideWhenUsed="0"/>
-    <w:lsdException w:name="Colorful Shading Accent 6" w:semiHidden="0" w:uiPriority="71" w:unhideWhenUsed="0"/>
-    <w:lsdException w:name="Colorful List Accent 6" w:semiHidden="0" w:uiPriority="72" w:unhideWhenUsed="0"/>
-    <w:lsdException w:name="Colorful Grid Accent 6" w:semiHidden="0" w:uiPriority="73" w:unhideWhenUsed="0"/>
-    <w:lsdException w:name="Subtle Emphasis" w:semiHidden="0" w:uiPriority="19" w:unhideWhenUsed="0" w:qFormat="1"/>
-    <w:lsdException w:name="Intense Emphasis" w:semiHidden="0" w:uiPriority="21" w:unhideWhenUsed="0" w:qFormat="1"/>
-    <w:lsdException w:name="Subtle Reference" w:semiHidden="0" w:uiPriority="31" w:unhideWhenUsed="0" w:qFormat="1"/>
-    <w:lsdException w:name="Intense Reference" w:semiHidden="0" w:uiPriority="32" w:unhideWhenUsed="0" w:qFormat="1"/>
-    <w:lsdException w:name="Book Title" w:semiHidden="0" w:uiPriority="33" w:unhideWhenUsed="0" w:qFormat="1"/>
-    <w:lsdException w:name="Bibliography" w:uiPriority="37"/>
-    <w:lsdException w:name="TOC Heading" w:uiPriority="39" w:qFormat="1"/>
-  </w:latentStyles>
-  <w:style w:type="paragraph" w:default="1" w:styleId="a">
-    <w:name w:val="Normal"/>
-    <w:qFormat/>
-  </w:style>
-  <w:style w:type="character" w:default="1" w:styleId="a0">
-    <w:name w:val="Default Paragraph Font"/>
-    <w:uiPriority w:val="1"/>
-    <w:semiHidden/>
-    <w:unhideWhenUsed/>
-  </w:style>
-  <w:style w:type="table" w:default="1" w:styleId="a1">
-    <w:name w:val="Normal Table"/>
-    <w:uiPriority w:val="99"/>
-    <w:semiHidden/>
-    <w:unhideWhenUsed/>
-    <w:tblPr>
-      <w:tblInd w:w="0" w:type="dxa"/>
-      <w:tblCellMar>
-        <w:top w:w="0" w:type="dxa"/>
-        <w:left w:w="108" w:type="dxa"/>
-        <w:bottom w:w="0" w:type="dxa"/>
-        <w:right w:w="108" w:type="dxa"/>
-      </w:tblCellMar>
-    </w:tblPr>
-  </w:style>
-  <w:style w:type="numbering" w:default="1" w:styleId="a2">
-    <w:name w:val="No List"/>
-    <w:uiPriority w:val="99"/>
-    <w:semiHidden/>
-    <w:unhideWhenUsed/>
-  </w:style>
-  <w:style w:type="character" w:styleId="a3">
-    <w:name w:val="Hyperlink"/>
-    <w:basedOn w:val="a0"/>
-    <w:uiPriority w:val="99"/>
-    <w:unhideWhenUsed/>
-    <w:rsid w:val="00671058"/>
-    <w:rPr>
-      <w:color w:val="0563C1" w:themeColor="hyperlink"/>
-      <w:u w:val="single"/>
-    </w:rPr>
-  </w:style>
-  <w:style w:type="character" w:styleId="a4">
-    <w:name w:val="FollowedHyperlink"/>
-    <w:basedOn w:val="a0"/>
-    <w:uiPriority w:val="99"/>
-    <w:semiHidden/>
-    <w:unhideWhenUsed/>
-    <w:rsid w:val="00671058"/>
-    <w:rPr>
-      <w:color w:val="954F72" w:themeColor="followedHyperlink"/>
-      <w:u w:val="single"/>
-    </w:rPr>
-  </w:style>
-  <w:style w:type="paragraph" w:styleId="a5">
-    <w:name w:val="List Paragraph"/>
-    <w:basedOn w:val="a"/>
-    <w:uiPriority w:val="34"/>
-    <w:qFormat/>
-    <w:rsid w:val="00671058"/>
-    <w:pPr>
-      <w:ind w:left="720"/>
-    </w:pPr>
-  </w:style>
-  <w:style w:type="paragraph" w:styleId="a6">
-    <w:name w:val="Balloon Text"/>
-    <w:basedOn w:val="a"/>
-    <w:link w:val="a7"/>
-    <w:uiPriority w:val="99"/>
-    <w:semiHidden/>
-    <w:unhideWhenUsed/>
-    <w:rsid w:val="008676EB"/>
-    <w:pPr>
-      <w:spacing w:after="0" w:line="240" w:lineRule="auto"/>
-    </w:pPr>
-    <w:rPr>
-      <w:rFonts w:ascii="Tahoma" w:hAnsi="Tahoma" w:cs="Tahoma"/>
-      <w:sz w:val="16"/>
-      <w:szCs w:val="16"/>
-    </w:rPr>
-  </w:style>
-  <w:style w:type="character" w:customStyle="1" w:styleId="a7">
-    <w:name w:val="Изнесен текст Знак"/>
-    <w:basedOn w:val="a0"/>
-    <w:link w:val="a6"/>
+  <w:style w:type="character" w:customStyle="1" w:styleId="BalloonTextChar">
+    <w:name w:val="Balloon Text Char"/>
+    <w:basedOn w:val="DefaultParagraphFont"/>
+    <w:link w:val="BalloonText"/>
     <w:uiPriority w:val="99"/>
     <w:semiHidden/>
     <w:rsid w:val="008676EB"/>
@@ -9699,7 +12852,7 @@
   <a:extraClrSchemeLst/>
   <a:extLst>
     <a:ext uri="{05A4C25C-085E-4340-85A3-A5531E510DB2}">
-      <thm15:themeFamily xmlns:thm15="http://schemas.microsoft.com/office/thememl/2012/main" xmlns="" name="Office Theme" id="{62F939B6-93AF-4DB8-9C6B-D6C7DFDC589F}" vid="{4A3C46E8-61CC-4603-A589-7422A47A8E4A}"/>
+      <thm15:themeFamily xmlns:thm15="http://schemas.microsoft.com/office/thememl/2012/main" name="Office Theme" id="{62F939B6-93AF-4DB8-9C6B-D6C7DFDC589F}" vid="{4A3C46E8-61CC-4603-A589-7422A47A8E4A}"/>
     </a:ext>
   </a:extLst>
 </a:theme>
@@ -9710,7 +12863,7 @@
 </file>
 
 <file path=customXml/itemProps1.xml><?xml version="1.0" encoding="utf-8"?>
-<ds:datastoreItem xmlns:ds="http://schemas.openxmlformats.org/officeDocument/2006/customXml" ds:itemID="{C7173FDD-37F9-443D-984E-00BFF2CDA473}">
+<ds:datastoreItem xmlns:ds="http://schemas.openxmlformats.org/officeDocument/2006/customXml" ds:itemID="{B09DEDD3-E1C8-46D5-ADF8-843F8B7E1943}">
   <ds:schemaRefs>
     <ds:schemaRef ds:uri="http://schemas.openxmlformats.org/officeDocument/2006/bibliography"/>
   </ds:schemaRefs>

</xml_diff>